<commit_message>
[Feat]: Update document to 1.4
</commit_message>
<xml_diff>
--- a/TETP - l'intelligance artificielle à l'aide de l'enseignement.docx
+++ b/TETP - l'intelligance artificielle à l'aide de l'enseignement.docx
@@ -111,6 +111,12 @@
           <w:r>
             <w:t>Version : 1</w:t>
           </w:r>
+          <w:r>
+            <w:t>.</w:t>
+          </w:r>
+          <w:r>
+            <w:t>4</w:t>
+          </w:r>
         </w:p>
         <w:p>
           <w:pPr>
@@ -128,7 +134,7 @@
               <w:noProof/>
             </w:rPr>
             <w:drawing>
-              <wp:anchor distT="0" distB="0" distL="114300" distR="114300" simplePos="0" relativeHeight="251661312" behindDoc="1" locked="0" layoutInCell="1" allowOverlap="1" wp14:anchorId="06DE50B5" wp14:editId="67DBDEE3">
+              <wp:anchor distT="0" distB="0" distL="114300" distR="114300" simplePos="0" relativeHeight="251661312" behindDoc="1" locked="0" layoutInCell="1" allowOverlap="1" wp14:anchorId="06DE50B5" wp14:editId="65806F64">
                 <wp:simplePos x="0" y="0"/>
                 <wp:positionH relativeFrom="column">
                   <wp:posOffset>451485</wp:posOffset>
@@ -599,6 +605,105 @@
     </w:p>
     <w:p>
       <w:pPr>
+        <w:pStyle w:val="Sansinterligne"/>
+        <w:jc w:val="both"/>
+      </w:pPr>
+      <w:r>
+        <w:t>Dans ce document, nous tenterons de répondre à la question « Comment l’intelligence artificielle peut-elle assister l’enseignant dans la rédaction d’exercices » par le biais d’une expérience au sein d’une classe de l’école supérieure de Lausanne.</w:t>
+      </w:r>
+    </w:p>
+    <w:p>
+      <w:pPr>
+        <w:pStyle w:val="Sansinterligne"/>
+        <w:jc w:val="both"/>
+      </w:pPr>
+      <w:r>
+        <w:t>Afin de nous assister dans cette tâche, un script Python connecté à l’intelligence artificiel ChatGPT a été mis en place.</w:t>
+      </w:r>
+      <w:r>
+        <w:t xml:space="preserve"> Cette dernière s’occupera de générer les exercices puis de les envoyer aux élèves.</w:t>
+      </w:r>
+    </w:p>
+    <w:p>
+      <w:pPr>
+        <w:pStyle w:val="Sansinterligne"/>
+        <w:jc w:val="both"/>
+      </w:pPr>
+      <w:r>
+        <w:t>Tous le but de l’approche réside dans la perception des élèves entre les exercices fournis dans le support du cours et les exercices génér</w:t>
+      </w:r>
+      <w:r>
+        <w:t>és</w:t>
+      </w:r>
+      <w:r>
+        <w:t xml:space="preserve"> par l’intelligence artificielle. </w:t>
+      </w:r>
+      <w:r>
+        <w:t>Les avis</w:t>
+      </w:r>
+      <w:r>
+        <w:t xml:space="preserve"> ont été recueillies au travers de tests pratiques et de questionnaires soumis en fin de semestre</w:t>
+      </w:r>
+      <w:r>
+        <w:t>, les données seront analysées afin de tirer une tendance et une conclusion à cette expérience.</w:t>
+      </w:r>
+    </w:p>
+    <w:p>
+      <w:pPr>
+        <w:pStyle w:val="Sansinterligne"/>
+        <w:jc w:val="both"/>
+      </w:pPr>
+      <w:r>
+        <w:t xml:space="preserve">L’une des premières conclusions </w:t>
+      </w:r>
+      <w:r>
+        <w:t>que l’on ait</w:t>
+      </w:r>
+      <w:r>
+        <w:t xml:space="preserve"> tiré</w:t>
+      </w:r>
+      <w:r>
+        <w:t xml:space="preserve"> lors de la réalisation du programme es</w:t>
+      </w:r>
+      <w:r>
+        <w:t>t que cette aide réduit considérablement la charges de travail pour les enseignants</w:t>
+      </w:r>
+      <w:r>
+        <w:t>. Jusqu’à présent,</w:t>
+      </w:r>
+      <w:r>
+        <w:t xml:space="preserve"> la création d’exercices</w:t>
+      </w:r>
+      <w:r>
+        <w:t xml:space="preserve"> et de corrigés peut</w:t>
+      </w:r>
+      <w:r>
+        <w:t xml:space="preserve"> prendre plusieurs heures</w:t>
+      </w:r>
+      <w:r>
+        <w:t>. Avec l’aide de l’intelligence artificielle,</w:t>
+      </w:r>
+      <w:r>
+        <w:t xml:space="preserve"> il ne faut plus que quelques minutes </w:t>
+      </w:r>
+      <w:r>
+        <w:t xml:space="preserve">pour </w:t>
+      </w:r>
+      <w:r>
+        <w:t>générer 3 séries d’exercices complet</w:t>
+      </w:r>
+      <w:r>
+        <w:t>s</w:t>
+      </w:r>
+      <w:r>
+        <w:t xml:space="preserve"> avec un niveau montant crescendo </w:t>
+      </w:r>
+      <w:r>
+        <w:t>par exercice. Cependant cela peut remettre en question certains postes dans l’enseignement, notamment le nombre de professeur par filière ou l’avenir des assistants qui ne seront plus forcément nécessaire.</w:t>
+      </w:r>
+    </w:p>
+    <w:p>
+      <w:pPr>
         <w:rPr>
           <w:rFonts w:ascii="Arial Narrow" w:hAnsi="Arial Narrow"/>
           <w:b/>
@@ -612,18 +717,6 @@
     <w:p>
       <w:pPr>
         <w:rPr>
-          <w:rFonts w:ascii="Arial Narrow" w:hAnsi="Arial Narrow"/>
-          <w:b/>
-          <w:bCs/>
-          <w:color w:val="525252" w:themeColor="accent3" w:themeShade="80"/>
-          <w:sz w:val="28"/>
-          <w:szCs w:val="28"/>
-        </w:rPr>
-      </w:pPr>
-    </w:p>
-    <w:p>
-      <w:pPr>
-        <w:rPr>
           <w:lang w:val="fr-FR"/>
         </w:rPr>
       </w:pPr>
@@ -636,7 +729,7 @@
         <w:br w:type="page"/>
       </w:r>
     </w:p>
-    <w:bookmarkStart w:id="0" w:name="_Toc150694618" w:displacedByCustomXml="next"/>
+    <w:bookmarkStart w:id="0" w:name="_Toc150784977" w:displacedByCustomXml="next"/>
     <w:sdt>
       <w:sdtPr>
         <w:rPr>
@@ -695,7 +788,7 @@
           <w:r>
             <w:fldChar w:fldCharType="separate"/>
           </w:r>
-          <w:hyperlink w:anchor="_Toc150694618" w:history="1">
+          <w:hyperlink w:anchor="_Toc150784977" w:history="1">
             <w:r>
               <w:rPr>
                 <w:rStyle w:val="Lienhypertexte"/>
@@ -723,7 +816,7 @@
                 <w:noProof/>
                 <w:webHidden/>
               </w:rPr>
-              <w:instrText xml:space="preserve"> PAGEREF _Toc150694618 \h </w:instrText>
+              <w:instrText xml:space="preserve"> PAGEREF _Toc150784977 \h </w:instrText>
             </w:r>
             <w:r>
               <w:rPr>
@@ -770,7 +863,7 @@
               <w14:ligatures w14:val="standardContextual"/>
             </w:rPr>
           </w:pPr>
-          <w:hyperlink w:anchor="_Toc150694619" w:history="1">
+          <w:hyperlink w:anchor="_Toc150784978" w:history="1">
             <w:r>
               <w:rPr>
                 <w:rStyle w:val="Lienhypertexte"/>
@@ -815,7 +908,7 @@
                 <w:noProof/>
                 <w:webHidden/>
               </w:rPr>
-              <w:instrText xml:space="preserve"> PAGEREF _Toc150694619 \h </w:instrText>
+              <w:instrText xml:space="preserve"> PAGEREF _Toc150784978 \h </w:instrText>
             </w:r>
             <w:r>
               <w:rPr>
@@ -862,7 +955,7 @@
               <w14:ligatures w14:val="standardContextual"/>
             </w:rPr>
           </w:pPr>
-          <w:hyperlink w:anchor="_Toc150694620" w:history="1">
+          <w:hyperlink w:anchor="_Toc150784979" w:history="1">
             <w:r>
               <w:rPr>
                 <w:rStyle w:val="Lienhypertexte"/>
@@ -907,7 +1000,7 @@
                 <w:noProof/>
                 <w:webHidden/>
               </w:rPr>
-              <w:instrText xml:space="preserve"> PAGEREF _Toc150694620 \h </w:instrText>
+              <w:instrText xml:space="preserve"> PAGEREF _Toc150784979 \h </w:instrText>
             </w:r>
             <w:r>
               <w:rPr>
@@ -927,7 +1020,7 @@
                 <w:noProof/>
                 <w:webHidden/>
               </w:rPr>
-              <w:t>3</w:t>
+              <w:t>4</w:t>
             </w:r>
             <w:r>
               <w:rPr>
@@ -954,7 +1047,7 @@
               <w14:ligatures w14:val="standardContextual"/>
             </w:rPr>
           </w:pPr>
-          <w:hyperlink w:anchor="_Toc150694621" w:history="1">
+          <w:hyperlink w:anchor="_Toc150784980" w:history="1">
             <w:r>
               <w:rPr>
                 <w:rStyle w:val="Lienhypertexte"/>
@@ -999,7 +1092,7 @@
                 <w:noProof/>
                 <w:webHidden/>
               </w:rPr>
-              <w:instrText xml:space="preserve"> PAGEREF _Toc150694621 \h </w:instrText>
+              <w:instrText xml:space="preserve"> PAGEREF _Toc150784980 \h </w:instrText>
             </w:r>
             <w:r>
               <w:rPr>
@@ -1019,7 +1112,7 @@
                 <w:noProof/>
                 <w:webHidden/>
               </w:rPr>
-              <w:t>3</w:t>
+              <w:t>4</w:t>
             </w:r>
             <w:r>
               <w:rPr>
@@ -1046,7 +1139,7 @@
               <w14:ligatures w14:val="standardContextual"/>
             </w:rPr>
           </w:pPr>
-          <w:hyperlink w:anchor="_Toc150694622" w:history="1">
+          <w:hyperlink w:anchor="_Toc150784981" w:history="1">
             <w:r>
               <w:rPr>
                 <w:rStyle w:val="Lienhypertexte"/>
@@ -1091,7 +1184,7 @@
                 <w:noProof/>
                 <w:webHidden/>
               </w:rPr>
-              <w:instrText xml:space="preserve"> PAGEREF _Toc150694622 \h </w:instrText>
+              <w:instrText xml:space="preserve"> PAGEREF _Toc150784981 \h </w:instrText>
             </w:r>
             <w:r>
               <w:rPr>
@@ -1137,7 +1230,7 @@
               <w14:ligatures w14:val="standardContextual"/>
             </w:rPr>
           </w:pPr>
-          <w:hyperlink w:anchor="_Toc150694623" w:history="1">
+          <w:hyperlink w:anchor="_Toc150784982" w:history="1">
             <w:r>
               <w:rPr>
                 <w:rStyle w:val="Lienhypertexte"/>
@@ -1181,7 +1274,7 @@
                 <w:noProof/>
                 <w:webHidden/>
               </w:rPr>
-              <w:instrText xml:space="preserve"> PAGEREF _Toc150694623 \h </w:instrText>
+              <w:instrText xml:space="preserve"> PAGEREF _Toc150784982 \h </w:instrText>
             </w:r>
             <w:r>
               <w:rPr>
@@ -1227,7 +1320,7 @@
               <w14:ligatures w14:val="standardContextual"/>
             </w:rPr>
           </w:pPr>
-          <w:hyperlink w:anchor="_Toc150694624" w:history="1">
+          <w:hyperlink w:anchor="_Toc150784983" w:history="1">
             <w:r>
               <w:rPr>
                 <w:rStyle w:val="Lienhypertexte"/>
@@ -1271,7 +1364,7 @@
                 <w:noProof/>
                 <w:webHidden/>
               </w:rPr>
-              <w:instrText xml:space="preserve"> PAGEREF _Toc150694624 \h </w:instrText>
+              <w:instrText xml:space="preserve"> PAGEREF _Toc150784983 \h </w:instrText>
             </w:r>
             <w:r>
               <w:rPr>
@@ -1291,7 +1384,7 @@
                 <w:noProof/>
                 <w:webHidden/>
               </w:rPr>
-              <w:t>4</w:t>
+              <w:t>5</w:t>
             </w:r>
             <w:r>
               <w:rPr>
@@ -1318,7 +1411,7 @@
               <w14:ligatures w14:val="standardContextual"/>
             </w:rPr>
           </w:pPr>
-          <w:hyperlink w:anchor="_Toc150694625" w:history="1">
+          <w:hyperlink w:anchor="_Toc150784984" w:history="1">
             <w:r>
               <w:rPr>
                 <w:rStyle w:val="Lienhypertexte"/>
@@ -1363,7 +1456,7 @@
                 <w:noProof/>
                 <w:webHidden/>
               </w:rPr>
-              <w:instrText xml:space="preserve"> PAGEREF _Toc150694625 \h </w:instrText>
+              <w:instrText xml:space="preserve"> PAGEREF _Toc150784984 \h </w:instrText>
             </w:r>
             <w:r>
               <w:rPr>
@@ -1383,7 +1476,7 @@
                 <w:noProof/>
                 <w:webHidden/>
               </w:rPr>
-              <w:t>5</w:t>
+              <w:t>6</w:t>
             </w:r>
             <w:r>
               <w:rPr>
@@ -1410,7 +1503,7 @@
               <w14:ligatures w14:val="standardContextual"/>
             </w:rPr>
           </w:pPr>
-          <w:hyperlink w:anchor="_Toc150694626" w:history="1">
+          <w:hyperlink w:anchor="_Toc150784985" w:history="1">
             <w:r>
               <w:rPr>
                 <w:rStyle w:val="Lienhypertexte"/>
@@ -1455,7 +1548,7 @@
                 <w:noProof/>
                 <w:webHidden/>
               </w:rPr>
-              <w:instrText xml:space="preserve"> PAGEREF _Toc150694626 \h </w:instrText>
+              <w:instrText xml:space="preserve"> PAGEREF _Toc150784985 \h </w:instrText>
             </w:r>
             <w:r>
               <w:rPr>
@@ -1475,7 +1568,7 @@
                 <w:noProof/>
                 <w:webHidden/>
               </w:rPr>
-              <w:t>5</w:t>
+              <w:t>6</w:t>
             </w:r>
             <w:r>
               <w:rPr>
@@ -1502,7 +1595,7 @@
               <w14:ligatures w14:val="standardContextual"/>
             </w:rPr>
           </w:pPr>
-          <w:hyperlink w:anchor="_Toc150694627" w:history="1">
+          <w:hyperlink w:anchor="_Toc150784986" w:history="1">
             <w:r>
               <w:rPr>
                 <w:rStyle w:val="Lienhypertexte"/>
@@ -1547,7 +1640,7 @@
                 <w:noProof/>
                 <w:webHidden/>
               </w:rPr>
-              <w:instrText xml:space="preserve"> PAGEREF _Toc150694627 \h </w:instrText>
+              <w:instrText xml:space="preserve"> PAGEREF _Toc150784986 \h </w:instrText>
             </w:r>
             <w:r>
               <w:rPr>
@@ -1567,7 +1660,7 @@
                 <w:noProof/>
                 <w:webHidden/>
               </w:rPr>
-              <w:t>5</w:t>
+              <w:t>6</w:t>
             </w:r>
             <w:r>
               <w:rPr>
@@ -1594,7 +1687,7 @@
               <w14:ligatures w14:val="standardContextual"/>
             </w:rPr>
           </w:pPr>
-          <w:hyperlink w:anchor="_Toc150694628" w:history="1">
+          <w:hyperlink w:anchor="_Toc150784987" w:history="1">
             <w:r>
               <w:rPr>
                 <w:rStyle w:val="Lienhypertexte"/>
@@ -1639,7 +1732,7 @@
                 <w:noProof/>
                 <w:webHidden/>
               </w:rPr>
-              <w:instrText xml:space="preserve"> PAGEREF _Toc150694628 \h </w:instrText>
+              <w:instrText xml:space="preserve"> PAGEREF _Toc150784987 \h </w:instrText>
             </w:r>
             <w:r>
               <w:rPr>
@@ -1659,7 +1752,7 @@
                 <w:noProof/>
                 <w:webHidden/>
               </w:rPr>
-              <w:t>5</w:t>
+              <w:t>6</w:t>
             </w:r>
             <w:r>
               <w:rPr>
@@ -1686,7 +1779,7 @@
               <w14:ligatures w14:val="standardContextual"/>
             </w:rPr>
           </w:pPr>
-          <w:hyperlink w:anchor="_Toc150694629" w:history="1">
+          <w:hyperlink w:anchor="_Toc150784988" w:history="1">
             <w:r>
               <w:rPr>
                 <w:rStyle w:val="Lienhypertexte"/>
@@ -1731,7 +1824,7 @@
                 <w:noProof/>
                 <w:webHidden/>
               </w:rPr>
-              <w:instrText xml:space="preserve"> PAGEREF _Toc150694629 \h </w:instrText>
+              <w:instrText xml:space="preserve"> PAGEREF _Toc150784988 \h </w:instrText>
             </w:r>
             <w:r>
               <w:rPr>
@@ -1751,7 +1844,7 @@
                 <w:noProof/>
                 <w:webHidden/>
               </w:rPr>
-              <w:t>6</w:t>
+              <w:t>7</w:t>
             </w:r>
             <w:r>
               <w:rPr>
@@ -1778,7 +1871,7 @@
               <w14:ligatures w14:val="standardContextual"/>
             </w:rPr>
           </w:pPr>
-          <w:hyperlink w:anchor="_Toc150694630" w:history="1">
+          <w:hyperlink w:anchor="_Toc150784989" w:history="1">
             <w:r>
               <w:rPr>
                 <w:rStyle w:val="Lienhypertexte"/>
@@ -1823,7 +1916,7 @@
                 <w:noProof/>
                 <w:webHidden/>
               </w:rPr>
-              <w:instrText xml:space="preserve"> PAGEREF _Toc150694630 \h </w:instrText>
+              <w:instrText xml:space="preserve"> PAGEREF _Toc150784989 \h </w:instrText>
             </w:r>
             <w:r>
               <w:rPr>
@@ -1843,7 +1936,7 @@
                 <w:noProof/>
                 <w:webHidden/>
               </w:rPr>
-              <w:t>6</w:t>
+              <w:t>7</w:t>
             </w:r>
             <w:r>
               <w:rPr>
@@ -1870,7 +1963,7 @@
               <w14:ligatures w14:val="standardContextual"/>
             </w:rPr>
           </w:pPr>
-          <w:hyperlink w:anchor="_Toc150694631" w:history="1">
+          <w:hyperlink w:anchor="_Toc150784990" w:history="1">
             <w:r>
               <w:rPr>
                 <w:rStyle w:val="Lienhypertexte"/>
@@ -1915,7 +2008,7 @@
                 <w:noProof/>
                 <w:webHidden/>
               </w:rPr>
-              <w:instrText xml:space="preserve"> PAGEREF _Toc150694631 \h </w:instrText>
+              <w:instrText xml:space="preserve"> PAGEREF _Toc150784990 \h </w:instrText>
             </w:r>
             <w:r>
               <w:rPr>
@@ -1935,7 +2028,7 @@
                 <w:noProof/>
                 <w:webHidden/>
               </w:rPr>
-              <w:t>7</w:t>
+              <w:t>8</w:t>
             </w:r>
             <w:r>
               <w:rPr>
@@ -1962,7 +2055,7 @@
               <w14:ligatures w14:val="standardContextual"/>
             </w:rPr>
           </w:pPr>
-          <w:hyperlink w:anchor="_Toc150694632" w:history="1">
+          <w:hyperlink w:anchor="_Toc150784991" w:history="1">
             <w:r>
               <w:rPr>
                 <w:rStyle w:val="Lienhypertexte"/>
@@ -2007,7 +2100,7 @@
                 <w:noProof/>
                 <w:webHidden/>
               </w:rPr>
-              <w:instrText xml:space="preserve"> PAGEREF _Toc150694632 \h </w:instrText>
+              <w:instrText xml:space="preserve"> PAGEREF _Toc150784991 \h </w:instrText>
             </w:r>
             <w:r>
               <w:rPr>
@@ -2027,7 +2120,7 @@
                 <w:noProof/>
                 <w:webHidden/>
               </w:rPr>
-              <w:t>7</w:t>
+              <w:t>8</w:t>
             </w:r>
             <w:r>
               <w:rPr>
@@ -2054,7 +2147,7 @@
               <w14:ligatures w14:val="standardContextual"/>
             </w:rPr>
           </w:pPr>
-          <w:hyperlink w:anchor="_Toc150694633" w:history="1">
+          <w:hyperlink w:anchor="_Toc150784992" w:history="1">
             <w:r>
               <w:rPr>
                 <w:rStyle w:val="Lienhypertexte"/>
@@ -2099,7 +2192,7 @@
                 <w:noProof/>
                 <w:webHidden/>
               </w:rPr>
-              <w:instrText xml:space="preserve"> PAGEREF _Toc150694633 \h </w:instrText>
+              <w:instrText xml:space="preserve"> PAGEREF _Toc150784992 \h </w:instrText>
             </w:r>
             <w:r>
               <w:rPr>
@@ -2119,7 +2212,7 @@
                 <w:noProof/>
                 <w:webHidden/>
               </w:rPr>
-              <w:t>8</w:t>
+              <w:t>9</w:t>
             </w:r>
             <w:r>
               <w:rPr>
@@ -2146,7 +2239,7 @@
               <w14:ligatures w14:val="standardContextual"/>
             </w:rPr>
           </w:pPr>
-          <w:hyperlink w:anchor="_Toc150694634" w:history="1">
+          <w:hyperlink w:anchor="_Toc150784993" w:history="1">
             <w:r>
               <w:rPr>
                 <w:rStyle w:val="Lienhypertexte"/>
@@ -2191,7 +2284,7 @@
                 <w:noProof/>
                 <w:webHidden/>
               </w:rPr>
-              <w:instrText xml:space="preserve"> PAGEREF _Toc150694634 \h </w:instrText>
+              <w:instrText xml:space="preserve"> PAGEREF _Toc150784993 \h </w:instrText>
             </w:r>
             <w:r>
               <w:rPr>
@@ -2211,7 +2304,7 @@
                 <w:noProof/>
                 <w:webHidden/>
               </w:rPr>
-              <w:t>8</w:t>
+              <w:t>9</w:t>
             </w:r>
             <w:r>
               <w:rPr>
@@ -2238,7 +2331,7 @@
               <w14:ligatures w14:val="standardContextual"/>
             </w:rPr>
           </w:pPr>
-          <w:hyperlink w:anchor="_Toc150694635" w:history="1">
+          <w:hyperlink w:anchor="_Toc150784994" w:history="1">
             <w:r>
               <w:rPr>
                 <w:rStyle w:val="Lienhypertexte"/>
@@ -2283,7 +2376,7 @@
                 <w:noProof/>
                 <w:webHidden/>
               </w:rPr>
-              <w:instrText xml:space="preserve"> PAGEREF _Toc150694635 \h </w:instrText>
+              <w:instrText xml:space="preserve"> PAGEREF _Toc150784994 \h </w:instrText>
             </w:r>
             <w:r>
               <w:rPr>
@@ -2303,7 +2396,7 @@
                 <w:noProof/>
                 <w:webHidden/>
               </w:rPr>
-              <w:t>9</w:t>
+              <w:t>10</w:t>
             </w:r>
             <w:r>
               <w:rPr>
@@ -2329,7 +2422,7 @@
               <w14:ligatures w14:val="standardContextual"/>
             </w:rPr>
           </w:pPr>
-          <w:hyperlink w:anchor="_Toc150694636" w:history="1">
+          <w:hyperlink w:anchor="_Toc150784995" w:history="1">
             <w:r>
               <w:rPr>
                 <w:rStyle w:val="Lienhypertexte"/>
@@ -2373,7 +2466,7 @@
                 <w:noProof/>
                 <w:webHidden/>
               </w:rPr>
-              <w:instrText xml:space="preserve"> PAGEREF _Toc150694636 \h </w:instrText>
+              <w:instrText xml:space="preserve"> PAGEREF _Toc150784995 \h </w:instrText>
             </w:r>
             <w:r>
               <w:rPr>
@@ -2393,7 +2486,97 @@
                 <w:noProof/>
                 <w:webHidden/>
               </w:rPr>
-              <w:t>9</w:t>
+              <w:t>10</w:t>
+            </w:r>
+            <w:r>
+              <w:rPr>
+                <w:noProof/>
+                <w:webHidden/>
+              </w:rPr>
+              <w:fldChar w:fldCharType="end"/>
+            </w:r>
+          </w:hyperlink>
+        </w:p>
+        <w:p>
+          <w:pPr>
+            <w:pStyle w:val="TM3"/>
+            <w:tabs>
+              <w:tab w:val="left" w:pos="1320"/>
+              <w:tab w:val="right" w:leader="dot" w:pos="7643"/>
+            </w:tabs>
+            <w:rPr>
+              <w:rFonts w:eastAsiaTheme="minorEastAsia"/>
+              <w:noProof/>
+              <w:kern w:val="2"/>
+              <w:lang w:eastAsia="fr-CH"/>
+              <w14:ligatures w14:val="standardContextual"/>
+            </w:rPr>
+          </w:pPr>
+          <w:hyperlink w:anchor="_Toc150784996" w:history="1">
+            <w:r>
+              <w:rPr>
+                <w:rStyle w:val="Lienhypertexte"/>
+                <w:noProof/>
+              </w:rPr>
+              <w:t>4.2.2.</w:t>
+            </w:r>
+            <w:r>
+              <w:rPr>
+                <w:rFonts w:eastAsiaTheme="minorEastAsia"/>
+                <w:noProof/>
+                <w:kern w:val="2"/>
+                <w:lang w:eastAsia="fr-CH"/>
+                <w14:ligatures w14:val="standardContextual"/>
+              </w:rPr>
+              <w:tab/>
+            </w:r>
+            <w:r>
+              <w:rPr>
+                <w:rStyle w:val="Lienhypertexte"/>
+                <w:noProof/>
+              </w:rPr>
+              <w:t>Envoi du mail au étudiants</w:t>
+            </w:r>
+            <w:r>
+              <w:rPr>
+                <w:noProof/>
+                <w:webHidden/>
+              </w:rPr>
+              <w:tab/>
+            </w:r>
+            <w:r>
+              <w:rPr>
+                <w:noProof/>
+                <w:webHidden/>
+              </w:rPr>
+              <w:fldChar w:fldCharType="begin"/>
+            </w:r>
+            <w:r>
+              <w:rPr>
+                <w:noProof/>
+                <w:webHidden/>
+              </w:rPr>
+              <w:instrText xml:space="preserve"> PAGEREF _Toc150784996 \h </w:instrText>
+            </w:r>
+            <w:r>
+              <w:rPr>
+                <w:noProof/>
+                <w:webHidden/>
+              </w:rPr>
+            </w:r>
+            <w:r>
+              <w:rPr>
+                <w:noProof/>
+                <w:webHidden/>
+              </w:rPr>
+              <w:fldChar w:fldCharType="separate"/>
+            </w:r>
+            <w:r>
+              <w:rPr>
+                <w:noProof/>
+                <w:webHidden/>
+              </w:rPr>
+              <w:t>11</w:t>
             </w:r>
             <w:r>
               <w:rPr>
@@ -2420,7 +2603,7 @@
               <w14:ligatures w14:val="standardContextual"/>
             </w:rPr>
           </w:pPr>
-          <w:hyperlink w:anchor="_Toc150694637" w:history="1">
+          <w:hyperlink w:anchor="_Toc150784997" w:history="1">
             <w:r>
               <w:rPr>
                 <w:rStyle w:val="Lienhypertexte"/>
@@ -2465,7 +2648,7 @@
                 <w:noProof/>
                 <w:webHidden/>
               </w:rPr>
-              <w:instrText xml:space="preserve"> PAGEREF _Toc150694637 \h </w:instrText>
+              <w:instrText xml:space="preserve"> PAGEREF _Toc150784997 \h </w:instrText>
             </w:r>
             <w:r>
               <w:rPr>
@@ -2485,7 +2668,7 @@
                 <w:noProof/>
                 <w:webHidden/>
               </w:rPr>
-              <w:t>9</w:t>
+              <w:t>11</w:t>
             </w:r>
             <w:r>
               <w:rPr>
@@ -2512,7 +2695,7 @@
               <w14:ligatures w14:val="standardContextual"/>
             </w:rPr>
           </w:pPr>
-          <w:hyperlink w:anchor="_Toc150694638" w:history="1">
+          <w:hyperlink w:anchor="_Toc150784998" w:history="1">
             <w:r>
               <w:rPr>
                 <w:rStyle w:val="Lienhypertexte"/>
@@ -2557,7 +2740,7 @@
                 <w:noProof/>
                 <w:webHidden/>
               </w:rPr>
-              <w:instrText xml:space="preserve"> PAGEREF _Toc150694638 \h </w:instrText>
+              <w:instrText xml:space="preserve"> PAGEREF _Toc150784998 \h </w:instrText>
             </w:r>
             <w:r>
               <w:rPr>
@@ -2577,7 +2760,7 @@
                 <w:noProof/>
                 <w:webHidden/>
               </w:rPr>
-              <w:t>9</w:t>
+              <w:t>11</w:t>
             </w:r>
             <w:r>
               <w:rPr>
@@ -2604,7 +2787,7 @@
               <w14:ligatures w14:val="standardContextual"/>
             </w:rPr>
           </w:pPr>
-          <w:hyperlink w:anchor="_Toc150694639" w:history="1">
+          <w:hyperlink w:anchor="_Toc150784999" w:history="1">
             <w:r>
               <w:rPr>
                 <w:rStyle w:val="Lienhypertexte"/>
@@ -2649,7 +2832,7 @@
                 <w:noProof/>
                 <w:webHidden/>
               </w:rPr>
-              <w:instrText xml:space="preserve"> PAGEREF _Toc150694639 \h </w:instrText>
+              <w:instrText xml:space="preserve"> PAGEREF _Toc150784999 \h </w:instrText>
             </w:r>
             <w:r>
               <w:rPr>
@@ -2669,7 +2852,7 @@
                 <w:noProof/>
                 <w:webHidden/>
               </w:rPr>
-              <w:t>9</w:t>
+              <w:t>12</w:t>
             </w:r>
             <w:r>
               <w:rPr>
@@ -2696,7 +2879,7 @@
               <w14:ligatures w14:val="standardContextual"/>
             </w:rPr>
           </w:pPr>
-          <w:hyperlink w:anchor="_Toc150694640" w:history="1">
+          <w:hyperlink w:anchor="_Toc150785000" w:history="1">
             <w:r>
               <w:rPr>
                 <w:rStyle w:val="Lienhypertexte"/>
@@ -2720,7 +2903,7 @@
                 <w:rStyle w:val="Lienhypertexte"/>
                 <w:noProof/>
               </w:rPr>
-              <w:t>Conclusion</w:t>
+              <w:t>Discussion</w:t>
             </w:r>
             <w:r>
               <w:rPr>
@@ -2741,7 +2924,7 @@
                 <w:noProof/>
                 <w:webHidden/>
               </w:rPr>
-              <w:instrText xml:space="preserve"> PAGEREF _Toc150694640 \h </w:instrText>
+              <w:instrText xml:space="preserve"> PAGEREF _Toc150785000 \h </w:instrText>
             </w:r>
             <w:r>
               <w:rPr>
@@ -2761,7 +2944,99 @@
                 <w:noProof/>
                 <w:webHidden/>
               </w:rPr>
-              <w:t>9</w:t>
+              <w:t>13</w:t>
+            </w:r>
+            <w:r>
+              <w:rPr>
+                <w:noProof/>
+                <w:webHidden/>
+              </w:rPr>
+              <w:fldChar w:fldCharType="end"/>
+            </w:r>
+          </w:hyperlink>
+        </w:p>
+        <w:p>
+          <w:pPr>
+            <w:pStyle w:val="TM2"/>
+            <w:tabs>
+              <w:tab w:val="left" w:pos="880"/>
+              <w:tab w:val="right" w:leader="dot" w:pos="7643"/>
+            </w:tabs>
+            <w:rPr>
+              <w:rFonts w:asciiTheme="minorHAnsi" w:eastAsiaTheme="minorEastAsia" w:hAnsiTheme="minorHAnsi"/>
+              <w:noProof/>
+              <w:kern w:val="2"/>
+              <w:sz w:val="22"/>
+              <w:lang w:eastAsia="fr-CH"/>
+              <w14:ligatures w14:val="standardContextual"/>
+            </w:rPr>
+          </w:pPr>
+          <w:hyperlink w:anchor="_Toc150785001" w:history="1">
+            <w:r>
+              <w:rPr>
+                <w:rStyle w:val="Lienhypertexte"/>
+                <w:noProof/>
+              </w:rPr>
+              <w:t>6.1.</w:t>
+            </w:r>
+            <w:r>
+              <w:rPr>
+                <w:rFonts w:asciiTheme="minorHAnsi" w:eastAsiaTheme="minorEastAsia" w:hAnsiTheme="minorHAnsi"/>
+                <w:noProof/>
+                <w:kern w:val="2"/>
+                <w:sz w:val="22"/>
+                <w:lang w:eastAsia="fr-CH"/>
+                <w14:ligatures w14:val="standardContextual"/>
+              </w:rPr>
+              <w:tab/>
+            </w:r>
+            <w:r>
+              <w:rPr>
+                <w:rStyle w:val="Lienhypertexte"/>
+                <w:noProof/>
+              </w:rPr>
+              <w:t>Pour aller plus loin</w:t>
+            </w:r>
+            <w:r>
+              <w:rPr>
+                <w:noProof/>
+                <w:webHidden/>
+              </w:rPr>
+              <w:tab/>
+            </w:r>
+            <w:r>
+              <w:rPr>
+                <w:noProof/>
+                <w:webHidden/>
+              </w:rPr>
+              <w:fldChar w:fldCharType="begin"/>
+            </w:r>
+            <w:r>
+              <w:rPr>
+                <w:noProof/>
+                <w:webHidden/>
+              </w:rPr>
+              <w:instrText xml:space="preserve"> PAGEREF _Toc150785001 \h </w:instrText>
+            </w:r>
+            <w:r>
+              <w:rPr>
+                <w:noProof/>
+                <w:webHidden/>
+              </w:rPr>
+            </w:r>
+            <w:r>
+              <w:rPr>
+                <w:noProof/>
+                <w:webHidden/>
+              </w:rPr>
+              <w:fldChar w:fldCharType="separate"/>
+            </w:r>
+            <w:r>
+              <w:rPr>
+                <w:noProof/>
+                <w:webHidden/>
+              </w:rPr>
+              <w:t>13</w:t>
             </w:r>
             <w:r>
               <w:rPr>
@@ -2788,7 +3063,7 @@
               <w14:ligatures w14:val="standardContextual"/>
             </w:rPr>
           </w:pPr>
-          <w:hyperlink w:anchor="_Toc150694641" w:history="1">
+          <w:hyperlink w:anchor="_Toc150785002" w:history="1">
             <w:r>
               <w:rPr>
                 <w:rStyle w:val="Lienhypertexte"/>
@@ -2812,6 +3087,98 @@
                 <w:rStyle w:val="Lienhypertexte"/>
                 <w:noProof/>
               </w:rPr>
+              <w:t>Conclusion</w:t>
+            </w:r>
+            <w:r>
+              <w:rPr>
+                <w:noProof/>
+                <w:webHidden/>
+              </w:rPr>
+              <w:tab/>
+            </w:r>
+            <w:r>
+              <w:rPr>
+                <w:noProof/>
+                <w:webHidden/>
+              </w:rPr>
+              <w:fldChar w:fldCharType="begin"/>
+            </w:r>
+            <w:r>
+              <w:rPr>
+                <w:noProof/>
+                <w:webHidden/>
+              </w:rPr>
+              <w:instrText xml:space="preserve"> PAGEREF _Toc150785002 \h </w:instrText>
+            </w:r>
+            <w:r>
+              <w:rPr>
+                <w:noProof/>
+                <w:webHidden/>
+              </w:rPr>
+            </w:r>
+            <w:r>
+              <w:rPr>
+                <w:noProof/>
+                <w:webHidden/>
+              </w:rPr>
+              <w:fldChar w:fldCharType="separate"/>
+            </w:r>
+            <w:r>
+              <w:rPr>
+                <w:noProof/>
+                <w:webHidden/>
+              </w:rPr>
+              <w:t>14</w:t>
+            </w:r>
+            <w:r>
+              <w:rPr>
+                <w:noProof/>
+                <w:webHidden/>
+              </w:rPr>
+              <w:fldChar w:fldCharType="end"/>
+            </w:r>
+          </w:hyperlink>
+        </w:p>
+        <w:p>
+          <w:pPr>
+            <w:pStyle w:val="TM1"/>
+            <w:tabs>
+              <w:tab w:val="left" w:pos="440"/>
+              <w:tab w:val="right" w:leader="dot" w:pos="7643"/>
+            </w:tabs>
+            <w:rPr>
+              <w:rFonts w:asciiTheme="minorHAnsi" w:eastAsiaTheme="minorEastAsia" w:hAnsiTheme="minorHAnsi"/>
+              <w:noProof/>
+              <w:kern w:val="2"/>
+              <w:sz w:val="22"/>
+              <w:lang w:eastAsia="fr-CH"/>
+              <w14:ligatures w14:val="standardContextual"/>
+            </w:rPr>
+          </w:pPr>
+          <w:hyperlink w:anchor="_Toc150785003" w:history="1">
+            <w:r>
+              <w:rPr>
+                <w:rStyle w:val="Lienhypertexte"/>
+                <w:noProof/>
+              </w:rPr>
+              <w:t>8.</w:t>
+            </w:r>
+            <w:r>
+              <w:rPr>
+                <w:rFonts w:asciiTheme="minorHAnsi" w:eastAsiaTheme="minorEastAsia" w:hAnsiTheme="minorHAnsi"/>
+                <w:noProof/>
+                <w:kern w:val="2"/>
+                <w:sz w:val="22"/>
+                <w:lang w:eastAsia="fr-CH"/>
+                <w14:ligatures w14:val="standardContextual"/>
+              </w:rPr>
+              <w:tab/>
+            </w:r>
+            <w:r>
+              <w:rPr>
+                <w:rStyle w:val="Lienhypertexte"/>
+                <w:noProof/>
+              </w:rPr>
               <w:t>Bibliographie</w:t>
             </w:r>
             <w:r>
@@ -2833,7 +3200,7 @@
                 <w:noProof/>
                 <w:webHidden/>
               </w:rPr>
-              <w:instrText xml:space="preserve"> PAGEREF _Toc150694641 \h </w:instrText>
+              <w:instrText xml:space="preserve"> PAGEREF _Toc150785003 \h </w:instrText>
             </w:r>
             <w:r>
               <w:rPr>
@@ -2853,7 +3220,7 @@
                 <w:noProof/>
                 <w:webHidden/>
               </w:rPr>
-              <w:t>10</w:t>
+              <w:t>15</w:t>
             </w:r>
             <w:r>
               <w:rPr>
@@ -2939,49 +3306,135 @@
       <w:pPr>
         <w:pStyle w:val="Titre1"/>
       </w:pPr>
-      <w:bookmarkStart w:id="1" w:name="_Toc150694619"/>
+      <w:bookmarkStart w:id="1" w:name="_Toc150784978"/>
+      <w:r>
+        <w:t>Introduction</w:t>
+      </w:r>
+      <w:bookmarkEnd w:id="1"/>
+    </w:p>
+    <w:p>
+      <w:pPr>
+        <w:jc w:val="both"/>
+      </w:pPr>
+      <w:r>
+        <w:t xml:space="preserve">J’ai récemment été recruté pour remplacer un professeur à l’école supérieure des métiers de Lausanne. Le cours que je devrais </w:t>
+      </w:r>
+      <w:r>
+        <w:t>enseigner</w:t>
+      </w:r>
+      <w:r>
+        <w:t xml:space="preserve"> aux élèves se prénomme « Algorithmie 1 ». Il consiste en l’apprentissage des bases de la programmation et de l’algorithmie, le tout avec le langage Python.</w:t>
+      </w:r>
+    </w:p>
+    <w:p>
+      <w:pPr>
+        <w:jc w:val="both"/>
+      </w:pPr>
+      <w:r>
+        <w:t xml:space="preserve">Lors de la prise de décision </w:t>
+      </w:r>
+      <w:r>
+        <w:t>concernant</w:t>
+      </w:r>
+      <w:r>
+        <w:t xml:space="preserve"> le sujet de ce rapport, il m’a semblé judicieux d’utiliser cette opportunité pour réaliser une expérience intéressante </w:t>
+      </w:r>
+      <w:r>
+        <w:t>et</w:t>
+      </w:r>
+      <w:r>
+        <w:t xml:space="preserve"> dans l’air du temps</w:t>
+      </w:r>
+      <w:r>
+        <w:t>, c’est pourquoi j’ai décidé de m’orienter sur ce sujet.</w:t>
+      </w:r>
+    </w:p>
+    <w:p>
+      <w:pPr>
+        <w:jc w:val="both"/>
+      </w:pPr>
+      <w:r>
+        <w:t>Lors de l’élaboration du plan de cours, m</w:t>
+      </w:r>
+      <w:r>
+        <w:t xml:space="preserve">on principal problème a été de trouver des exercices spécifiques aux éléments vus en cours. Ceux du support de cours </w:t>
+      </w:r>
+      <w:r>
+        <w:t>étant</w:t>
+      </w:r>
+      <w:r>
+        <w:t xml:space="preserve"> très </w:t>
+      </w:r>
+      <w:r>
+        <w:t>bon</w:t>
+      </w:r>
+      <w:r>
+        <w:t>,</w:t>
+      </w:r>
+      <w:r>
+        <w:t xml:space="preserve"> cependant</w:t>
+      </w:r>
+      <w:r>
+        <w:t xml:space="preserve"> le programme</w:t>
+      </w:r>
+      <w:r>
+        <w:t xml:space="preserve"> défini</w:t>
+      </w:r>
+      <w:r>
+        <w:t xml:space="preserve"> ne suit pas parfaitement ce support, les exercices ne sont donc pas à chaque fois </w:t>
+      </w:r>
+      <w:r>
+        <w:t>pertinents</w:t>
+      </w:r>
+      <w:r>
+        <w:t>.</w:t>
+      </w:r>
+    </w:p>
+    <w:p>
+      <w:pPr>
+        <w:jc w:val="both"/>
+      </w:pPr>
+      <w:r>
+        <w:t>Etant développeur, j’ai pris comme objectif d’utiliser la partie « </w:t>
+      </w:r>
+      <w:r>
+        <w:t>développeur</w:t>
+      </w:r>
+      <w:r>
+        <w:t> » de ChatGPT pour pouvoir générer des exercices Python. L’objectif est d’envoyer chaque semaine une liste d’exercices</w:t>
+      </w:r>
+      <w:r>
+        <w:t xml:space="preserve"> supplémentaires</w:t>
+      </w:r>
+      <w:r>
+        <w:t xml:space="preserve"> aux étudiants sans les prévenir que ces derniers viennent d’une IA, puis à la fin du semestre synthétiser leurs avis sur ces derniers</w:t>
+      </w:r>
+      <w:r>
+        <w:t xml:space="preserve"> en les comparants aux officiels.</w:t>
+      </w:r>
+    </w:p>
+    <w:p>
+      <w:pPr>
+        <w:rPr>
+          <w:rFonts w:ascii="Arial Narrow" w:eastAsiaTheme="majorEastAsia" w:hAnsi="Arial Narrow" w:cstheme="majorBidi"/>
+          <w:b/>
+          <w:bCs/>
+          <w:color w:val="525252" w:themeColor="accent3" w:themeShade="80"/>
+          <w:sz w:val="28"/>
+          <w:szCs w:val="28"/>
+        </w:rPr>
+      </w:pPr>
+      <w:r>
+        <w:br w:type="page"/>
+      </w:r>
+    </w:p>
+    <w:p>
+      <w:pPr>
+        <w:pStyle w:val="Titre1"/>
+      </w:pPr>
+      <w:bookmarkStart w:id="2" w:name="_Toc150784979"/>
       <w:r>
         <w:lastRenderedPageBreak/>
-        <w:t>Introduction</w:t>
-      </w:r>
-      <w:bookmarkEnd w:id="1"/>
-    </w:p>
-    <w:p>
-      <w:pPr>
-        <w:jc w:val="both"/>
-      </w:pPr>
-      <w:r>
-        <w:t>J’ai récemment été recruté pour remplacer un professeur à l’école supérieure des métiers de Lausanne. Le cours que je devrais présenter aux élèves se prénomme « Algorithmie 1 ». Il consiste en l’apprentissage des bases de la programmation et de l’algorithmie, le tout avec le langage Python.</w:t>
-      </w:r>
-    </w:p>
-    <w:p>
-      <w:pPr>
-        <w:jc w:val="both"/>
-      </w:pPr>
-      <w:r>
-        <w:t xml:space="preserve">Lors de la prise de décision sur le sujet de ce rapport, il m’a semblé judicieux d’utiliser cette opportunité pour réaliser une expérience intéressante est dans l’air du temps. Mon principal problème a été de trouver des exercices spécifiques aux éléments vus en cours. Ceux du support de cours sont très bien, mais étant donné que le programme ne suit pas parfaitement ce support, les exercices ne sont donc pas à chaque fois </w:t>
-      </w:r>
-      <w:r>
-        <w:t>pertinents</w:t>
-      </w:r>
-      <w:r>
-        <w:t>.</w:t>
-      </w:r>
-    </w:p>
-    <w:p>
-      <w:pPr>
-        <w:jc w:val="both"/>
-      </w:pPr>
-      <w:r>
-        <w:t>Etant développeur, j’ai pris comme objectif d’utiliser la partie « cachée » de ChatGPT pour pouvoir générer des exercices Python. L’objectif est d’envoyer chaque semaine une liste d’exercices aux étudiants sans les prévenir que ces derniers viennent d’une IA, puis à la fin du semestre synthétiser leurs avis sur ces derniers.</w:t>
-      </w:r>
-    </w:p>
-    <w:p>
-      <w:pPr>
-        <w:pStyle w:val="Titre1"/>
-      </w:pPr>
-      <w:bookmarkStart w:id="2" w:name="_Toc150694620"/>
-      <w:r>
         <w:t>Revue de la littérature</w:t>
       </w:r>
       <w:bookmarkEnd w:id="2"/>
@@ -2990,7 +3443,7 @@
       <w:pPr>
         <w:pStyle w:val="Titre2"/>
       </w:pPr>
-      <w:bookmarkStart w:id="3" w:name="_Toc150694621"/>
+      <w:bookmarkStart w:id="3" w:name="_Toc150784980"/>
       <w:r>
         <w:t>L’intelligence artificiel dans le milieu éducatif</w:t>
       </w:r>
@@ -3122,9 +3575,8 @@
       <w:pPr>
         <w:pStyle w:val="Titre2"/>
       </w:pPr>
-      <w:bookmarkStart w:id="4" w:name="_Toc150694622"/>
-      <w:r>
-        <w:lastRenderedPageBreak/>
+      <w:bookmarkStart w:id="4" w:name="_Toc150784981"/>
+      <w:r>
         <w:t>Avantages et Inconvénients</w:t>
       </w:r>
       <w:bookmarkEnd w:id="4"/>
@@ -3150,7 +3602,7 @@
       <w:pPr>
         <w:pStyle w:val="Titre3"/>
       </w:pPr>
-      <w:bookmarkStart w:id="5" w:name="_Toc150694623"/>
+      <w:bookmarkStart w:id="5" w:name="_Toc150784982"/>
       <w:r>
         <w:t>Avantages</w:t>
       </w:r>
@@ -3267,6 +3719,7 @@
         <w:rPr>
           <w:u w:val="single"/>
         </w:rPr>
+        <w:lastRenderedPageBreak/>
         <w:t>Impartialité :</w:t>
       </w:r>
     </w:p>
@@ -3286,7 +3739,7 @@
       <w:pPr>
         <w:pStyle w:val="Titre3"/>
       </w:pPr>
-      <w:bookmarkStart w:id="6" w:name="_Toc150694624"/>
+      <w:bookmarkStart w:id="6" w:name="_Toc150784983"/>
       <w:r>
         <w:t>Inconvénients</w:t>
       </w:r>
@@ -3419,7 +3872,7 @@
       <w:pPr>
         <w:pStyle w:val="Titre1"/>
       </w:pPr>
-      <w:bookmarkStart w:id="7" w:name="_Toc150694625"/>
+      <w:bookmarkStart w:id="7" w:name="_Toc150784984"/>
       <w:r>
         <w:lastRenderedPageBreak/>
         <w:t>Méthodologie</w:t>
@@ -3439,14 +3892,26 @@
         <w:rPr>
           <w:rFonts w:eastAsiaTheme="majorEastAsia"/>
         </w:rPr>
-        <w:t>Une fois les recherches sur la situation actuelles terminées, il était temps de mettre en place les outils et la structure de l’expérience. Une analyse de la population sera faite.</w:t>
+        <w:t xml:space="preserve">Une fois les recherches sur la situation actuelles terminées, il était temps de mettre en place les outils et la structure de l’expérience. Une analyse de la population </w:t>
+      </w:r>
+      <w:r>
+        <w:rPr>
+          <w:rFonts w:eastAsiaTheme="majorEastAsia"/>
+        </w:rPr>
+        <w:t>sur laquelle l’expérience aura lieu sera exprimée dans ce chapitre</w:t>
+      </w:r>
+      <w:r>
+        <w:rPr>
+          <w:rFonts w:eastAsiaTheme="majorEastAsia"/>
+        </w:rPr>
+        <w:t>.</w:t>
       </w:r>
     </w:p>
     <w:p>
       <w:pPr>
         <w:pStyle w:val="Titre2"/>
       </w:pPr>
-      <w:bookmarkStart w:id="8" w:name="_Toc150694626"/>
+      <w:bookmarkStart w:id="8" w:name="_Toc150784985"/>
       <w:r>
         <w:t>Population et échantillon</w:t>
       </w:r>
@@ -3470,7 +3935,7 @@
       <w:pPr>
         <w:pStyle w:val="Titre2"/>
       </w:pPr>
-      <w:bookmarkStart w:id="9" w:name="_Toc150694627"/>
+      <w:bookmarkStart w:id="9" w:name="_Toc150784986"/>
       <w:r>
         <w:t>Outils et matériaux</w:t>
       </w:r>
@@ -3525,7 +3990,7 @@
       <w:pPr>
         <w:pStyle w:val="Titre2"/>
       </w:pPr>
-      <w:bookmarkStart w:id="10" w:name="_Toc150694628"/>
+      <w:bookmarkStart w:id="10" w:name="_Toc150784987"/>
       <w:r>
         <w:t>Procédure de l’expérience</w:t>
       </w:r>
@@ -3575,9 +4040,8 @@
       <w:pPr>
         <w:pStyle w:val="Titre2"/>
       </w:pPr>
-      <w:bookmarkStart w:id="11" w:name="_Toc150694629"/>
-      <w:r>
-        <w:lastRenderedPageBreak/>
+      <w:bookmarkStart w:id="11" w:name="_Toc150784988"/>
+      <w:r>
         <w:t xml:space="preserve">Test de </w:t>
       </w:r>
       <w:r>
@@ -3595,37 +4059,12 @@
       <w:r>
         <w:t>L’un des tests le plus connu pour intelligence artificiel est celui de Turing. Décrit par Alan Turing dans sa publication de 1950 : « </w:t>
       </w:r>
-      <w:proofErr w:type="spellStart"/>
       <w:r>
         <w:rPr>
           <w:i/>
           <w:iCs/>
         </w:rPr>
-        <w:t>Computing</w:t>
-      </w:r>
-      <w:proofErr w:type="spellEnd"/>
-      <w:r>
-        <w:rPr>
-          <w:i/>
-          <w:iCs/>
-        </w:rPr>
-        <w:t xml:space="preserve"> </w:t>
-      </w:r>
-      <w:proofErr w:type="spellStart"/>
-      <w:r>
-        <w:rPr>
-          <w:i/>
-          <w:iCs/>
-        </w:rPr>
-        <w:t>Machinery</w:t>
-      </w:r>
-      <w:proofErr w:type="spellEnd"/>
-      <w:r>
-        <w:rPr>
-          <w:i/>
-          <w:iCs/>
-        </w:rPr>
-        <w:t xml:space="preserve"> and Intelligence</w:t>
+        <w:t>Computing Machinery and Intelligence</w:t>
       </w:r>
       <w:r>
         <w:rPr>
@@ -3723,7 +4162,7 @@
       <w:pPr>
         <w:pStyle w:val="Titre2"/>
       </w:pPr>
-      <w:bookmarkStart w:id="12" w:name="_Toc150694630"/>
+      <w:bookmarkStart w:id="12" w:name="_Toc150784989"/>
       <w:r>
         <w:t>Collecte des données</w:t>
       </w:r>
@@ -3739,11 +4178,9 @@
       <w:r>
         <w:t xml:space="preserve">, ce dernier aura pour but de définir la qualité des exercices générer par IA par rapport à ceux fourni dans le livre. A des fins d’analyse toutes les réponses seront soit </w:t>
       </w:r>
-      <w:proofErr w:type="gramStart"/>
-      <w:r>
-        <w:t>des case</w:t>
-      </w:r>
-      <w:proofErr w:type="gramEnd"/>
+      <w:r>
+        <w:t>des cases</w:t>
+      </w:r>
       <w:r>
         <w:t xml:space="preserve"> à cocher (oui/non) ou des listes déroulantes avec plusieurs valeurs prédéfinies. Voici la structure du document</w:t>
       </w:r>
@@ -3853,7 +4290,6 @@
         <w:jc w:val="both"/>
       </w:pPr>
       <w:r>
-        <w:lastRenderedPageBreak/>
         <w:t>Puis viendra une série de question concernant les exercices reçus :</w:t>
       </w:r>
     </w:p>
@@ -3933,7 +4369,7 @@
       <w:pPr>
         <w:pStyle w:val="Titre2"/>
       </w:pPr>
-      <w:bookmarkStart w:id="13" w:name="_Toc150694631"/>
+      <w:bookmarkStart w:id="13" w:name="_Toc150784990"/>
       <w:r>
         <w:t>Traitement des données</w:t>
       </w:r>
@@ -3951,7 +4387,7 @@
       <w:pPr>
         <w:pStyle w:val="Titre2"/>
       </w:pPr>
-      <w:bookmarkStart w:id="14" w:name="_Toc150694632"/>
+      <w:bookmarkStart w:id="14" w:name="_Toc150784991"/>
       <w:r>
         <w:t>Considération éthique</w:t>
       </w:r>
@@ -4019,7 +4455,7 @@
       <w:pPr>
         <w:pStyle w:val="Titre1"/>
       </w:pPr>
-      <w:bookmarkStart w:id="15" w:name="_Toc150694633"/>
+      <w:bookmarkStart w:id="15" w:name="_Toc150784992"/>
       <w:r>
         <w:lastRenderedPageBreak/>
         <w:t xml:space="preserve">Développement du script </w:t>
@@ -4044,7 +4480,7 @@
       <w:pPr>
         <w:pStyle w:val="Titre2"/>
       </w:pPr>
-      <w:bookmarkStart w:id="16" w:name="_Toc150694634"/>
+      <w:bookmarkStart w:id="16" w:name="_Toc150784993"/>
       <w:r>
         <w:t>Conception du script</w:t>
       </w:r>
@@ -4351,18 +4787,7 @@
           <w:szCs w:val="14"/>
           <w:lang w:eastAsia="fr-CH"/>
         </w:rPr>
-        <w:t>"role</w:t>
-      </w:r>
-      <w:proofErr w:type="gramStart"/>
-      <w:r>
-        <w:rPr>
-          <w:rFonts w:ascii="Consolas" w:eastAsia="Times New Roman" w:hAnsi="Consolas" w:cs="Times New Roman"/>
-          <w:color w:val="A31515"/>
-          <w:sz w:val="14"/>
-          <w:szCs w:val="14"/>
-          <w:lang w:eastAsia="fr-CH"/>
-        </w:rPr>
-        <w:t>"</w:t>
+        <w:t>"role"</w:t>
       </w:r>
       <w:r>
         <w:rPr>
@@ -4372,18 +4797,7 @@
           <w:szCs w:val="14"/>
           <w:lang w:eastAsia="fr-CH"/>
         </w:rPr>
-        <w:t>:</w:t>
-      </w:r>
-      <w:proofErr w:type="gramEnd"/>
-      <w:r>
-        <w:rPr>
-          <w:rFonts w:ascii="Consolas" w:eastAsia="Times New Roman" w:hAnsi="Consolas" w:cs="Times New Roman"/>
-          <w:color w:val="000000"/>
-          <w:sz w:val="14"/>
-          <w:szCs w:val="14"/>
-          <w:lang w:eastAsia="fr-CH"/>
-        </w:rPr>
-        <w:t xml:space="preserve"> </w:t>
+        <w:t xml:space="preserve">: </w:t>
       </w:r>
       <w:r>
         <w:rPr>
@@ -4477,18 +4891,7 @@
           <w:szCs w:val="14"/>
           <w:lang w:eastAsia="fr-CH"/>
         </w:rPr>
-        <w:t>"role</w:t>
-      </w:r>
-      <w:proofErr w:type="gramStart"/>
-      <w:r>
-        <w:rPr>
-          <w:rFonts w:ascii="Consolas" w:eastAsia="Times New Roman" w:hAnsi="Consolas" w:cs="Times New Roman"/>
-          <w:color w:val="A31515"/>
-          <w:sz w:val="14"/>
-          <w:szCs w:val="14"/>
-          <w:lang w:eastAsia="fr-CH"/>
-        </w:rPr>
-        <w:t>"</w:t>
+        <w:t>"role"</w:t>
       </w:r>
       <w:r>
         <w:rPr>
@@ -4498,18 +4901,7 @@
           <w:szCs w:val="14"/>
           <w:lang w:eastAsia="fr-CH"/>
         </w:rPr>
-        <w:t>:</w:t>
-      </w:r>
-      <w:proofErr w:type="gramEnd"/>
-      <w:r>
-        <w:rPr>
-          <w:rFonts w:ascii="Consolas" w:eastAsia="Times New Roman" w:hAnsi="Consolas" w:cs="Times New Roman"/>
-          <w:color w:val="000000"/>
-          <w:sz w:val="14"/>
-          <w:szCs w:val="14"/>
-          <w:lang w:eastAsia="fr-CH"/>
-        </w:rPr>
-        <w:t xml:space="preserve"> </w:t>
+        <w:t xml:space="preserve">: </w:t>
       </w:r>
       <w:r>
         <w:rPr>
@@ -5753,7 +6145,7 @@
       <w:pPr>
         <w:pStyle w:val="Titre2"/>
       </w:pPr>
-      <w:bookmarkStart w:id="17" w:name="_Toc150694635"/>
+      <w:bookmarkStart w:id="17" w:name="_Toc150784994"/>
       <w:r>
         <w:lastRenderedPageBreak/>
         <w:t>Algorithme et logique</w:t>
@@ -5772,33 +6164,40 @@
       <w:pPr>
         <w:pStyle w:val="Titre3"/>
       </w:pPr>
-      <w:bookmarkStart w:id="18" w:name="_Toc150694636"/>
-      <w:r>
-        <w:t>Génération d’exercice</w:t>
+      <w:bookmarkStart w:id="18" w:name="_Toc150784995"/>
+      <w:r>
+        <w:t>Génération d’exercices</w:t>
       </w:r>
       <w:bookmarkEnd w:id="18"/>
-      <w:r>
+    </w:p>
+    <w:p>
+      <w:pPr>
+        <w:jc w:val="both"/>
+      </w:pPr>
+      <w:r>
+        <w:t xml:space="preserve">Pour assurer un fonctionnement optimal, il aura été demandé à l’intelligence artificiel de structure au maximum sa réponse. Ainsi il suffira de </w:t>
+      </w:r>
+      <w:r>
+        <w:rPr>
+          <w:i/>
+          <w:iCs/>
+        </w:rPr>
+        <w:t>pars</w:t>
+      </w:r>
+      <w:r>
+        <w:rPr>
+          <w:i/>
+          <w:iCs/>
+        </w:rPr>
         <w:t>s</w:t>
       </w:r>
-    </w:p>
-    <w:p>
-      <w:pPr>
-        <w:jc w:val="both"/>
-      </w:pPr>
-      <w:r>
-        <w:t xml:space="preserve">Pour assurer un fonctionnement optimal, il aura été demandé à l’intelligence artificiel de structure au maximum sa réponse. Ainsi il suffira de </w:t>
-      </w:r>
-      <w:proofErr w:type="spellStart"/>
-      <w:r>
-        <w:t>pars</w:t>
-      </w:r>
-      <w:r>
-        <w:t>s</w:t>
-      </w:r>
-      <w:r>
+      <w:r>
+        <w:rPr>
+          <w:i/>
+          <w:iCs/>
+        </w:rPr>
         <w:t>er</w:t>
       </w:r>
-      <w:proofErr w:type="spellEnd"/>
       <w:r>
         <w:t xml:space="preserve"> (transformer du texte en objet utilisable par le programme) la réponse et d’extraire les informations suivantes par exercices :</w:t>
       </w:r>
@@ -5870,8 +6269,8 @@
         <w:tblLook w:val="04A0" w:firstRow="1" w:lastRow="0" w:firstColumn="1" w:lastColumn="0" w:noHBand="0" w:noVBand="1"/>
       </w:tblPr>
       <w:tblGrid>
-        <w:gridCol w:w="3344"/>
-        <w:gridCol w:w="4299"/>
+        <w:gridCol w:w="3603"/>
+        <w:gridCol w:w="4040"/>
       </w:tblGrid>
       <w:tr>
         <w:tc>
@@ -5972,9 +6371,9 @@
                 <w:noProof/>
               </w:rPr>
               <w:drawing>
-                <wp:inline distT="0" distB="0" distL="0" distR="0" wp14:anchorId="1608C06F" wp14:editId="5BFCCC2B">
-                  <wp:extent cx="2639786" cy="2513195"/>
-                  <wp:effectExtent l="0" t="0" r="8255" b="1905"/>
+                <wp:inline distT="0" distB="0" distL="0" distR="0" wp14:anchorId="1608C06F" wp14:editId="02BE3E8A">
+                  <wp:extent cx="2428240" cy="2311794"/>
+                  <wp:effectExtent l="0" t="0" r="0" b="0"/>
                   <wp:docPr id="251166453" name="Image 1"/>
                   <wp:cNvGraphicFramePr>
                     <a:graphicFrameLocks xmlns:a="http://schemas.openxmlformats.org/drawingml/2006/main" noChangeAspect="1"/>
@@ -5995,7 +6394,7 @@
                         <pic:spPr>
                           <a:xfrm>
                             <a:off x="0" y="0"/>
-                            <a:ext cx="2664653" cy="2536870"/>
+                            <a:ext cx="2456771" cy="2338957"/>
                           </a:xfrm>
                           <a:prstGeom prst="rect">
                             <a:avLst/>
@@ -6039,9 +6438,9 @@
           <w:noProof/>
         </w:rPr>
         <w:drawing>
-          <wp:inline distT="0" distB="0" distL="0" distR="0" wp14:anchorId="69D51209" wp14:editId="40403811">
-            <wp:extent cx="1480457" cy="1618528"/>
-            <wp:effectExtent l="0" t="0" r="5715" b="1270"/>
+          <wp:inline distT="0" distB="0" distL="0" distR="0" wp14:anchorId="69D51209" wp14:editId="06CCC87F">
+            <wp:extent cx="1691640" cy="1849406"/>
+            <wp:effectExtent l="0" t="0" r="3810" b="0"/>
             <wp:docPr id="1115406201" name="Image 1" descr="Une image contenant texte, capture d’écran, Police, diagramme&#10;&#10;Description générée automatiquement"/>
             <wp:cNvGraphicFramePr>
               <a:graphicFrameLocks xmlns:a="http://schemas.openxmlformats.org/drawingml/2006/main" noChangeAspect="1"/>
@@ -6062,7 +6461,7 @@
                   <pic:spPr>
                     <a:xfrm>
                       <a:off x="0" y="0"/>
-                      <a:ext cx="1482491" cy="1620752"/>
+                      <a:ext cx="1698516" cy="1856923"/>
                     </a:xfrm>
                     <a:prstGeom prst="rect">
                       <a:avLst/>
@@ -6079,10 +6478,12 @@
       <w:pPr>
         <w:pStyle w:val="Titre3"/>
       </w:pPr>
+      <w:bookmarkStart w:id="19" w:name="_Toc150784996"/>
       <w:r>
         <w:lastRenderedPageBreak/>
         <w:t>Envoi du mail au étudiants</w:t>
       </w:r>
+      <w:bookmarkEnd w:id="19"/>
     </w:p>
     <w:p>
       <w:pPr>
@@ -6109,60 +6510,62 @@
         <w:t>A des fins de sécurité, le mot de passe du compte SMTP servant à envoyer les mails sera demandé lors de chaque envoie de mails, ainsi le mot de passer ne sera pas stocké « en dur » dans le code source.</w:t>
       </w:r>
     </w:p>
-    <w:p/>
-    <w:p/>
     <w:p>
       <w:pPr>
         <w:pStyle w:val="Titre2"/>
       </w:pPr>
-      <w:bookmarkStart w:id="19" w:name="_Toc150694637"/>
+      <w:bookmarkStart w:id="20" w:name="_Toc150784997"/>
       <w:r>
         <w:t>Intégration dans le cours</w:t>
       </w:r>
-      <w:bookmarkEnd w:id="19"/>
+      <w:bookmarkEnd w:id="20"/>
+    </w:p>
+    <w:p>
+      <w:pPr>
+        <w:jc w:val="both"/>
+      </w:pPr>
+      <w:r>
+        <w:t>Pour faciliter cette expérience dans le cours, les élèves seront prévenus dès le premier cours qu’une série d’exercices leur sera envoyées</w:t>
+      </w:r>
+      <w:r>
+        <w:t xml:space="preserve"> par mail</w:t>
+      </w:r>
+      <w:r>
+        <w:t xml:space="preserve"> en fin de chaque journée. Ces dernier</w:t>
+      </w:r>
+      <w:r>
+        <w:t>s</w:t>
+      </w:r>
+      <w:r>
+        <w:t xml:space="preserve"> devront penser pendant tous le long du c</w:t>
+      </w:r>
+      <w:r>
+        <w:t>ours que les exercices ont été crées et corrigés par l’enseignent directement. Afin d’éviter tous litige, ces exercices seront fortement conseillés par l’enseignent mais ne seront pas obligatoire, seul ceux du support de cours feront référence pour les tests ou examen.</w:t>
+      </w:r>
     </w:p>
     <w:p>
       <w:pPr>
         <w:pStyle w:val="Titre2"/>
       </w:pPr>
-      <w:bookmarkStart w:id="20" w:name="_Toc150694638"/>
+      <w:bookmarkStart w:id="21" w:name="_Toc150784998"/>
       <w:r>
         <w:t>Tests et validation</w:t>
       </w:r>
-      <w:bookmarkEnd w:id="20"/>
-    </w:p>
-    <w:p/>
-    <w:p>
-      <w:pPr>
-        <w:pStyle w:val="Titre1"/>
-      </w:pPr>
-      <w:bookmarkStart w:id="21" w:name="_Toc150694639"/>
-      <w:r>
-        <w:t>Résultat</w:t>
-      </w:r>
-      <w:r>
-        <w:t xml:space="preserve"> de l’expérience</w:t>
-      </w:r>
       <w:bookmarkEnd w:id="21"/>
     </w:p>
     <w:p>
       <w:pPr>
-        <w:pStyle w:val="Titre1"/>
-        <w:numPr>
-          <w:ilvl w:val="0"/>
-          <w:numId w:val="0"/>
-        </w:numPr>
-      </w:pPr>
-    </w:p>
-    <w:p>
-      <w:pPr>
-        <w:pStyle w:val="Titre1"/>
-      </w:pPr>
-      <w:bookmarkStart w:id="22" w:name="_Toc150694640"/>
-      <w:r>
-        <w:t>Conclusion</w:t>
-      </w:r>
-      <w:bookmarkEnd w:id="22"/>
+        <w:jc w:val="both"/>
+      </w:pPr>
+      <w:r>
+        <w:t xml:space="preserve">Afin de valider le bon fonctionnement du programme, une phase de test sera mise en place, plusieurs mails provenant d’hébergeur différent seront testés, puis l’opérateur vérifiera que tous les mails envoyés soient conformes aux attentes et correspondent </w:t>
+      </w:r>
+      <w:r>
+        <w:t>aux séries générées</w:t>
+      </w:r>
+      <w:r>
+        <w:t xml:space="preserve"> par l’intelligence artificielle.</w:t>
+      </w:r>
     </w:p>
     <w:p>
       <w:pPr>
@@ -6173,9 +6576,13 @@
           <w:color w:val="525252" w:themeColor="accent3" w:themeShade="80"/>
           <w:sz w:val="28"/>
           <w:szCs w:val="28"/>
-        </w:rPr>
-      </w:pPr>
-      <w:r>
+          <w:highlight w:val="lightGray"/>
+        </w:rPr>
+      </w:pPr>
+      <w:r>
+        <w:rPr>
+          <w:highlight w:val="lightGray"/>
+        </w:rPr>
         <w:br w:type="page"/>
       </w:r>
     </w:p>
@@ -6183,12 +6590,160 @@
       <w:pPr>
         <w:pStyle w:val="Titre1"/>
       </w:pPr>
-      <w:bookmarkStart w:id="23" w:name="_Toc150694641"/>
+      <w:bookmarkStart w:id="22" w:name="_Toc150784999"/>
+      <w:r>
+        <w:lastRenderedPageBreak/>
+        <w:t>Résultat</w:t>
+      </w:r>
+      <w:r>
+        <w:t xml:space="preserve"> de l’expérience</w:t>
+      </w:r>
+      <w:bookmarkEnd w:id="22"/>
+    </w:p>
+    <w:p>
+      <w:r>
+        <w:rPr>
+          <w:highlight w:val="yellow"/>
+        </w:rPr>
+        <w:t>A faire à la fin, lors de la restitution des questionnaires</w:t>
+      </w:r>
+    </w:p>
+    <w:p>
+      <w:pPr>
+        <w:rPr>
+          <w:rFonts w:ascii="Arial Narrow" w:eastAsiaTheme="majorEastAsia" w:hAnsi="Arial Narrow" w:cstheme="majorBidi"/>
+          <w:b/>
+          <w:bCs/>
+          <w:color w:val="525252" w:themeColor="accent3" w:themeShade="80"/>
+          <w:sz w:val="28"/>
+          <w:szCs w:val="28"/>
+        </w:rPr>
+      </w:pPr>
+      <w:r>
+        <w:br w:type="page"/>
+      </w:r>
+    </w:p>
+    <w:p>
+      <w:pPr>
+        <w:pStyle w:val="Titre1"/>
+      </w:pPr>
+      <w:bookmarkStart w:id="23" w:name="_Toc150785000"/>
+      <w:r>
+        <w:lastRenderedPageBreak/>
+        <w:t>Discussion</w:t>
+      </w:r>
+      <w:bookmarkEnd w:id="23"/>
+    </w:p>
+    <w:p>
+      <w:pPr>
+        <w:pStyle w:val="Titre2"/>
+      </w:pPr>
+      <w:bookmarkStart w:id="24" w:name="_Toc150785001"/>
+      <w:r>
+        <w:t>Pour aller plus loin</w:t>
+      </w:r>
+      <w:bookmarkEnd w:id="24"/>
+    </w:p>
+    <w:p>
+      <w:pPr>
+        <w:pStyle w:val="Sansinterligne"/>
+        <w:jc w:val="both"/>
+      </w:pPr>
+      <w:r>
+        <w:t xml:space="preserve">Lors de la rédaction de ce document, je me suis posé la question qu’en est-il </w:t>
+      </w:r>
+      <w:r>
+        <w:t>des examens</w:t>
+      </w:r>
+      <w:r>
+        <w:t xml:space="preserve"> ? Après une rapide analyse, il est facilement possible pour </w:t>
+      </w:r>
+      <w:r>
+        <w:t>une intelligence artificielle</w:t>
+      </w:r>
+      <w:r>
+        <w:t xml:space="preserve"> de comprendre une question et d’en évaluer la réponse, il serait donc </w:t>
+      </w:r>
+      <w:r>
+        <w:t xml:space="preserve">envisageable de générer un examen complet, puis de lui soumettre toutes les réponses pour tous les exercices. Ainsi, on s’assurerait de l’impartialité de la note. Mais est-on sur que les corrections aient la même logique dans chacun des cas ? </w:t>
+      </w:r>
+    </w:p>
+    <w:p>
+      <w:pPr>
+        <w:pStyle w:val="Sansinterligne"/>
+        <w:jc w:val="both"/>
+      </w:pPr>
+      <w:r>
+        <w:t xml:space="preserve">Etant donné que l’intelligence artificielle agit comme une </w:t>
+      </w:r>
+      <w:r>
+        <w:rPr>
+          <w:i/>
+          <w:iCs/>
+        </w:rPr>
+        <w:t>boîte noire</w:t>
+      </w:r>
+      <w:r>
+        <w:t xml:space="preserve"> (une entrée et une sortie, mais impossible de savoir se passe entre deux), on ne peut pas s’assurer que deux élèves ayant la même réponse soient noté pareil. Il serait alors impossible d’expliquer la raison à l’élève </w:t>
+      </w:r>
+      <w:r>
+        <w:t>lésé</w:t>
+      </w:r>
+      <w:r>
+        <w:t>. Cette approche restreindrait le rôle de l’enseignent à la transmission de savoir pure.</w:t>
+      </w:r>
+    </w:p>
+    <w:p>
+      <w:pPr>
+        <w:rPr>
+          <w:rFonts w:ascii="Arial Narrow" w:eastAsiaTheme="majorEastAsia" w:hAnsi="Arial Narrow" w:cstheme="majorBidi"/>
+          <w:b/>
+          <w:bCs/>
+          <w:color w:val="525252" w:themeColor="accent3" w:themeShade="80"/>
+          <w:sz w:val="28"/>
+          <w:szCs w:val="28"/>
+        </w:rPr>
+      </w:pPr>
+      <w:r>
+        <w:br w:type="page"/>
+      </w:r>
+    </w:p>
+    <w:p>
+      <w:pPr>
+        <w:pStyle w:val="Titre1"/>
+      </w:pPr>
+      <w:bookmarkStart w:id="25" w:name="_Toc150785002"/>
+      <w:r>
+        <w:lastRenderedPageBreak/>
+        <w:t>Conclusion</w:t>
+      </w:r>
+      <w:bookmarkEnd w:id="25"/>
+    </w:p>
+    <w:p>
+      <w:pPr>
+        <w:rPr>
+          <w:rFonts w:ascii="Arial Narrow" w:eastAsiaTheme="majorEastAsia" w:hAnsi="Arial Narrow" w:cstheme="majorBidi"/>
+          <w:b/>
+          <w:bCs/>
+          <w:color w:val="525252" w:themeColor="accent3" w:themeShade="80"/>
+          <w:sz w:val="28"/>
+          <w:szCs w:val="28"/>
+        </w:rPr>
+      </w:pPr>
+      <w:r>
+        <w:br w:type="page"/>
+      </w:r>
+    </w:p>
+    <w:p>
+      <w:pPr>
+        <w:pStyle w:val="Titre1"/>
+      </w:pPr>
+      <w:bookmarkStart w:id="26" w:name="_Toc150785003"/>
       <w:r>
         <w:lastRenderedPageBreak/>
         <w:t>Bibliographie</w:t>
       </w:r>
-      <w:bookmarkEnd w:id="23"/>
+      <w:bookmarkEnd w:id="26"/>
     </w:p>
     <w:p>
       <w:pPr>

</xml_diff>

<commit_message>
[Feat]: add chapter ton doc
</commit_message>
<xml_diff>
--- a/TETP - l'intelligance artificielle à l'aide de l'enseignement.docx
+++ b/TETP - l'intelligance artificielle à l'aide de l'enseignement.docx
@@ -45,7 +45,34 @@
         <w:p>
           <w:pPr>
             <w:pStyle w:val="Chargdecours"/>
-            <w:framePr w:wrap="notBeside" w:hAnchor="page" w:x="3613" w:y="9221"/>
+            <w:framePr w:h="3733" w:hRule="exact" w:wrap="notBeside" w:hAnchor="page" w:x="3613" w:y="8509"/>
+            <w:spacing w:before="0" w:after="0"/>
+            <w:ind w:left="0"/>
+            <w:jc w:val="left"/>
+          </w:pPr>
+        </w:p>
+        <w:p>
+          <w:pPr>
+            <w:pStyle w:val="Chargdecours"/>
+            <w:framePr w:h="3733" w:hRule="exact" w:wrap="notBeside" w:hAnchor="page" w:x="3613" w:y="8509"/>
+            <w:spacing w:before="0" w:after="0"/>
+            <w:ind w:left="0"/>
+            <w:jc w:val="left"/>
+          </w:pPr>
+        </w:p>
+        <w:p>
+          <w:pPr>
+            <w:pStyle w:val="Chargdecours"/>
+            <w:framePr w:h="3733" w:hRule="exact" w:wrap="notBeside" w:hAnchor="page" w:x="3613" w:y="8509"/>
+            <w:spacing w:before="0" w:after="0"/>
+            <w:ind w:left="0"/>
+            <w:jc w:val="left"/>
+          </w:pPr>
+        </w:p>
+        <w:p>
+          <w:pPr>
+            <w:pStyle w:val="Chargdecours"/>
+            <w:framePr w:h="3733" w:hRule="exact" w:wrap="notBeside" w:hAnchor="page" w:x="3613" w:y="8509"/>
             <w:spacing w:before="0" w:after="0"/>
             <w:ind w:left="0"/>
             <w:jc w:val="left"/>
@@ -60,7 +87,7 @@
         <w:p>
           <w:pPr>
             <w:pStyle w:val="Chargdecours"/>
-            <w:framePr w:wrap="notBeside" w:hAnchor="page" w:x="3613" w:y="9221"/>
+            <w:framePr w:h="3733" w:hRule="exact" w:wrap="notBeside" w:hAnchor="page" w:x="3613" w:y="8509"/>
             <w:spacing w:before="0" w:after="0"/>
             <w:ind w:left="0"/>
             <w:jc w:val="left"/>
@@ -72,7 +99,7 @@
         <w:p>
           <w:pPr>
             <w:pStyle w:val="Chargdecours"/>
-            <w:framePr w:wrap="notBeside" w:hAnchor="page" w:x="3613" w:y="9221"/>
+            <w:framePr w:h="3733" w:hRule="exact" w:wrap="notBeside" w:hAnchor="page" w:x="3613" w:y="8509"/>
             <w:spacing w:before="0" w:after="0"/>
             <w:ind w:left="0"/>
             <w:jc w:val="left"/>
@@ -84,7 +111,7 @@
         <w:p>
           <w:pPr>
             <w:pStyle w:val="Chargdecours"/>
-            <w:framePr w:wrap="notBeside" w:hAnchor="page" w:x="3613" w:y="9221"/>
+            <w:framePr w:h="3733" w:hRule="exact" w:wrap="notBeside" w:hAnchor="page" w:x="3613" w:y="8509"/>
             <w:spacing w:before="0" w:after="0"/>
             <w:ind w:left="0"/>
             <w:jc w:val="left"/>
@@ -100,7 +127,7 @@
         <w:p>
           <w:pPr>
             <w:pStyle w:val="Chargdecours"/>
-            <w:framePr w:wrap="notBeside" w:hAnchor="page" w:x="3613" w:y="9221"/>
+            <w:framePr w:h="3733" w:hRule="exact" w:wrap="notBeside" w:hAnchor="page" w:x="3613" w:y="8509"/>
             <w:pBdr>
               <w:between w:val="none" w:sz="0" w:space="0" w:color="auto"/>
             </w:pBdr>
@@ -134,10 +161,10 @@
               <w:noProof/>
             </w:rPr>
             <w:drawing>
-              <wp:anchor distT="0" distB="0" distL="114300" distR="114300" simplePos="0" relativeHeight="251661312" behindDoc="1" locked="0" layoutInCell="1" allowOverlap="1" wp14:anchorId="06DE50B5" wp14:editId="6718E394">
+              <wp:anchor distT="0" distB="0" distL="114300" distR="114300" simplePos="0" relativeHeight="251661312" behindDoc="1" locked="0" layoutInCell="1" allowOverlap="1" wp14:anchorId="06DE50B5" wp14:editId="2C04A027">
                 <wp:simplePos x="0" y="0"/>
                 <wp:positionH relativeFrom="column">
-                  <wp:posOffset>451485</wp:posOffset>
+                  <wp:posOffset>459105</wp:posOffset>
                 </wp:positionH>
                 <wp:positionV relativeFrom="paragraph">
                   <wp:posOffset>1151255</wp:posOffset>
@@ -3280,34 +3307,11 @@
     </w:p>
     <w:p>
       <w:pPr>
-        <w:rPr>
-          <w:rFonts w:ascii="Arial Narrow" w:hAnsi="Arial Narrow"/>
-          <w:b/>
-          <w:bCs/>
-          <w:color w:val="525252" w:themeColor="accent3" w:themeShade="80"/>
-          <w:sz w:val="28"/>
-          <w:szCs w:val="28"/>
-        </w:rPr>
-      </w:pPr>
-    </w:p>
-    <w:p>
-      <w:pPr>
-        <w:rPr>
-          <w:rFonts w:ascii="Arial Narrow" w:hAnsi="Arial Narrow"/>
-          <w:b/>
-          <w:bCs/>
-          <w:color w:val="525252" w:themeColor="accent3" w:themeShade="80"/>
-          <w:sz w:val="28"/>
-          <w:szCs w:val="28"/>
-        </w:rPr>
-      </w:pPr>
-    </w:p>
-    <w:p>
-      <w:pPr>
         <w:pStyle w:val="Titre1"/>
       </w:pPr>
       <w:bookmarkStart w:id="1" w:name="_Toc150784978"/>
       <w:r>
+        <w:lastRenderedPageBreak/>
         <w:t>Introduction</w:t>
       </w:r>
       <w:bookmarkEnd w:id="1"/>
@@ -3460,7 +3464,7 @@
         <w:fldChar w:fldCharType="begin"/>
       </w:r>
       <w:r>
-        <w:instrText xml:space="preserve"> ADDIN ZOTERO_ITEM CSL_CITATION {"citationID":"huWwd5RS","properties":{"formattedCitation":"({\\i{}L\\uc0\\u8217{}intelligence artificielle dans l\\uc0\\u8217{}\\uc0\\u233{}ducation} [sans date])","plainCitation":"(L’intelligence artificielle dans l’éducation [sans date])","noteIndex":0},"citationItems":[{"id":"PStUgHtM/ruQBVT6o","uris":["http://zotero.org/users/local/u6yw70kK/items/BZTJR8BX"],"itemData":{"id":3,"type":"webpage","title":"L’intelligence artificielle dans l’éducation","URL":"https://fr.unesco.org/themes/tic-education/intelligence-artificielle","accessed":{"date-parts":[["2023",11,9]]}}}],"schema":"https://github.com/citation-style-language/schema/raw/master/csl-citation.json"} </w:instrText>
+        <w:instrText xml:space="preserve"> ADDIN ZOTERO_ITEM CSL_CITATION {"citationID":"huWwd5RS","properties":{"formattedCitation":"({\\i{}L\\uc0\\u8217{}intelligence artificielle dans l\\uc0\\u8217{}\\uc0\\u233{}ducation} [sans date])","plainCitation":"(L’intelligence artificielle dans l’éducation [sans date])","noteIndex":0},"citationItems":[{"id":"MkKxx7PQ/v16GO7WX","uris":["http://zotero.org/users/local/u6yw70kK/items/BZTJR8BX"],"itemData":{"id":3,"type":"webpage","title":"L’intelligence artificielle dans l’éducation","URL":"https://fr.unesco.org/themes/tic-education/intelligence-artificielle","accessed":{"date-parts":[["2023",11,9]]}}}],"schema":"https://github.com/citation-style-language/schema/raw/master/csl-citation.json"} </w:instrText>
       </w:r>
       <w:r>
         <w:fldChar w:fldCharType="separate"/>
@@ -3501,7 +3505,7 @@
         <w:fldChar w:fldCharType="begin"/>
       </w:r>
       <w:r>
-        <w:instrText xml:space="preserve"> ADDIN ZOTERO_ITEM CSL_CITATION {"citationID":"ot4q74EL","properties":{"formattedCitation":"({\\i{}AI and education: guidance for policy-makers - UNESCO Biblioth\\uc0\\u232{}que Num\\uc0\\u233{}rique} [sans date])","plainCitation":"(AI and education: guidance for policy-makers - UNESCO Bibliothèque Numérique [sans date])","noteIndex":0},"citationItems":[{"id":"PStUgHtM/abdqYHvZ","uris":["http://zotero.org/users/local/u6yw70kK/items/4BFC5A67"],"itemData":{"id":5,"type":"webpage","title":"AI and education: guidance for policy-makers - UNESCO Bibliothèque Numérique","URL":"https://unesdoc.unesco.org/ark:/48223/pf0000376709","accessed":{"date-parts":[["2023",11,9]]}}}],"schema":"https://github.com/citation-style-language/schema/raw/master/csl-citation.json"} </w:instrText>
+        <w:instrText xml:space="preserve"> ADDIN ZOTERO_ITEM CSL_CITATION {"citationID":"ot4q74EL","properties":{"formattedCitation":"({\\i{}AI and education: guidance for policy-makers - UNESCO Biblioth\\uc0\\u232{}que Num\\uc0\\u233{}rique} [sans date])","plainCitation":"(AI and education: guidance for policy-makers - UNESCO Bibliothèque Numérique [sans date])","noteIndex":0},"citationItems":[{"id":"MkKxx7PQ/A5KQPiCX","uris":["http://zotero.org/users/local/u6yw70kK/items/4BFC5A67"],"itemData":{"id":5,"type":"webpage","title":"AI and education: guidance for policy-makers - UNESCO Bibliothèque Numérique","URL":"https://unesdoc.unesco.org/ark:/48223/pf0000376709","accessed":{"date-parts":[["2023",11,9]]}}}],"schema":"https://github.com/citation-style-language/schema/raw/master/csl-citation.json"} </w:instrText>
       </w:r>
       <w:r>
         <w:fldChar w:fldCharType="separate"/>
@@ -3596,7 +3600,7 @@
         <w:fldChar w:fldCharType="begin"/>
       </w:r>
       <w:r>
-        <w:instrText xml:space="preserve"> ADDIN ZOTERO_ITEM CSL_CITATION {"citationID":"eyvkHtGk","properties":{"formattedCitation":"({\\i{}Beijing Consensus on Artificial Intelligence and Education - UNESCO Biblioth\\uc0\\u232{}que Num\\uc0\\u233{}rique} [sans date])","plainCitation":"(Beijing Consensus on Artificial Intelligence and Education - UNESCO Bibliothèque Numérique [sans date])","noteIndex":0},"citationItems":[{"id":"PStUgHtM/RiEE8Yvh","uris":["http://zotero.org/users/local/u6yw70kK/items/YGCN73Y3"],"itemData":{"id":6,"type":"webpage","title":"Beijing Consensus on Artificial Intelligence and Education - UNESCO Bibliothèque Numérique","URL":"https://unesdoc.unesco.org/ark:/48223/pf0000368303","accessed":{"date-parts":[["2023",11,9]]}}}],"schema":"https://github.com/citation-style-language/schema/raw/master/csl-citation.json"} </w:instrText>
+        <w:instrText xml:space="preserve"> ADDIN ZOTERO_ITEM CSL_CITATION {"citationID":"eyvkHtGk","properties":{"formattedCitation":"({\\i{}Beijing Consensus on Artificial Intelligence and Education - UNESCO Biblioth\\uc0\\u232{}que Num\\uc0\\u233{}rique} [sans date])","plainCitation":"(Beijing Consensus on Artificial Intelligence and Education - UNESCO Bibliothèque Numérique [sans date])","noteIndex":0},"citationItems":[{"id":"MkKxx7PQ/qzm8cr68","uris":["http://zotero.org/users/local/u6yw70kK/items/YGCN73Y3"],"itemData":{"id":6,"type":"webpage","title":"Beijing Consensus on Artificial Intelligence and Education - UNESCO Bibliothèque Numérique","URL":"https://unesdoc.unesco.org/ark:/48223/pf0000368303","accessed":{"date-parts":[["2023",11,9]]}}}],"schema":"https://github.com/citation-style-language/schema/raw/master/csl-citation.json"} </w:instrText>
       </w:r>
       <w:r>
         <w:fldChar w:fldCharType="separate"/>
@@ -3739,7 +3743,7 @@
         <w:fldChar w:fldCharType="begin"/>
       </w:r>
       <w:r>
-        <w:instrText xml:space="preserve"> ADDIN ZOTERO_ITEM CSL_CITATION {"citationID":"SOHWJmfR","properties":{"formattedCitation":"({\\i{}What are the Advantages and Disadvantages of AI in Education?} [sans date])","plainCitation":"(What are the Advantages and Disadvantages of AI in Education? [sans date])","noteIndex":0},"citationItems":[{"id":"PStUgHtM/ateTTxVr","uris":["http://zotero.org/users/local/u6yw70kK/items/87LBJAFC"],"itemData":{"id":8,"type":"webpage","title":"What are the Advantages and Disadvantages of AI in Education?","URL":"https://www.careerera.com/blog/advantages-and-disadvantages-of-ai-in-education","accessed":{"date-parts":[["2023",11,9]]}}}],"schema":"https://github.com/citation-style-language/schema/raw/master/csl-citation.json"} </w:instrText>
+        <w:instrText xml:space="preserve"> ADDIN ZOTERO_ITEM CSL_CITATION {"citationID":"SOHWJmfR","properties":{"formattedCitation":"({\\i{}What are the Advantages and Disadvantages of AI in Education?} [sans date])","plainCitation":"(What are the Advantages and Disadvantages of AI in Education? [sans date])","noteIndex":0},"citationItems":[{"id":"MkKxx7PQ/U1EsOzpe","uris":["http://zotero.org/users/local/u6yw70kK/items/87LBJAFC"],"itemData":{"id":8,"type":"webpage","title":"What are the Advantages and Disadvantages of AI in Education?","URL":"https://www.careerera.com/blog/advantages-and-disadvantages-of-ai-in-education","accessed":{"date-parts":[["2023",11,9]]}}}],"schema":"https://github.com/citation-style-language/schema/raw/master/csl-citation.json"} </w:instrText>
       </w:r>
       <w:r>
         <w:fldChar w:fldCharType="separate"/>
@@ -4104,8 +4108,105 @@
       <w:r>
         <w:t>atteint l’âge de la maturité, mais fortement déconseillé pour des jeunes en pleines construction</w:t>
       </w:r>
-    </w:p>
-    <w:p/>
+      <w:r>
+        <w:t>.</w:t>
+      </w:r>
+    </w:p>
+    <w:p>
+      <w:pPr>
+        <w:pStyle w:val="Titre2"/>
+      </w:pPr>
+      <w:r>
+        <w:t>Les risques</w:t>
+      </w:r>
+    </w:p>
+    <w:p>
+      <w:pPr>
+        <w:jc w:val="both"/>
+      </w:pPr>
+      <w:r>
+        <w:t xml:space="preserve">Actuellement, le secteur privé investi en masse dans le domaine de l’intelligence artificielle, le domaine public est plus à la traîne, par manque de temps ? de moyen ? </w:t>
+      </w:r>
+      <w:r>
+        <w:t>Cela signifie que l</w:t>
+      </w:r>
+      <w:r>
+        <w:t xml:space="preserve">a majorité des acteurs sont des chercheurs en </w:t>
+      </w:r>
+      <w:r>
+        <w:t xml:space="preserve">informatiques, technologies, ingénierie </w:t>
+      </w:r>
+      <w:r>
+        <w:t>ou</w:t>
+      </w:r>
+      <w:r>
+        <w:t xml:space="preserve"> mathématiques </w:t>
+      </w:r>
+      <w:r>
+        <w:t xml:space="preserve">cherchant la rentabilité </w:t>
+      </w:r>
+      <w:r>
+        <w:t>plutôt que des chercheur</w:t>
+      </w:r>
+      <w:r>
+        <w:t>s</w:t>
+      </w:r>
+      <w:r>
+        <w:t xml:space="preserve"> en sciences de l’éducation</w:t>
+      </w:r>
+      <w:r>
+        <w:t>, qui eux aurait comme objectif de définir clairement les limites et le comportement que l’IA devrait avoir</w:t>
+      </w:r>
+      <w:r>
+        <w:t>.</w:t>
+      </w:r>
+    </w:p>
+    <w:p>
+      <w:pPr>
+        <w:jc w:val="both"/>
+      </w:pPr>
+      <w:r>
+        <w:t>Il a déjà été prouvé</w:t>
+      </w:r>
+      <w:r>
+        <w:fldChar w:fldCharType="begin"/>
+      </w:r>
+      <w:r>
+        <w:instrText xml:space="preserve"> ADDIN ZOTERO_ITEM CSL_CITATION {"citationID":"GL7SU0Aa","properties":{"formattedCitation":"(Collin, Marceau 2021)","plainCitation":"(Collin, Marceau 2021)","noteIndex":0},"citationItems":[{"id":10,"uris":["http://zotero.org/users/local/IF90n3UQ/items/49G4WLXM"],"itemData":{"id":10,"type":"article-journal","abstract":"An article from Formation et profession, on Érudit.","container-title":"Formation et profession : revue scientifique internationale en éducation","DOI":"10.18162/fp.2021.a230","ISSN":"2368-9226","issue":"2","journalAbbreviation":"fp","language":"fr","note":"publisher: Centre de recherche interuniversitaire sur la formation et la profession enseignante (CRIFPE)","page":"1-4","source":"www.erudit.org","title":"L’intelligence artificielle en éducation : enjeux de justice","title-short":"L’intelligence artificielle en éducation","volume":"29","author":[{"family":"Collin","given":"Simon"},{"family":"Marceau","given":"Emmanuelle"}],"issued":{"date-parts":[["2021"]]}}}],"schema":"https://github.com/citation-style-language/schema/raw/master/csl-citation.json"} </w:instrText>
+      </w:r>
+      <w:r>
+        <w:fldChar w:fldCharType="separate"/>
+      </w:r>
+      <w:r>
+        <w:rPr>
+          <w:rFonts w:ascii="Calibri" w:hAnsi="Calibri" w:cs="Calibri"/>
+        </w:rPr>
+        <w:t>(</w:t>
+      </w:r>
+      <w:proofErr w:type="spellStart"/>
+      <w:r>
+        <w:rPr>
+          <w:rFonts w:ascii="Calibri" w:hAnsi="Calibri" w:cs="Calibri"/>
+        </w:rPr>
+        <w:t>Collin</w:t>
+      </w:r>
+      <w:proofErr w:type="spellEnd"/>
+      <w:r>
+        <w:rPr>
+          <w:rFonts w:ascii="Calibri" w:hAnsi="Calibri" w:cs="Calibri"/>
+        </w:rPr>
+        <w:t>, Marceau 2021)</w:t>
+      </w:r>
+      <w:r>
+        <w:fldChar w:fldCharType="end"/>
+      </w:r>
+      <w:r>
+        <w:t xml:space="preserve"> </w:t>
+      </w:r>
+      <w:r>
+        <w:t xml:space="preserve">que le manque de diversité dans les équipes de conception pouvait faire ressortir des erreurs grossières ou discrimination de la part de l’intelligence artificielle. L’événement le plus marquant est le jour ou l’intelligence artificiel de Google a identifié deux personnes noires comme des gorilles sur une photo. </w:t>
+      </w:r>
+    </w:p>
     <w:p>
       <w:r>
         <w:br w:type="page"/>
@@ -4168,7 +4269,13 @@
         <w:t>La population sera une classe d</w:t>
       </w:r>
       <w:r>
-        <w:t>e 10 élèves âgés de 19 à 25 ans, ces derniers ont un parcours différent. Certains d’entre eux proviennent de la formation d’employés CFC de commerce, les autres proviennent de la formation d’informaticien CFC. Le fait que le panel soit si diversifié est une bonne chose,</w:t>
+        <w:t xml:space="preserve">e </w:t>
+      </w:r>
+      <w:r>
+        <w:t>9</w:t>
+      </w:r>
+      <w:r>
+        <w:t xml:space="preserve"> élèves âgés de 19 à 25 ans, ces derniers ont un parcours différent. Certains d’entre eux proviennent de la formation d’employés CFC de commerce, les autres proviennent de la formation d’informaticien CFC. Le fait que le panel soit si diversifié est une bonne chose,</w:t>
       </w:r>
       <w:r>
         <w:t xml:space="preserve"> on pourra ainsi voir si l’accueil de l’intelligence artificiel est le même en fonction de la formation de base.</w:t>
@@ -4723,7 +4830,7 @@
         <w:fldChar w:fldCharType="begin"/>
       </w:r>
       <w:r>
-        <w:instrText xml:space="preserve"> ADDIN ZOTERO_ITEM CSL_CITATION {"citationID":"ebsaVqE8","properties":{"formattedCitation":"({\\i{}\\uc0\\u201{}thique de l\\uc0\\u8217{}intelligence artificielle | UNESCO} [sans date])","plainCitation":"(Éthique de l’intelligence artificielle | UNESCO [sans date])","noteIndex":0},"citationItems":[{"id":3,"uris":["http://zotero.org/users/local/IF90n3UQ/items/5P9TLZJV"],"itemData":{"id":3,"type":"webpage","abstract":"La Recommandation","language":"fr","title":"Éthique de l'intelligence artificielle | UNESCO","URL":"https://www.unesco.org/fr/artificial-intelligence/recommendation-ethics","accessed":{"date-parts":[["2023",11,12]]}}}],"schema":"https://github.com/citation-style-language/schema/raw/master/csl-citation.json"} </w:instrText>
+        <w:instrText xml:space="preserve"> ADDIN ZOTERO_ITEM CSL_CITATION {"citationID":"ebsaVqE8","properties":{"formattedCitation":"({\\i{}\\uc0\\u201{}thique de l\\uc0\\u8217{}intelligence artificielle | UNESCO} [sans date])","plainCitation":"(Éthique de l’intelligence artificielle | UNESCO [sans date])","dontUpdate":true,"noteIndex":0},"citationItems":[{"id":3,"uris":["http://zotero.org/users/local/IF90n3UQ/items/5P9TLZJV"],"itemData":{"id":3,"type":"webpage","abstract":"La Recommandation","language":"fr","title":"Éthique de l'intelligence artificielle | UNESCO","URL":"https://www.unesco.org/fr/artificial-intelligence/recommendation-ethics","accessed":{"date-parts":[["2023",11,12]]}}}],"schema":"https://github.com/citation-style-language/schema/raw/master/csl-citation.json"} </w:instrText>
       </w:r>
       <w:r>
         <w:fldChar w:fldCharType="separate"/>
@@ -4749,7 +4856,7 @@
           <w:rFonts w:ascii="Calibri" w:hAnsi="Calibri" w:cs="Calibri"/>
           <w:szCs w:val="24"/>
         </w:rPr>
-        <w:t xml:space="preserve"> [sans date])</w:t>
+        <w:t>)</w:t>
       </w:r>
       <w:r>
         <w:fldChar w:fldCharType="end"/>
@@ -4764,7 +4871,7 @@
         <w:fldChar w:fldCharType="begin"/>
       </w:r>
       <w:r>
-        <w:instrText xml:space="preserve"> ADDIN ZOTERO_ITEM CSL_CITATION {"citationID":"7axGO1uV","properties":{"formattedCitation":"({\\i{}\\uc0\\u201{}tude pr\\uc0\\u233{}liminaire sur l\\uc0\\u8217{}\\uc0\\u201{}thique de l\\uc0\\u8217{}intelligence artificielle - UNESCO Biblioth\\uc0\\u232{}que Num\\uc0\\u233{}rique} [sans date])","plainCitation":"(Étude préliminaire sur l’Éthique de l’intelligence artificielle - UNESCO Bibliothèque Numérique [sans date])","noteIndex":0},"citationItems":[{"id":2,"uris":["http://zotero.org/users/local/IF90n3UQ/items/TK32L9RV"],"itemData":{"id":2,"type":"webpage","title":"Étude préliminaire sur l’Éthique de l’intelligence artificielle - UNESCO Bibliothèque Numérique","URL":"https://unesdoc.unesco.org/ark:/48223/pf0000367823_fre","accessed":{"date-parts":[["2023",11,12]]}}}],"schema":"https://github.com/citation-style-language/schema/raw/master/csl-citation.json"} </w:instrText>
+        <w:instrText xml:space="preserve"> ADDIN ZOTERO_ITEM CSL_CITATION {"citationID":"7axGO1uV","properties":{"formattedCitation":"({\\i{}\\uc0\\u201{}tude pr\\uc0\\u233{}liminaire sur l\\uc0\\u8217{}\\uc0\\u201{}thique de l\\uc0\\u8217{}intelligence artificielle - UNESCO Biblioth\\uc0\\u232{}que Num\\uc0\\u233{}rique} [sans date])","plainCitation":"(Étude préliminaire sur l’Éthique de l’intelligence artificielle - UNESCO Bibliothèque Numérique [sans date])","dontUpdate":true,"noteIndex":0},"citationItems":[{"id":2,"uris":["http://zotero.org/users/local/IF90n3UQ/items/TK32L9RV"],"itemData":{"id":2,"type":"webpage","title":"Étude préliminaire sur l’Éthique de l’intelligence artificielle - UNESCO Bibliothèque Numérique","URL":"https://unesdoc.unesco.org/ark:/48223/pf0000367823_fre","accessed":{"date-parts":[["2023",11,12]]}}}],"schema":"https://github.com/citation-style-language/schema/raw/master/csl-citation.json"} </w:instrText>
       </w:r>
       <w:r>
         <w:fldChar w:fldCharType="separate"/>
@@ -4790,7 +4897,7 @@
           <w:rFonts w:ascii="Calibri" w:hAnsi="Calibri" w:cs="Calibri"/>
           <w:szCs w:val="24"/>
         </w:rPr>
-        <w:t xml:space="preserve"> [sans date])</w:t>
+        <w:t>)</w:t>
       </w:r>
       <w:r>
         <w:fldChar w:fldCharType="end"/>
@@ -4809,11 +4916,9 @@
       <w:r>
         <w:t xml:space="preserve">Pour revenir à la situation de ce document, l’éthique est moindre, les exercices générés doivent être validé par l’enseignent avant d’être envoyé aux élèves, ce qui signifie qu’une validation humaine doit être faite. Cependant, en cas d’échec du cours est-ce qu’un élève pourrait se retourner contre l’enseignant </w:t>
       </w:r>
-      <w:proofErr w:type="spellStart"/>
-      <w:r>
-        <w:t>du</w:t>
-      </w:r>
-      <w:proofErr w:type="spellEnd"/>
+      <w:r>
+        <w:t>dû</w:t>
+      </w:r>
       <w:r>
         <w:t xml:space="preserve"> au fait qu’il ne soit pas le créateur des exercices ?</w:t>
       </w:r>
@@ -4879,7 +4984,7 @@
         <w:fldChar w:fldCharType="begin"/>
       </w:r>
       <w:r>
-        <w:instrText xml:space="preserve"> ADDIN ZOTERO_ITEM CSL_CITATION {"citationID":"gDBC46aU","properties":{"formattedCitation":"({\\i{}OpenAI Platform} [sans date])","plainCitation":"(OpenAI Platform [sans date])","noteIndex":0},"citationItems":[{"id":6,"uris":["http://zotero.org/users/local/IF90n3UQ/items/ZTIRWQPJ"],"itemData":{"id":6,"type":"webpage","abstract":"Explore developer resources, tutorials, API docs, and dynamic examples to get the most out of OpenAI's platform.","language":"en","title":"OpenAI Platform","URL":"https://platform.openai.com","accessed":{"date-parts":[["2023",11,12]]}}}],"schema":"https://github.com/citation-style-language/schema/raw/master/csl-citation.json"} </w:instrText>
+        <w:instrText xml:space="preserve"> ADDIN ZOTERO_ITEM CSL_CITATION {"citationID":"gDBC46aU","properties":{"formattedCitation":"({\\i{}OpenAI Platform} [sans date])","plainCitation":"(OpenAI Platform [sans date])","dontUpdate":true,"noteIndex":0},"citationItems":[{"id":6,"uris":["http://zotero.org/users/local/IF90n3UQ/items/ZTIRWQPJ"],"itemData":{"id":6,"type":"webpage","abstract":"Explore developer resources, tutorials, API docs, and dynamic examples to get the most out of OpenAI's platform.","language":"en","title":"OpenAI Platform","URL":"https://platform.openai.com","accessed":{"date-parts":[["2023",11,12]]}}}],"schema":"https://github.com/citation-style-language/schema/raw/master/csl-citation.json"} </w:instrText>
       </w:r>
       <w:r>
         <w:fldChar w:fldCharType="separate"/>
@@ -4916,7 +5021,7 @@
           <w:rFonts w:ascii="Calibri" w:hAnsi="Calibri" w:cs="Calibri"/>
           <w:szCs w:val="24"/>
         </w:rPr>
-        <w:t xml:space="preserve"> [sans date])</w:t>
+        <w:t>)</w:t>
       </w:r>
       <w:r>
         <w:fldChar w:fldCharType="end"/>
@@ -8224,10 +8329,10 @@
         <w:jc w:val="both"/>
       </w:pPr>
       <w:r>
-        <w:t xml:space="preserve">Pour assurer une qualité maximale, l’utilisation de ChatGPT4-Turbo (version la plus à jour en 2023) a été définie. Afin de réduire les coûts onéreux de la version 4, l’ensemble des tests seront effectué avec la version 3.5-Turbo, moins </w:t>
-      </w:r>
-      <w:r>
-        <w:t>et</w:t>
+        <w:t>Pour assurer une qualité maximale, l’utilisation de ChatGPT4-Turbo (version la plus à jour en 2023) a été définie. Afin de réduire les coûts onéreux de la version 4, l’ensemble des tests seront effectué avec la version 3.5-Turbo,</w:t>
+      </w:r>
+      <w:r>
+        <w:t xml:space="preserve"> qui est</w:t>
       </w:r>
       <w:r>
         <w:t xml:space="preserve"> moins précise.</w:t>
@@ -8296,11 +8401,9 @@
       <w:r>
         <w:t xml:space="preserve">Une fois les fichiers correctement généré et validé par l’enseignant, ce dernier peut décider d’envoyer le mail aux étudiants. Pour ce faire, il lui suffit de choisir cette option, alors le programme attribuera aléatoirement une série à un élève et enverra le mail. Ce mapping sera enregistré dans le cas </w:t>
       </w:r>
-      <w:proofErr w:type="spellStart"/>
-      <w:r>
-        <w:t>ou</w:t>
-      </w:r>
-      <w:proofErr w:type="spellEnd"/>
+      <w:r>
+        <w:t>où</w:t>
+      </w:r>
       <w:r>
         <w:t xml:space="preserve"> l’élève souhaiterait poser une question, ainsi le professeur saura sur quelle série regarder. Afin d’assurer le fait que tous les mails soient correctement </w:t>
       </w:r>
@@ -8351,22 +8454,18 @@
       <w:r>
         <w:t xml:space="preserve"> devront penser pendant </w:t>
       </w:r>
-      <w:proofErr w:type="spellStart"/>
-      <w:r>
-        <w:t>tous</w:t>
-      </w:r>
-      <w:proofErr w:type="spellEnd"/>
+      <w:r>
+        <w:t>tout</w:t>
+      </w:r>
       <w:r>
         <w:t xml:space="preserve"> le long du c</w:t>
       </w:r>
       <w:r>
         <w:t xml:space="preserve">ours que les exercices ont été </w:t>
       </w:r>
-      <w:proofErr w:type="spellStart"/>
-      <w:r>
-        <w:t>crées</w:t>
-      </w:r>
-      <w:proofErr w:type="spellEnd"/>
+      <w:r>
+        <w:t>créés</w:t>
+      </w:r>
       <w:r>
         <w:t xml:space="preserve"> et corrigés par l’enseignent directement. Afin d’éviter tous litige, ces exercices seront fortement conseillés par l’enseignent mais ne seront pas obligatoire, seul ceux du support de cours feront référence pour les tests ou examen.</w:t>
       </w:r>
@@ -8493,7 +8592,10 @@
         <w:t xml:space="preserve"> de comprendre une question et d’en évaluer la réponse, il serait donc </w:t>
       </w:r>
       <w:r>
-        <w:t xml:space="preserve">envisageable de générer un examen complet, puis de lui soumettre toutes les réponses pour tous les exercices. Ainsi, on s’assurerait de l’impartialité de la note. Mais est-on </w:t>
+        <w:t xml:space="preserve">envisageable de générer un examen complet, puis de lui soumettre toutes les réponses pour tous les exercices. Ainsi, on s’assurerait de l’impartialité de la note. Mais </w:t>
+      </w:r>
+      <w:r>
+        <w:t xml:space="preserve">sommes-nous </w:t>
       </w:r>
       <w:r>
         <w:t>sûr</w:t>
@@ -8525,6 +8627,81 @@
       </w:r>
       <w:r>
         <w:t>. Cette approche restreindrait le rôle de l’enseignent à la transmission de savoir pure.</w:t>
+      </w:r>
+    </w:p>
+    <w:p>
+      <w:pPr>
+        <w:pStyle w:val="Sansinterligne"/>
+        <w:jc w:val="both"/>
+      </w:pPr>
+    </w:p>
+    <w:p>
+      <w:pPr>
+        <w:pStyle w:val="Titre2"/>
+      </w:pPr>
+      <w:r>
+        <w:t>Ou placer la limite concernant l’utilisation de l’intelligence artificielle</w:t>
+      </w:r>
+    </w:p>
+    <w:p>
+      <w:pPr>
+        <w:jc w:val="both"/>
+      </w:pPr>
+      <w:r>
+        <w:t xml:space="preserve">Lors de </w:t>
+      </w:r>
+      <w:r>
+        <w:t>mes diverses sessions</w:t>
+      </w:r>
+      <w:r>
+        <w:t xml:space="preserve"> de cours en présentiel, il m’a frappé l’importance de l’intelligence artificiel dans la prise de décision des élèves. Lors de la mauvaise compréhension</w:t>
+      </w:r>
+      <w:r>
+        <w:t>, le premier réflexe est de demander à ChatGPT de lui réexpliquer au lieu de demander à l’enseignement directement. Pour moi, cette approche est un des bienfaits de l’intelligence artificielle, elle permet de réexpliquer d’une autre manière le cours à l’élève.</w:t>
+      </w:r>
+    </w:p>
+    <w:p>
+      <w:pPr>
+        <w:jc w:val="both"/>
+      </w:pPr>
+      <w:r>
+        <w:t xml:space="preserve">A contrario, lors de la session d’exercices. </w:t>
+      </w:r>
+      <w:r>
+        <w:t>L</w:t>
+      </w:r>
+      <w:r>
+        <w:t xml:space="preserve">es élèves avaient comme </w:t>
+      </w:r>
+      <w:r>
+        <w:t>objectif</w:t>
+      </w:r>
+      <w:r>
+        <w:t xml:space="preserve"> était</w:t>
+      </w:r>
+      <w:r>
+        <w:t xml:space="preserve"> de supprimer les doublons d’une liste de caractères. Ces derniers n’arrivant pas à faire cela avec leurs connaissances ont demandés </w:t>
+      </w:r>
+      <w:r>
+        <w:t xml:space="preserve">de l’aide à </w:t>
+      </w:r>
+      <w:r>
+        <w:t>ChatGPT. Puis on</w:t>
+      </w:r>
+      <w:r>
+        <w:t>t</w:t>
+      </w:r>
+      <w:r>
+        <w:t xml:space="preserve"> copier/coller la réponse, exécuter le code et valider la réussite de l’exercice. Lors de la correction en groupe, je leur ai demandé de m’expliquer pourquoi avoir </w:t>
+      </w:r>
+      <w:r>
+        <w:t>utilisé cette approche</w:t>
+      </w:r>
+      <w:r>
+        <w:t>, aucun n’a réussi à m’expliquer correctement leur code.</w:t>
+      </w:r>
+      <w:r>
+        <w:t xml:space="preserve"> Pour moi, le risque majeur de cette pratique se trouve dans le fait que des applications en production seront développée par ChatGPT et plus par des humains. Si un jour un incident se produit, il sera alors impossible de reprendre le code.  </w:t>
       </w:r>
     </w:p>
     <w:p>
@@ -8664,6 +8841,60 @@
           <w:rFonts w:ascii="Calibri" w:hAnsi="Calibri" w:cs="Calibri"/>
         </w:rPr>
         <w:t xml:space="preserve"> Intelligence and Education - UNESCO Bibliothèque Numérique, [sans date] [en ligne]. Disponible à l’adresse : https://unesdoc.unesco.org/ark:/48223/pf0000368303 [consulté le 9 novembre 2023]. </w:t>
+      </w:r>
+    </w:p>
+    <w:p>
+      <w:pPr>
+        <w:pStyle w:val="Bibliographie"/>
+        <w:rPr>
+          <w:rFonts w:ascii="Calibri" w:hAnsi="Calibri" w:cs="Calibri"/>
+        </w:rPr>
+      </w:pPr>
+      <w:r>
+        <w:rPr>
+          <w:rFonts w:ascii="Calibri" w:hAnsi="Calibri" w:cs="Calibri"/>
+        </w:rPr>
+        <w:t xml:space="preserve">COLLIN, Simon et MARCEAU, Emmanuelle, 2021. L’intelligence artificielle en éducation : enjeux de justice. </w:t>
+      </w:r>
+      <w:r>
+        <w:rPr>
+          <w:rFonts w:ascii="Calibri" w:hAnsi="Calibri" w:cs="Calibri"/>
+          <w:i/>
+          <w:iCs/>
+        </w:rPr>
+        <w:t>Formation et profession : revue scientifique internationale en éducation</w:t>
+      </w:r>
+      <w:r>
+        <w:rPr>
+          <w:rFonts w:ascii="Calibri" w:hAnsi="Calibri" w:cs="Calibri"/>
+        </w:rPr>
+        <w:t>. Vol. 29, numéro 2, pp. 1</w:t>
+      </w:r>
+      <w:r>
+        <w:rPr>
+          <w:rFonts w:ascii="Cambria Math" w:hAnsi="Cambria Math" w:cs="Cambria Math"/>
+        </w:rPr>
+        <w:t>‑</w:t>
+      </w:r>
+      <w:r>
+        <w:rPr>
+          <w:rFonts w:ascii="Calibri" w:hAnsi="Calibri" w:cs="Calibri"/>
+        </w:rPr>
+        <w:t>4. DOI 10.18162/</w:t>
+      </w:r>
+      <w:proofErr w:type="gramStart"/>
+      <w:r>
+        <w:rPr>
+          <w:rFonts w:ascii="Calibri" w:hAnsi="Calibri" w:cs="Calibri"/>
+        </w:rPr>
+        <w:t>fp.2021.a</w:t>
+      </w:r>
+      <w:proofErr w:type="gramEnd"/>
+      <w:r>
+        <w:rPr>
+          <w:rFonts w:ascii="Calibri" w:hAnsi="Calibri" w:cs="Calibri"/>
+        </w:rPr>
+        <w:t xml:space="preserve">230. </w:t>
       </w:r>
     </w:p>
     <w:p>
@@ -11605,7 +11836,6 @@
   <w:style w:type="character" w:default="1" w:styleId="Policepardfaut">
     <w:name w:val="Default Paragraph Font"/>
     <w:uiPriority w:val="1"/>
-    <w:semiHidden/>
     <w:unhideWhenUsed/>
   </w:style>
   <w:style w:type="table" w:default="1" w:styleId="TableauNormal">

</xml_diff>

<commit_message>
[Feat]: add he-arc view
</commit_message>
<xml_diff>
--- a/TETP - l'intelligance artificielle à l'aide de l'enseignement.docx
+++ b/TETP - l'intelligance artificielle à l'aide de l'enseignement.docx
@@ -161,7 +161,7 @@
               <w:noProof/>
             </w:rPr>
             <w:drawing>
-              <wp:anchor distT="0" distB="0" distL="114300" distR="114300" simplePos="0" relativeHeight="251661312" behindDoc="1" locked="0" layoutInCell="1" allowOverlap="1" wp14:anchorId="06DE50B5" wp14:editId="73BC5431">
+              <wp:anchor distT="0" distB="0" distL="114300" distR="114300" simplePos="0" relativeHeight="251661312" behindDoc="1" locked="0" layoutInCell="1" allowOverlap="1" wp14:anchorId="06DE50B5" wp14:editId="2C075DD6">
                 <wp:simplePos x="0" y="0"/>
                 <wp:positionH relativeFrom="column">
                   <wp:posOffset>459105</wp:posOffset>
@@ -635,6 +635,7 @@
           <w:szCs w:val="28"/>
         </w:rPr>
       </w:pPr>
+      <w:proofErr w:type="spellStart"/>
       <w:r>
         <w:rPr>
           <w:rFonts w:ascii="Arial Narrow" w:hAnsi="Arial Narrow"/>
@@ -645,8 +646,33 @@
           <w:szCs w:val="28"/>
         </w:rPr>
         <w:lastRenderedPageBreak/>
-        <w:t>Executive summary</w:t>
-      </w:r>
+        <w:t>Executive</w:t>
+      </w:r>
+      <w:proofErr w:type="spellEnd"/>
+      <w:r>
+        <w:rPr>
+          <w:rFonts w:ascii="Arial Narrow" w:hAnsi="Arial Narrow"/>
+          <w:b/>
+          <w:bCs/>
+          <w:color w:val="525252" w:themeColor="accent3" w:themeShade="80"/>
+          <w:sz w:val="28"/>
+          <w:szCs w:val="28"/>
+        </w:rPr>
+        <w:t xml:space="preserve"> </w:t>
+      </w:r>
+      <w:proofErr w:type="spellStart"/>
+      <w:r>
+        <w:rPr>
+          <w:rFonts w:ascii="Arial Narrow" w:hAnsi="Arial Narrow"/>
+          <w:b/>
+          <w:bCs/>
+          <w:color w:val="525252" w:themeColor="accent3" w:themeShade="80"/>
+          <w:sz w:val="28"/>
+          <w:szCs w:val="28"/>
+        </w:rPr>
+        <w:t>summary</w:t>
+      </w:r>
+      <w:proofErr w:type="spellEnd"/>
     </w:p>
     <w:p>
       <w:pPr>
@@ -660,13 +686,7 @@
         <w:t xml:space="preserve">allons </w:t>
       </w:r>
       <w:r>
-        <w:t>répondre à la question « Comment l’intelligence artificielle peut-elle assister l’enseignant dans la rédaction d’exercices </w:t>
-      </w:r>
-      <w:r>
-        <w:t>en Python</w:t>
-      </w:r>
-      <w:r>
-        <w:t>» par le biais d’une expérience au sein d’une classe de l’école supérieure de Lausanne.</w:t>
+        <w:t>répondre à la question « Comment l’intelligence artificielle peut-elle assister l’enseignant dans la rédaction d’exercices » par le biais d’une expérience au sein d’une classe de l’école supérieure de Lausanne.</w:t>
       </w:r>
     </w:p>
     <w:p>
@@ -696,19 +716,25 @@
         <w:t>er</w:t>
       </w:r>
       <w:r>
-        <w:t xml:space="preserve"> s’occupera de générer les exercices</w:t>
-      </w:r>
-      <w:r>
-        <w:t xml:space="preserve"> ainsi que les corriger afin</w:t>
-      </w:r>
-      <w:r>
-        <w:t xml:space="preserve"> de les envoyer aux élèves.</w:t>
+        <w:t xml:space="preserve"> s’occupera de générer les exercices puis de les envoyer aux élèves</w:t>
+      </w:r>
+      <w:r>
+        <w:t xml:space="preserve"> ainsi que les corrigés</w:t>
+      </w:r>
+      <w:r>
+        <w:t>.</w:t>
       </w:r>
       <w:r>
         <w:t xml:space="preserve"> Pendant tous le semestre les étudiants ne sauront pas que </w:t>
       </w:r>
       <w:r>
-        <w:t xml:space="preserve">les exercices supplémentaires sont établis par l’intelligence artificielle. Lors du dernier jour de cours, les élèves répondront à un questionnaire qui comparera les exercices du support de cours ainsi que ceux générer par l’intelligence artificielle. Il sera ainsi intéressant de </w:t>
+        <w:t>les exercices supplémentaires sont établis par l’intelligence artificielle. Lors du dernier jour de cours, les élèves répondront à un questionnaire qui comparera les exercices du support de cours ainsi que ceux génér</w:t>
+      </w:r>
+      <w:r>
+        <w:t>és</w:t>
+      </w:r>
+      <w:r>
+        <w:t xml:space="preserve"> par l’intelligence artificielle. Il sera ainsi intéressant de </w:t>
       </w:r>
       <w:r>
         <w:t>savoir si</w:t>
@@ -759,10 +785,21 @@
         <w:t xml:space="preserve">n’a détecté la présence de l’intelligence artificiel dans la rédaction des exercices. Une majorité est </w:t>
       </w:r>
       <w:r>
-        <w:t>plus satifait</w:t>
-      </w:r>
-      <w:r>
-        <w:t xml:space="preserve"> des exercices proposés par chatGPT et qu’ils estiment être plus compliqué et demandant plus de réflexion.</w:t>
+        <w:t xml:space="preserve">plus </w:t>
+      </w:r>
+      <w:r>
+        <w:t>satisfait</w:t>
+      </w:r>
+      <w:r>
+        <w:t xml:space="preserve"> des exercices proposés par </w:t>
+      </w:r>
+      <w:proofErr w:type="spellStart"/>
+      <w:r>
+        <w:t>chatGPT</w:t>
+      </w:r>
+      <w:proofErr w:type="spellEnd"/>
+      <w:r>
+        <w:t xml:space="preserve"> et qu’ils estiment être plus compliqué et demandant plus de réflexion.</w:t>
       </w:r>
       <w:r>
         <w:t xml:space="preserve"> </w:t>
@@ -855,7 +892,7 @@
         <w:jc w:val="both"/>
       </w:pPr>
       <w:r>
-        <w:t>Dans un avenir proche, nous pouvons attendre un développement rapide l’intelligence artificiel dans le monde de l’éducation, que ce soit pour la création d’exercice ou d’examen. Même si la correction d’examen est un sujet plus complexe, elle pourrait être utilisée pour établir un premier trier et laisser au professeur l’étude des points de litiges.</w:t>
+        <w:t>Dans un avenir proche, nous pouvons attendre un développement rapide l’intelligence artificiel dans le monde de l’éducation, que ce soit pour la création d’exercice ou d’examen. Même si la correction d’examen est un sujet plus complexe, elle pourrait être utilisée pour établir un premier tri et laisser au professeur l’étude des points de litiges.</w:t>
       </w:r>
     </w:p>
     <w:p>
@@ -1296,7 +1333,7 @@
                 <w:noProof/>
                 <w:webHidden/>
               </w:rPr>
-              <w:t>4</w:t>
+              <w:t>5</w:t>
             </w:r>
             <w:r>
               <w:rPr>
@@ -1386,7 +1423,7 @@
                 <w:noProof/>
                 <w:webHidden/>
               </w:rPr>
-              <w:t>4</w:t>
+              <w:t>5</w:t>
             </w:r>
             <w:r>
               <w:rPr>
@@ -1476,7 +1513,7 @@
                 <w:noProof/>
                 <w:webHidden/>
               </w:rPr>
-              <w:t>5</w:t>
+              <w:t>6</w:t>
             </w:r>
             <w:r>
               <w:rPr>
@@ -1568,7 +1605,7 @@
                 <w:noProof/>
                 <w:webHidden/>
               </w:rPr>
-              <w:t>5</w:t>
+              <w:t>6</w:t>
             </w:r>
             <w:r>
               <w:rPr>
@@ -1660,7 +1697,7 @@
                 <w:noProof/>
                 <w:webHidden/>
               </w:rPr>
-              <w:t>6</w:t>
+              <w:t>7</w:t>
             </w:r>
             <w:r>
               <w:rPr>
@@ -1752,7 +1789,7 @@
                 <w:noProof/>
                 <w:webHidden/>
               </w:rPr>
-              <w:t>6</w:t>
+              <w:t>7</w:t>
             </w:r>
             <w:r>
               <w:rPr>
@@ -1844,7 +1881,7 @@
                 <w:noProof/>
                 <w:webHidden/>
               </w:rPr>
-              <w:t>6</w:t>
+              <w:t>7</w:t>
             </w:r>
             <w:r>
               <w:rPr>
@@ -1936,7 +1973,7 @@
                 <w:noProof/>
                 <w:webHidden/>
               </w:rPr>
-              <w:t>6</w:t>
+              <w:t>7</w:t>
             </w:r>
             <w:r>
               <w:rPr>
@@ -2028,7 +2065,7 @@
                 <w:noProof/>
                 <w:webHidden/>
               </w:rPr>
-              <w:t>7</w:t>
+              <w:t>8</w:t>
             </w:r>
             <w:r>
               <w:rPr>
@@ -2120,7 +2157,7 @@
                 <w:noProof/>
                 <w:webHidden/>
               </w:rPr>
-              <w:t>7</w:t>
+              <w:t>8</w:t>
             </w:r>
             <w:r>
               <w:rPr>
@@ -2212,7 +2249,7 @@
                 <w:noProof/>
                 <w:webHidden/>
               </w:rPr>
-              <w:t>8</w:t>
+              <w:t>9</w:t>
             </w:r>
             <w:r>
               <w:rPr>
@@ -2304,7 +2341,7 @@
                 <w:noProof/>
                 <w:webHidden/>
               </w:rPr>
-              <w:t>8</w:t>
+              <w:t>9</w:t>
             </w:r>
             <w:r>
               <w:rPr>
@@ -2396,7 +2433,7 @@
                 <w:noProof/>
                 <w:webHidden/>
               </w:rPr>
-              <w:t>9</w:t>
+              <w:t>10</w:t>
             </w:r>
             <w:r>
               <w:rPr>
@@ -2488,7 +2525,7 @@
                 <w:noProof/>
                 <w:webHidden/>
               </w:rPr>
-              <w:t>9</w:t>
+              <w:t>10</w:t>
             </w:r>
             <w:r>
               <w:rPr>
@@ -2580,7 +2617,7 @@
                 <w:noProof/>
                 <w:webHidden/>
               </w:rPr>
-              <w:t>10</w:t>
+              <w:t>11</w:t>
             </w:r>
             <w:r>
               <w:rPr>
@@ -2670,7 +2707,7 @@
                 <w:noProof/>
                 <w:webHidden/>
               </w:rPr>
-              <w:t>10</w:t>
+              <w:t>11</w:t>
             </w:r>
             <w:r>
               <w:rPr>
@@ -2760,7 +2797,7 @@
                 <w:noProof/>
                 <w:webHidden/>
               </w:rPr>
-              <w:t>11</w:t>
+              <w:t>12</w:t>
             </w:r>
             <w:r>
               <w:rPr>
@@ -2852,7 +2889,7 @@
                 <w:noProof/>
                 <w:webHidden/>
               </w:rPr>
-              <w:t>11</w:t>
+              <w:t>12</w:t>
             </w:r>
             <w:r>
               <w:rPr>
@@ -2944,7 +2981,7 @@
                 <w:noProof/>
                 <w:webHidden/>
               </w:rPr>
-              <w:t>11</w:t>
+              <w:t>12</w:t>
             </w:r>
             <w:r>
               <w:rPr>
@@ -3036,7 +3073,7 @@
                 <w:noProof/>
                 <w:webHidden/>
               </w:rPr>
-              <w:t>12</w:t>
+              <w:t>13</w:t>
             </w:r>
             <w:r>
               <w:rPr>
@@ -3128,7 +3165,7 @@
                 <w:noProof/>
                 <w:webHidden/>
               </w:rPr>
-              <w:t>13</w:t>
+              <w:t>14</w:t>
             </w:r>
             <w:r>
               <w:rPr>
@@ -3220,7 +3257,7 @@
                 <w:noProof/>
                 <w:webHidden/>
               </w:rPr>
-              <w:t>13</w:t>
+              <w:t>14</w:t>
             </w:r>
             <w:r>
               <w:rPr>
@@ -3312,7 +3349,7 @@
                 <w:noProof/>
                 <w:webHidden/>
               </w:rPr>
-              <w:t>13</w:t>
+              <w:t>14</w:t>
             </w:r>
             <w:r>
               <w:rPr>
@@ -3404,7 +3441,7 @@
                 <w:noProof/>
                 <w:webHidden/>
               </w:rPr>
-              <w:t>14</w:t>
+              <w:t>15</w:t>
             </w:r>
             <w:r>
               <w:rPr>
@@ -3496,7 +3533,7 @@
                 <w:noProof/>
                 <w:webHidden/>
               </w:rPr>
-              <w:t>15</w:t>
+              <w:t>16</w:t>
             </w:r>
             <w:r>
               <w:rPr>
@@ -3598,7 +3635,19 @@
         <w:t>Lors de l’élaboration du plan de cours, m</w:t>
       </w:r>
       <w:r>
-        <w:t xml:space="preserve">on principal problème a été de trouver des exercices spécifiques aux éléments vus en cours. </w:t>
+        <w:t xml:space="preserve">on principal problème a été de trouver des exercices spécifiques </w:t>
+      </w:r>
+      <w:r>
+        <w:t>en lien avec le</w:t>
+      </w:r>
+      <w:r>
+        <w:t>s</w:t>
+      </w:r>
+      <w:r>
+        <w:t xml:space="preserve"> éléments vus</w:t>
+      </w:r>
+      <w:r>
+        <w:t xml:space="preserve"> en cours. </w:t>
       </w:r>
       <w:r>
         <w:t>Bien que ceux</w:t>
@@ -3637,10 +3686,10 @@
         <w:t xml:space="preserve"> par mes soins</w:t>
       </w:r>
       <w:r>
-        <w:t xml:space="preserve">, les exercices ne sont donc pas à chaque fois </w:t>
-      </w:r>
-      <w:r>
-        <w:t>pertinents</w:t>
+        <w:t xml:space="preserve">, les exercices ne sont donc pas </w:t>
+      </w:r>
+      <w:r>
+        <w:t>tout le temps pertinent</w:t>
       </w:r>
       <w:r>
         <w:t>.</w:t>
@@ -3651,25 +3700,16 @@
         <w:jc w:val="both"/>
       </w:pPr>
       <w:r>
-        <w:t xml:space="preserve">Etant </w:t>
-      </w:r>
-      <w:r>
-        <w:t>informaticien</w:t>
-      </w:r>
-      <w:r>
-        <w:t>, j’ai pris comme objectif d’utiliser la partie « </w:t>
+        <w:t>Etant développeur, j’ai pris comme objectif d’utiliser la partie « </w:t>
       </w:r>
       <w:r>
         <w:t>développeur</w:t>
       </w:r>
       <w:r>
-        <w:t xml:space="preserve"> » de ChatGPT pour pouvoir générer des exercices Python. </w:t>
-      </w:r>
-      <w:r>
-        <w:t>Le but</w:t>
-      </w:r>
-      <w:r>
-        <w:t xml:space="preserve"> est d’envoyer chaque semaine une liste d’exercices</w:t>
+        <w:t xml:space="preserve"> » de ChatGPT pour pouvoir générer des exercices Python. L’objectif est </w:t>
+      </w:r>
+      <w:r>
+        <w:t>de générer une série d’exercices</w:t>
       </w:r>
       <w:r>
         <w:t xml:space="preserve"> supplémentaires</w:t>
@@ -3762,7 +3802,7 @@
         <w:fldChar w:fldCharType="begin"/>
       </w:r>
       <w:r>
-        <w:instrText xml:space="preserve"> ADDIN ZOTERO_ITEM CSL_CITATION {"citationID":"huWwd5RS","properties":{"formattedCitation":"({\\i{}L\\uc0\\u8217{}intelligence artificielle dans l\\uc0\\u8217{}\\uc0\\u233{}ducation} [sans date])","plainCitation":"(L’intelligence artificielle dans l’éducation [sans date])","noteIndex":0},"citationItems":[{"id":"MkKxx7PQ/v16GO7WX","uris":["http://zotero.org/users/local/u6yw70kK/items/BZTJR8BX"],"itemData":{"id":3,"type":"webpage","title":"L’intelligence artificielle dans l’éducation","URL":"https://fr.unesco.org/themes/tic-education/intelligence-artificielle","accessed":{"date-parts":[["2023",11,9]]}}}],"schema":"https://github.com/citation-style-language/schema/raw/master/csl-citation.json"} </w:instrText>
+        <w:instrText xml:space="preserve"> ADDIN ZOTERO_ITEM CSL_CITATION {"citationID":"huWwd5RS","properties":{"formattedCitation":"({\\i{}L\\uc0\\u8217{}intelligence artificielle dans l\\uc0\\u8217{}\\uc0\\u233{}ducation})","plainCitation":"(L’intelligence artificielle dans l’éducation)","noteIndex":0},"citationItems":[{"id":"VAjyfomS/SqjJ4gSF","uris":["http://zotero.org/users/local/u6yw70kK/items/BZTJR8BX"],"itemData":{"id":3,"type":"webpage","title":"L’intelligence artificielle dans l’éducation","URL":"https://fr.unesco.org/themes/tic-education/intelligence-artificielle","accessed":{"date-parts":[["2023",11,9]]}}}],"schema":"https://github.com/citation-style-language/schema/raw/master/csl-citation.json"} </w:instrText>
       </w:r>
       <w:r>
         <w:fldChar w:fldCharType="separate"/>
@@ -3803,7 +3843,7 @@
         <w:fldChar w:fldCharType="begin"/>
       </w:r>
       <w:r>
-        <w:instrText xml:space="preserve"> ADDIN ZOTERO_ITEM CSL_CITATION {"citationID":"ot4q74EL","properties":{"formattedCitation":"({\\i{}AI and education: guidance for policy-makers - UNESCO Biblioth\\uc0\\u232{}que Num\\uc0\\u233{}rique} [sans date])","plainCitation":"(AI and education: guidance for policy-makers - UNESCO Bibliothèque Numérique [sans date])","noteIndex":0},"citationItems":[{"id":"MkKxx7PQ/A5KQPiCX","uris":["http://zotero.org/users/local/u6yw70kK/items/4BFC5A67"],"itemData":{"id":5,"type":"webpage","title":"AI and education: guidance for policy-makers - UNESCO Bibliothèque Numérique","URL":"https://unesdoc.unesco.org/ark:/48223/pf0000376709","accessed":{"date-parts":[["2023",11,9]]}}}],"schema":"https://github.com/citation-style-language/schema/raw/master/csl-citation.json"} </w:instrText>
+        <w:instrText xml:space="preserve"> ADDIN ZOTERO_ITEM CSL_CITATION {"citationID":"ot4q74EL","properties":{"formattedCitation":"({\\i{}AI and education: guidance for policy-makers - UNESCO Biblioth\\uc0\\u232{}que Num\\uc0\\u233{}rique})","plainCitation":"(AI and education: guidance for policy-makers - UNESCO Bibliothèque Numérique)","noteIndex":0},"citationItems":[{"id":"VAjyfomS/DRvwZXkn","uris":["http://zotero.org/users/local/u6yw70kK/items/4BFC5A67"],"itemData":{"id":5,"type":"webpage","title":"AI and education: guidance for policy-makers - UNESCO Bibliothèque Numérique","URL":"https://unesdoc.unesco.org/ark:/48223/pf0000376709","accessed":{"date-parts":[["2023",11,9]]}}}],"schema":"https://github.com/citation-style-language/schema/raw/master/csl-citation.json"} </w:instrText>
       </w:r>
       <w:r>
         <w:fldChar w:fldCharType="separate"/>
@@ -3822,54 +3862,9 @@
           <w:iCs/>
           <w:szCs w:val="24"/>
         </w:rPr>
-        <w:t>AI and education: guidance for policy-makers - UNESCO Bibliothèque Numérique</w:t>
-      </w:r>
-      <w:r>
-        <w:rPr>
-          <w:rFonts w:ascii="Calibri" w:hAnsi="Calibri" w:cs="Calibri"/>
-          <w:szCs w:val="24"/>
-        </w:rPr>
-        <w:t>)</w:t>
-      </w:r>
-      <w:r>
-        <w:fldChar w:fldCharType="end"/>
-      </w:r>
-      <w:r>
-        <w:t xml:space="preserve"> aux décideurs de l’éducation qui a pour but d’assurer une vision commune des opportunité et défis lié à l’AI. Néanmoins très intéressée par cette vision d’avenir, l’Unesco est ouvert à établir certain</w:t>
-      </w:r>
-      <w:r>
-        <w:t>s</w:t>
-      </w:r>
-      <w:r>
-        <w:t xml:space="preserve"> partenariat</w:t>
-      </w:r>
-      <w:r>
-        <w:t>s</w:t>
-      </w:r>
-      <w:r>
-        <w:t xml:space="preserve"> en fournissant aide financière et conseils technique.</w:t>
-      </w:r>
-    </w:p>
-    <w:p>
-      <w:r>
-        <w:t>Le 18 mai 2019 a été accepté le « consensus de Beijing sur l’Intelligence artificielle et l’éducation</w:t>
-      </w:r>
-      <w:r>
-        <w:fldChar w:fldCharType="begin"/>
-      </w:r>
-      <w:r>
-        <w:instrText xml:space="preserve"> ADDIN ZOTERO_ITEM CSL_CITATION {"citationID":"eyvkHtGk","properties":{"formattedCitation":"({\\i{}Beijing Consensus on Artificial Intelligence and Education - UNESCO Biblioth\\uc0\\u232{}que Num\\uc0\\u233{}rique} [sans date])","plainCitation":"(Beijing Consensus on Artificial Intelligence and Education - UNESCO Bibliothèque Numérique [sans date])","noteIndex":0},"citationItems":[{"id":"MkKxx7PQ/qzm8cr68","uris":["http://zotero.org/users/local/u6yw70kK/items/YGCN73Y3"],"itemData":{"id":6,"type":"webpage","title":"Beijing Consensus on Artificial Intelligence and Education - UNESCO Bibliothèque Numérique","URL":"https://unesdoc.unesco.org/ark:/48223/pf0000368303","accessed":{"date-parts":[["2023",11,9]]}}}],"schema":"https://github.com/citation-style-language/schema/raw/master/csl-citation.json"} </w:instrText>
-      </w:r>
-      <w:r>
-        <w:fldChar w:fldCharType="separate"/>
-      </w:r>
-      <w:r>
-        <w:rPr>
-          <w:rFonts w:ascii="Calibri" w:hAnsi="Calibri" w:cs="Calibri"/>
-          <w:szCs w:val="24"/>
-        </w:rPr>
-        <w:t>(</w:t>
-      </w:r>
+        <w:t xml:space="preserve">AI and </w:t>
+      </w:r>
+      <w:proofErr w:type="spellStart"/>
       <w:r>
         <w:rPr>
           <w:rFonts w:ascii="Calibri" w:hAnsi="Calibri" w:cs="Calibri"/>
@@ -3877,7 +3872,37 @@
           <w:iCs/>
           <w:szCs w:val="24"/>
         </w:rPr>
-        <w:t>Beijing Consensus on Artificial Intelligence and Education - UNESCO Bibliothèque Numérique</w:t>
+        <w:t>education</w:t>
+      </w:r>
+      <w:proofErr w:type="spellEnd"/>
+      <w:r>
+        <w:rPr>
+          <w:rFonts w:ascii="Calibri" w:hAnsi="Calibri" w:cs="Calibri"/>
+          <w:i/>
+          <w:iCs/>
+          <w:szCs w:val="24"/>
+        </w:rPr>
+        <w:t xml:space="preserve">: guidance for </w:t>
+      </w:r>
+      <w:proofErr w:type="spellStart"/>
+      <w:r>
+        <w:rPr>
+          <w:rFonts w:ascii="Calibri" w:hAnsi="Calibri" w:cs="Calibri"/>
+          <w:i/>
+          <w:iCs/>
+          <w:szCs w:val="24"/>
+        </w:rPr>
+        <w:t>policy-makers</w:t>
+      </w:r>
+      <w:proofErr w:type="spellEnd"/>
+      <w:r>
+        <w:rPr>
+          <w:rFonts w:ascii="Calibri" w:hAnsi="Calibri" w:cs="Calibri"/>
+          <w:i/>
+          <w:iCs/>
+          <w:szCs w:val="24"/>
+        </w:rPr>
+        <w:t xml:space="preserve"> - UNESCO Bibliothèque Numérique</w:t>
       </w:r>
       <w:r>
         <w:rPr>
@@ -3890,10 +3915,68 @@
         <w:fldChar w:fldCharType="end"/>
       </w:r>
       <w:r>
+        <w:t xml:space="preserve"> aux décideurs de l’éducation qui a pour but d’assurer une vision commune des opportunité et défis lié à l’AI. Néanmoins très intéressée par cette vision d’avenir, l’Unesco est ouvert à établir certain</w:t>
+      </w:r>
+      <w:r>
+        <w:t>s</w:t>
+      </w:r>
+      <w:r>
+        <w:t xml:space="preserve"> partenariat</w:t>
+      </w:r>
+      <w:r>
+        <w:t>s</w:t>
+      </w:r>
+      <w:r>
+        <w:t xml:space="preserve"> en fournissant aide financière et conseils technique.</w:t>
+      </w:r>
+    </w:p>
+    <w:p>
+      <w:pPr>
+        <w:jc w:val="both"/>
+      </w:pPr>
+      <w:r>
+        <w:t>Le 18 mai 2019 a été accepté le « consensus de Beijing sur l’Intelligence artificielle et l’éducation</w:t>
+      </w:r>
+      <w:r>
+        <w:fldChar w:fldCharType="begin"/>
+      </w:r>
+      <w:r>
+        <w:instrText xml:space="preserve"> ADDIN ZOTERO_ITEM CSL_CITATION {"citationID":"eyvkHtGk","properties":{"formattedCitation":"({\\i{}Beijing Consensus on Artificial Intelligence and Education - UNESCO Biblioth\\uc0\\u232{}que Num\\uc0\\u233{}rique} [sans date])","plainCitation":"(Beijing Consensus on Artificial Intelligence and Education - UNESCO Bibliothèque Numérique [sans date])","dontUpdate":true,"noteIndex":0},"citationItems":[{"id":"VAjyfomS/aKqJ2eW6","uris":["http://zotero.org/users/local/u6yw70kK/items/YGCN73Y3"],"itemData":{"id":6,"type":"webpage","title":"Beijing Consensus on Artificial Intelligence and Education - UNESCO Bibliothèque Numérique","URL":"https://unesdoc.unesco.org/ark:/48223/pf0000368303","accessed":{"date-parts":[["2023",11,9]]}}}],"schema":"https://github.com/citation-style-language/schema/raw/master/csl-citation.json"} </w:instrText>
+      </w:r>
+      <w:r>
+        <w:fldChar w:fldCharType="separate"/>
+      </w:r>
+      <w:r>
+        <w:rPr>
+          <w:rFonts w:ascii="Calibri" w:hAnsi="Calibri" w:cs="Calibri"/>
+          <w:szCs w:val="24"/>
+        </w:rPr>
+        <w:t>(</w:t>
+      </w:r>
+      <w:r>
+        <w:rPr>
+          <w:rFonts w:ascii="Calibri" w:hAnsi="Calibri" w:cs="Calibri"/>
+          <w:i/>
+          <w:iCs/>
+          <w:szCs w:val="24"/>
+        </w:rPr>
+        <w:t>Beijing Consensus on Artificial Intelligence and Education - UNESCO Bibliothèque Numérique</w:t>
+      </w:r>
+      <w:r>
+        <w:rPr>
+          <w:rFonts w:ascii="Calibri" w:hAnsi="Calibri" w:cs="Calibri"/>
+          <w:szCs w:val="24"/>
+        </w:rPr>
+        <w:t>)</w:t>
+      </w:r>
+      <w:r>
+        <w:fldChar w:fldCharType="end"/>
+      </w:r>
+      <w:r>
         <w:t xml:space="preserve"> ». Ce dernier a établi </w:t>
       </w:r>
       <w:r>
-        <w:t>cinq</w:t>
+        <w:t>quatre</w:t>
       </w:r>
       <w:r>
         <w:t xml:space="preserve"> </w:t>
@@ -3978,60 +4061,263 @@
         <w:t xml:space="preserve"> : Le consensus montre que savoir utiliser l'IA est devenu une compétence clé, nécessaire dans l'éducation moderne.</w:t>
       </w:r>
     </w:p>
+    <w:p/>
+    <w:p/>
+    <w:p/>
+    <w:p/>
+    <w:p/>
+    <w:p/>
+    <w:p/>
+    <w:p>
+      <w:pPr>
+        <w:pStyle w:val="Titre2"/>
+      </w:pPr>
+      <w:r>
+        <w:lastRenderedPageBreak/>
+        <w:t>Point de vue de la He-arc</w:t>
+      </w:r>
+    </w:p>
+    <w:p>
+      <w:pPr>
+        <w:jc w:val="both"/>
+      </w:pPr>
+      <w:r>
+        <w:t>En date du 27</w:t>
+      </w:r>
+      <w:r>
+        <w:t xml:space="preserve"> </w:t>
+      </w:r>
+      <w:r>
+        <w:t>juin 2023, la He-arc a soumis à l’ensemble des collaborateurs des directives exprimant l</w:t>
+      </w:r>
+      <w:r>
+        <w:t>e comportement à</w:t>
+      </w:r>
+      <w:r>
+        <w:t xml:space="preserve"> appliqu</w:t>
+      </w:r>
+      <w:r>
+        <w:t>er</w:t>
+      </w:r>
+      <w:r>
+        <w:t xml:space="preserve"> vis-à-vis de l</w:t>
+      </w:r>
+      <w:r>
+        <w:t>’intelligence artificielle.</w:t>
+      </w:r>
+      <w:r>
+        <w:t xml:space="preserve"> Ce document défini 7 règles, l</w:t>
+      </w:r>
+      <w:r>
+        <w:t xml:space="preserve">e plagiat </w:t>
+      </w:r>
+      <w:r>
+        <w:t>est défini comme</w:t>
+      </w:r>
+      <w:r>
+        <w:t xml:space="preserve"> la principale préoccupation de la HE-arc, il est notamment demandé aux élèves de joindre en copie l’ensemble des échanges effectué avec les outils d’intelligence artificielle.</w:t>
+      </w:r>
+      <w:r>
+        <w:t xml:space="preserve"> Il</w:t>
+      </w:r>
+      <w:r>
+        <w:t xml:space="preserve"> est</w:t>
+      </w:r>
+      <w:r>
+        <w:t xml:space="preserve"> également</w:t>
+      </w:r>
+      <w:r>
+        <w:t xml:space="preserve"> indiqué que l’élève se porte garant des résultats</w:t>
+      </w:r>
+      <w:r>
+        <w:t>. Voici une liste exhaustive des points abordés :</w:t>
+      </w:r>
+    </w:p>
     <w:p>
       <w:pPr>
         <w:pStyle w:val="Paragraphedeliste"/>
-      </w:pPr>
+        <w:numPr>
+          <w:ilvl w:val="0"/>
+          <w:numId w:val="22"/>
+        </w:numPr>
+        <w:jc w:val="both"/>
+      </w:pPr>
+      <w:r>
+        <w:t>Gestion du plagiat et récupération des sources</w:t>
+      </w:r>
     </w:p>
     <w:p>
       <w:pPr>
         <w:pStyle w:val="Paragraphedeliste"/>
-      </w:pPr>
+        <w:numPr>
+          <w:ilvl w:val="0"/>
+          <w:numId w:val="22"/>
+        </w:numPr>
+        <w:jc w:val="both"/>
+      </w:pPr>
+      <w:r>
+        <w:t>Vérification de l’exactitude du contenu générer</w:t>
+      </w:r>
     </w:p>
     <w:p>
       <w:pPr>
         <w:pStyle w:val="Paragraphedeliste"/>
-      </w:pPr>
+        <w:numPr>
+          <w:ilvl w:val="0"/>
+          <w:numId w:val="22"/>
+        </w:numPr>
+        <w:jc w:val="both"/>
+      </w:pPr>
+      <w:r>
+        <w:t>Sécurité des données personnels</w:t>
+      </w:r>
     </w:p>
     <w:p>
       <w:pPr>
         <w:pStyle w:val="Paragraphedeliste"/>
-      </w:pPr>
+        <w:numPr>
+          <w:ilvl w:val="0"/>
+          <w:numId w:val="22"/>
+        </w:numPr>
+        <w:jc w:val="both"/>
+      </w:pPr>
+      <w:r>
+        <w:rPr>
+          <w:rFonts w:ascii="Tahoma" w:eastAsia="Times New Roman" w:hAnsi="Tahoma" w:cs="Tahoma"/>
+          <w:sz w:val="20"/>
+          <w:szCs w:val="20"/>
+          <w:lang w:val="fr-FR" w:eastAsia="fr-FR"/>
+        </w:rPr>
+        <w:t>Respect des principes liés à l’intégrité scientifique</w:t>
+      </w:r>
+      <w:r>
+        <w:rPr>
+          <w:rFonts w:ascii="Tahoma" w:eastAsia="Times New Roman" w:hAnsi="Tahoma" w:cs="Tahoma"/>
+          <w:sz w:val="20"/>
+          <w:szCs w:val="20"/>
+          <w:lang w:val="fr-FR" w:eastAsia="fr-FR"/>
+        </w:rPr>
+        <w:t xml:space="preserve"> </w:t>
+      </w:r>
+      <w:r>
+        <w:rPr>
+          <w:rFonts w:ascii="Tahoma" w:eastAsia="Times New Roman" w:hAnsi="Tahoma" w:cs="Tahoma"/>
+          <w:sz w:val="20"/>
+          <w:szCs w:val="20"/>
+          <w:lang w:val="fr-FR" w:eastAsia="fr-FR"/>
+        </w:rPr>
+        <w:fldChar w:fldCharType="begin"/>
+      </w:r>
+      <w:r>
+        <w:rPr>
+          <w:rFonts w:ascii="Tahoma" w:eastAsia="Times New Roman" w:hAnsi="Tahoma" w:cs="Tahoma"/>
+          <w:sz w:val="20"/>
+          <w:szCs w:val="20"/>
+          <w:lang w:val="fr-FR" w:eastAsia="fr-FR"/>
+        </w:rPr>
+        <w:instrText xml:space="preserve"> ADDIN ZOTERO_ITEM CSL_CITATION {"citationID":"nIYHg3cV","properties":{"formattedCitation":"({\\i{}HES-SO - Int\\uc0\\u233{}grit\\uc0\\u233{} scientifique - Haute \\uc0\\u233{}cole})","plainCitation":"(HES-SO - Intégrité scientifique - Haute école)","noteIndex":0},"citationItems":[{"id":16,"uris":["http://zotero.org/users/local/IF90n3UQ/items/G78NNHR9"],"itemData":{"id":16,"type":"webpage","title":"HES-SO - Intégrité scientifique - Haute école","URL":"https://www.hes-so.ch/recherche-innovation/integrite-scientifique","accessed":{"date-parts":[["2024",1,14]]}}}],"schema":"https://github.com/citation-style-language/schema/raw/master/csl-citation.json"} </w:instrText>
+      </w:r>
+      <w:r>
+        <w:rPr>
+          <w:rFonts w:ascii="Tahoma" w:eastAsia="Times New Roman" w:hAnsi="Tahoma" w:cs="Tahoma"/>
+          <w:sz w:val="20"/>
+          <w:szCs w:val="20"/>
+          <w:lang w:val="fr-FR" w:eastAsia="fr-FR"/>
+        </w:rPr>
+        <w:fldChar w:fldCharType="separate"/>
+      </w:r>
+      <w:r>
+        <w:rPr>
+          <w:rFonts w:ascii="Tahoma" w:hAnsi="Tahoma" w:cs="Tahoma"/>
+          <w:sz w:val="20"/>
+          <w:szCs w:val="24"/>
+        </w:rPr>
+        <w:t>(</w:t>
+      </w:r>
+      <w:r>
+        <w:rPr>
+          <w:rFonts w:ascii="Tahoma" w:hAnsi="Tahoma" w:cs="Tahoma"/>
+          <w:i/>
+          <w:iCs/>
+          <w:sz w:val="20"/>
+          <w:szCs w:val="24"/>
+        </w:rPr>
+        <w:t>HES-SO - Intégrité scientifique - Haute école</w:t>
+      </w:r>
+      <w:r>
+        <w:rPr>
+          <w:rFonts w:ascii="Tahoma" w:hAnsi="Tahoma" w:cs="Tahoma"/>
+          <w:sz w:val="20"/>
+          <w:szCs w:val="24"/>
+        </w:rPr>
+        <w:t>)</w:t>
+      </w:r>
+      <w:r>
+        <w:rPr>
+          <w:rFonts w:ascii="Tahoma" w:eastAsia="Times New Roman" w:hAnsi="Tahoma" w:cs="Tahoma"/>
+          <w:sz w:val="20"/>
+          <w:szCs w:val="20"/>
+          <w:lang w:val="fr-FR" w:eastAsia="fr-FR"/>
+        </w:rPr>
+        <w:fldChar w:fldCharType="end"/>
+      </w:r>
     </w:p>
     <w:p>
       <w:pPr>
         <w:pStyle w:val="Paragraphedeliste"/>
-      </w:pPr>
+        <w:numPr>
+          <w:ilvl w:val="0"/>
+          <w:numId w:val="22"/>
+        </w:numPr>
+        <w:jc w:val="both"/>
+      </w:pPr>
+      <w:r>
+        <w:rPr>
+          <w:rFonts w:ascii="Tahoma" w:eastAsia="Times New Roman" w:hAnsi="Tahoma" w:cs="Tahoma"/>
+          <w:sz w:val="20"/>
+          <w:szCs w:val="20"/>
+          <w:lang w:val="fr-FR" w:eastAsia="fr-FR"/>
+        </w:rPr>
+        <w:t>Respect des droits et obligations des étudiant-e-s</w:t>
+      </w:r>
     </w:p>
     <w:p>
       <w:pPr>
         <w:pStyle w:val="Paragraphedeliste"/>
-      </w:pPr>
+        <w:numPr>
+          <w:ilvl w:val="0"/>
+          <w:numId w:val="22"/>
+        </w:numPr>
+        <w:jc w:val="both"/>
+      </w:pPr>
+      <w:r>
+        <w:rPr>
+          <w:rFonts w:ascii="Tahoma" w:eastAsia="Times New Roman" w:hAnsi="Tahoma" w:cs="Tahoma"/>
+          <w:sz w:val="20"/>
+          <w:szCs w:val="20"/>
+          <w:lang w:val="fr-FR" w:eastAsia="fr-FR"/>
+        </w:rPr>
+        <w:t>Respect de la directive concernant les ressources informatiques de la HE-Arc</w:t>
+      </w:r>
     </w:p>
     <w:p>
       <w:pPr>
         <w:pStyle w:val="Paragraphedeliste"/>
-      </w:pPr>
-    </w:p>
-    <w:p>
-      <w:pPr>
-        <w:pStyle w:val="Paragraphedeliste"/>
-      </w:pPr>
-    </w:p>
-    <w:p>
-      <w:pPr>
-        <w:pStyle w:val="Paragraphedeliste"/>
-      </w:pPr>
-    </w:p>
-    <w:p>
-      <w:pPr>
-        <w:pStyle w:val="Paragraphedeliste"/>
-      </w:pPr>
-    </w:p>
-    <w:p>
-      <w:pPr>
-        <w:pStyle w:val="Paragraphedeliste"/>
-      </w:pPr>
+        <w:numPr>
+          <w:ilvl w:val="0"/>
+          <w:numId w:val="22"/>
+        </w:numPr>
+        <w:jc w:val="both"/>
+      </w:pPr>
+      <w:r>
+        <w:rPr>
+          <w:rFonts w:ascii="Tahoma" w:eastAsia="Times New Roman" w:hAnsi="Tahoma" w:cs="Tahoma"/>
+          <w:sz w:val="20"/>
+          <w:szCs w:val="20"/>
+          <w:lang w:val="fr-FR" w:eastAsia="fr-FR"/>
+        </w:rPr>
+        <w:t>Responsabilité à la charge de l’étudiant concernant l’utilisation de l’intelligence artificielle</w:t>
+      </w:r>
     </w:p>
     <w:p>
       <w:pPr>
@@ -4039,7 +4325,6 @@
       </w:pPr>
       <w:bookmarkStart w:id="3" w:name="_Toc154128203"/>
       <w:r>
-        <w:lastRenderedPageBreak/>
         <w:t xml:space="preserve">Avantages et </w:t>
       </w:r>
       <w:r>
@@ -4061,7 +4346,7 @@
         <w:t>. Cependant on peut déceler</w:t>
       </w:r>
       <w:r>
-        <w:t xml:space="preserve"> des points positifs et négatifs ont été décelés</w:t>
+        <w:t>, des points positifs et négatifs ont été décelés</w:t>
       </w:r>
       <w:r>
         <w:t xml:space="preserve"> </w:t>
@@ -4070,7 +4355,7 @@
         <w:fldChar w:fldCharType="begin"/>
       </w:r>
       <w:r>
-        <w:instrText xml:space="preserve"> ADDIN ZOTERO_ITEM CSL_CITATION {"citationID":"SOHWJmfR","properties":{"formattedCitation":"({\\i{}What are the Advantages and Disadvantages of AI in Education?} [sans date])","plainCitation":"(What are the Advantages and Disadvantages of AI in Education? [sans date])","noteIndex":0},"citationItems":[{"id":"MkKxx7PQ/U1EsOzpe","uris":["http://zotero.org/users/local/u6yw70kK/items/87LBJAFC"],"itemData":{"id":8,"type":"webpage","title":"What are the Advantages and Disadvantages of AI in Education?","URL":"https://www.careerera.com/blog/advantages-and-disadvantages-of-ai-in-education","accessed":{"date-parts":[["2023",11,9]]}}}],"schema":"https://github.com/citation-style-language/schema/raw/master/csl-citation.json"} </w:instrText>
+        <w:instrText xml:space="preserve"> ADDIN ZOTERO_ITEM CSL_CITATION {"citationID":"SOHWJmfR","properties":{"formattedCitation":"({\\i{}What are the Advantages and Disadvantages of AI in Education?})","plainCitation":"(What are the Advantages and Disadvantages of AI in Education?)","noteIndex":0},"citationItems":[{"id":"VAjyfomS/LbCCOFeL","uris":["http://zotero.org/users/local/u6yw70kK/items/87LBJAFC"],"itemData":{"id":8,"type":"webpage","title":"What are the Advantages and Disadvantages of AI in Education?","URL":"https://www.careerera.com/blog/advantages-and-disadvantages-of-ai-in-education","accessed":{"date-parts":[["2023",11,9]]}}}],"schema":"https://github.com/citation-style-language/schema/raw/master/csl-citation.json"} </w:instrText>
       </w:r>
       <w:r>
         <w:fldChar w:fldCharType="separate"/>
@@ -4082,6 +4367,7 @@
         </w:rPr>
         <w:t>(</w:t>
       </w:r>
+      <w:proofErr w:type="spellStart"/>
       <w:r>
         <w:rPr>
           <w:rFonts w:ascii="Calibri" w:hAnsi="Calibri" w:cs="Calibri"/>
@@ -4089,7 +4375,57 @@
           <w:iCs/>
           <w:szCs w:val="24"/>
         </w:rPr>
-        <w:t>What are the Advantages and Disadvantages of AI in Education?</w:t>
+        <w:t>What</w:t>
+      </w:r>
+      <w:proofErr w:type="spellEnd"/>
+      <w:r>
+        <w:rPr>
+          <w:rFonts w:ascii="Calibri" w:hAnsi="Calibri" w:cs="Calibri"/>
+          <w:i/>
+          <w:iCs/>
+          <w:szCs w:val="24"/>
+        </w:rPr>
+        <w:t xml:space="preserve"> are the </w:t>
+      </w:r>
+      <w:proofErr w:type="spellStart"/>
+      <w:r>
+        <w:rPr>
+          <w:rFonts w:ascii="Calibri" w:hAnsi="Calibri" w:cs="Calibri"/>
+          <w:i/>
+          <w:iCs/>
+          <w:szCs w:val="24"/>
+        </w:rPr>
+        <w:t>Advantages</w:t>
+      </w:r>
+      <w:proofErr w:type="spellEnd"/>
+      <w:r>
+        <w:rPr>
+          <w:rFonts w:ascii="Calibri" w:hAnsi="Calibri" w:cs="Calibri"/>
+          <w:i/>
+          <w:iCs/>
+          <w:szCs w:val="24"/>
+        </w:rPr>
+        <w:t xml:space="preserve"> and </w:t>
+      </w:r>
+      <w:proofErr w:type="spellStart"/>
+      <w:r>
+        <w:rPr>
+          <w:rFonts w:ascii="Calibri" w:hAnsi="Calibri" w:cs="Calibri"/>
+          <w:i/>
+          <w:iCs/>
+          <w:szCs w:val="24"/>
+        </w:rPr>
+        <w:t>Disadvantages</w:t>
+      </w:r>
+      <w:proofErr w:type="spellEnd"/>
+      <w:r>
+        <w:rPr>
+          <w:rFonts w:ascii="Calibri" w:hAnsi="Calibri" w:cs="Calibri"/>
+          <w:i/>
+          <w:iCs/>
+          <w:szCs w:val="24"/>
+        </w:rPr>
+        <w:t xml:space="preserve"> of AI in Education?</w:t>
       </w:r>
       <w:r>
         <w:rPr>
@@ -4108,7 +4444,7 @@
         <w:fldChar w:fldCharType="begin"/>
       </w:r>
       <w:r>
-        <w:instrText xml:space="preserve"> ADDIN ZOTERO_ITEM CSL_CITATION {"citationID":"ltzwqArL","properties":{"formattedCitation":"(Zhang, Aslan 2021)","plainCitation":"(Zhang, Aslan 2021)","noteIndex":0},"citationItems":[{"id":12,"uris":["http://zotero.org/users/local/IF90n3UQ/items/33F2FJIL"],"itemData":{"id":12,"type":"article-journal","abstract":"From unique educational perspectives, this article reports a comprehensive review of selected empirical studies on artificial intelligence in education (AIEd) published in 1993–2020, as collected in the Web of Sciences database and selected AIEd-specialized journals. A total of 40 empirical studies met all selection criteria, and were fully reviewed using multiple methods, including selected bibliometrics, content analysis and categorical meta-trends analysis. This article reports the current state of AIEd research, highlights selected AIEd technologies and applications, reviews their proven and potential benefits for education, bridges the gaps between AI technological innovations and their educational applications, and generates practical examples and inspirations for both technological experts that create AIEd technologies and educators who spearhead AI innovations in education. It also provides rich discussions on practical implications and future research directions from multiple perspectives. The advancement of AIEd calls for critical initiatives to address AI ethics and privacy concerns, and requires interdisciplinary and transdisciplinary collaborations in large-scaled, longitudinal research and development efforts.","container-title":"Computers and Education: Artificial Intelligence","DOI":"10.1016/j.caeai.2021.100025","ISSN":"2666-920X","journalAbbreviation":"Computers and Education: Artificial Intelligence","page":"100025","source":"ScienceDirect","title":"AI technologies for education: Recent research &amp; future directions","title-short":"AI technologies for education","volume":"2","author":[{"family":"Zhang","given":"Ke"},{"family":"Aslan","given":"Ayse Begum"}],"issued":{"date-parts":[["2021",1,1]]}}}],"schema":"https://github.com/citation-style-language/schema/raw/master/csl-citation.json"} </w:instrText>
+        <w:instrText xml:space="preserve"> ADDIN ZOTERO_ITEM CSL_CITATION {"citationID":"ltzwqArL","properties":{"formattedCitation":"(Zhang, Aslan 2021)","plainCitation":"(Zhang, Aslan 2021)","dontUpdate":true,"noteIndex":0},"citationItems":[{"id":12,"uris":["http://zotero.org/users/local/IF90n3UQ/items/33F2FJIL"],"itemData":{"id":12,"type":"article-journal","abstract":"From unique educational perspectives, this article reports a comprehensive review of selected empirical studies on artificial intelligence in education (AIEd) published in 1993–2020, as collected in the Web of Sciences database and selected AIEd-specialized journals. A total of 40 empirical studies met all selection criteria, and were fully reviewed using multiple methods, including selected bibliometrics, content analysis and categorical meta-trends analysis. This article reports the current state of AIEd research, highlights selected AIEd technologies and applications, reviews their proven and potential benefits for education, bridges the gaps between AI technological innovations and their educational applications, and generates practical examples and inspirations for both technological experts that create AIEd technologies and educators who spearhead AI innovations in education. It also provides rich discussions on practical implications and future research directions from multiple perspectives. The advancement of AIEd calls for critical initiatives to address AI ethics and privacy concerns, and requires interdisciplinary and transdisciplinary collaborations in large-scaled, longitudinal research and development efforts.","container-title":"Computers and Education: Artificial Intelligence","DOI":"10.1016/j.caeai.2021.100025","ISSN":"2666-920X","journalAbbreviation":"Computers and Education: Artificial Intelligence","page":"100025","source":"ScienceDirect","title":"AI technologies for education: Recent research &amp; future directions","title-short":"AI technologies for education","volume":"2","author":[{"family":"Zhang","given":"Ke"},{"family":"Aslan","given":"Ayse Begum"}],"issued":{"date-parts":[["2021",1,1]]}}}],"schema":"https://github.com/citation-style-language/schema/raw/master/csl-citation.json"} </w:instrText>
       </w:r>
       <w:r>
         <w:fldChar w:fldCharType="separate"/>
@@ -4281,8 +4617,32 @@
         <w:t xml:space="preserve">Test-to-speech </w:t>
       </w:r>
       <w:r>
-        <w:t>afin qu’un élève mal voyant puisse rattraper le cours même si le professeur est abscent.</w:t>
-      </w:r>
+        <w:t xml:space="preserve">afin qu’un élève mal voyant puisse rattraper le cours même si le professeur est </w:t>
+      </w:r>
+      <w:r>
+        <w:t>absent</w:t>
+      </w:r>
+      <w:r>
+        <w:t>.</w:t>
+      </w:r>
+    </w:p>
+    <w:p>
+      <w:pPr>
+        <w:pStyle w:val="Paragraphedeliste"/>
+        <w:jc w:val="both"/>
+      </w:pPr>
+    </w:p>
+    <w:p>
+      <w:pPr>
+        <w:pStyle w:val="Paragraphedeliste"/>
+        <w:jc w:val="both"/>
+      </w:pPr>
+    </w:p>
+    <w:p>
+      <w:pPr>
+        <w:pStyle w:val="Paragraphedeliste"/>
+        <w:jc w:val="both"/>
+      </w:pPr>
     </w:p>
     <w:p>
       <w:pPr>
@@ -4305,6 +4665,7 @@
         <w:rPr>
           <w:u w:val="single"/>
         </w:rPr>
+        <w:lastRenderedPageBreak/>
         <w:t>Impartialité :</w:t>
       </w:r>
     </w:p>
@@ -4417,30 +4778,6 @@
     <w:p>
       <w:pPr>
         <w:pStyle w:val="Paragraphedeliste"/>
-        <w:jc w:val="both"/>
-      </w:pPr>
-    </w:p>
-    <w:p>
-      <w:pPr>
-        <w:pStyle w:val="Paragraphedeliste"/>
-        <w:jc w:val="both"/>
-      </w:pPr>
-    </w:p>
-    <w:p>
-      <w:pPr>
-        <w:pStyle w:val="Paragraphedeliste"/>
-        <w:jc w:val="both"/>
-      </w:pPr>
-    </w:p>
-    <w:p>
-      <w:pPr>
-        <w:pStyle w:val="Paragraphedeliste"/>
-        <w:jc w:val="both"/>
-      </w:pPr>
-    </w:p>
-    <w:p>
-      <w:pPr>
-        <w:pStyle w:val="Paragraphedeliste"/>
         <w:numPr>
           <w:ilvl w:val="0"/>
           <w:numId w:val="11"/>
@@ -4453,7 +4790,6 @@
         <w:rPr>
           <w:u w:val="single"/>
         </w:rPr>
-        <w:lastRenderedPageBreak/>
         <w:t>Déficit d’émotion</w:t>
       </w:r>
     </w:p>
@@ -4840,8 +5176,16 @@
         <w:t>Le professeur aura la main mise sur les exercices, ces derniers ne seront pas automatiquement envoyés</w:t>
       </w:r>
       <w:r>
-        <w:t xml:space="preserve"> une fois générer</w:t>
-      </w:r>
+        <w:t xml:space="preserve"> une fois </w:t>
+      </w:r>
+      <w:proofErr w:type="gramStart"/>
+      <w:r>
+        <w:t>génér</w:t>
+      </w:r>
+      <w:r>
+        <w:t>é</w:t>
+      </w:r>
+      <w:proofErr w:type="gramEnd"/>
       <w:r>
         <w:t xml:space="preserve">. Une première option permettra de </w:t>
       </w:r>
@@ -4974,18 +5318,43 @@
       <w:r>
         <w:t>intelligence artificiel est celui de Turing. Décrit par Alan Turing dans sa publication de 1950 : « </w:t>
       </w:r>
+      <w:proofErr w:type="spellStart"/>
       <w:r>
         <w:rPr>
           <w:i/>
           <w:iCs/>
         </w:rPr>
-        <w:t>Computing Machinery and Intelligence</w:t>
+        <w:t>Computing</w:t>
+      </w:r>
+      <w:proofErr w:type="spellEnd"/>
+      <w:r>
+        <w:rPr>
+          <w:i/>
+          <w:iCs/>
+        </w:rPr>
+        <w:t xml:space="preserve"> </w:t>
+      </w:r>
+      <w:proofErr w:type="spellStart"/>
+      <w:r>
+        <w:rPr>
+          <w:i/>
+          <w:iCs/>
+        </w:rPr>
+        <w:t>Machinery</w:t>
+      </w:r>
+      <w:proofErr w:type="spellEnd"/>
+      <w:r>
+        <w:rPr>
+          <w:i/>
+          <w:iCs/>
+        </w:rPr>
+        <w:t xml:space="preserve"> and Intelligence</w:t>
       </w:r>
       <w:r>
         <w:fldChar w:fldCharType="begin"/>
       </w:r>
       <w:r>
-        <w:instrText xml:space="preserve"> ADDIN ZOTERO_ITEM CSL_CITATION {"citationID":"aURxxXZX","properties":{"formattedCitation":"({\\i{}I.\\uc0\\u8212{}COMPUTING MACHINERY AND INTELLIGENCE | Mind | Oxford Academic} [sans date])","plainCitation":"(I.—COMPUTING MACHINERY AND INTELLIGENCE | Mind | Oxford Academic [sans date])","noteIndex":0},"citationItems":[{"id":1,"uris":["http://zotero.org/users/local/IF90n3UQ/items/Y978XP9R"],"itemData":{"id":1,"type":"webpage","title":"I.—COMPUTING MACHINERY AND INTELLIGENCE | Mind | Oxford Academic","URL":"https://academic.oup.com/mind/article/LIX/236/433/986238","accessed":{"date-parts":[["2023",11,11]]}}}],"schema":"https://github.com/citation-style-language/schema/raw/master/csl-citation.json"} </w:instrText>
+        <w:instrText xml:space="preserve"> ADDIN ZOTERO_ITEM CSL_CITATION {"citationID":"aURxxXZX","properties":{"formattedCitation":"({\\i{}I.\\uc0\\u8212{}COMPUTING MACHINERY AND INTELLIGENCE | Mind | Oxford Academic} [sans date])","plainCitation":"(I.—COMPUTING MACHINERY AND INTELLIGENCE | Mind | Oxford Academic [sans date])","dontUpdate":true,"noteIndex":0},"citationItems":[{"id":1,"uris":["http://zotero.org/users/local/IF90n3UQ/items/Y978XP9R"],"itemData":{"id":1,"type":"webpage","title":"I.—COMPUTING MACHINERY AND INTELLIGENCE | Mind | Oxford Academic","URL":"https://academic.oup.com/mind/article/LIX/236/433/986238","accessed":{"date-parts":[["2023",11,11]]}}}],"schema":"https://github.com/citation-style-language/schema/raw/master/csl-citation.json"} </w:instrText>
       </w:r>
       <w:r>
         <w:fldChar w:fldCharType="separate"/>
@@ -5020,19 +5389,7 @@
         <w:t> »</w:t>
       </w:r>
       <w:r>
-        <w:t xml:space="preserve">. Cette dernière exprime que si une intelligence artificielle arrive à discuter avec un humain pendant </w:t>
-      </w:r>
-      <w:r>
-        <w:t xml:space="preserve">cinq </w:t>
-      </w:r>
-      <w:r>
-        <w:t>min</w:t>
-      </w:r>
-      <w:r>
-        <w:t>utes</w:t>
-      </w:r>
-      <w:r>
-        <w:t xml:space="preserve"> sans que ce dernier ne se rende compte qu’il discute avec une machine et non pas un autre humain, alors l’intelligence artificiel a passé le test. </w:t>
+        <w:t xml:space="preserve">. Cette dernière exprime que si une intelligence artificielle arrive à discuter avec un humain pendant 5min sans que ce dernier ne se rende compte qu’il discute avec une machine et non pas un autre humain, alors l’intelligence artificiel a passé le test. </w:t>
       </w:r>
     </w:p>
     <w:p>
@@ -5102,8 +5459,13 @@
       <w:r>
         <w:t xml:space="preserve">Ce test est </w:t>
       </w:r>
-      <w:r>
-        <w:t xml:space="preserve">peut être rattaché </w:t>
+      <w:proofErr w:type="gramStart"/>
+      <w:r>
+        <w:t>peut être</w:t>
+      </w:r>
+      <w:proofErr w:type="gramEnd"/>
+      <w:r>
+        <w:t xml:space="preserve"> rattaché </w:t>
       </w:r>
       <w:r>
         <w:t xml:space="preserve">à l’expérience décrite dans ce document. Dans notre cas, les élèves ne sauront pas la source de </w:t>
@@ -5329,6 +5691,8 @@
       <w:r>
         <w:t xml:space="preserve"> [</w:t>
       </w:r>
+      <w:proofErr w:type="spellStart"/>
+      <w:proofErr w:type="gramStart"/>
       <w:r>
         <w:t>support</w:t>
       </w:r>
@@ -5338,9 +5702,11 @@
       <w:r>
         <w:t>prof</w:t>
       </w:r>
+      <w:proofErr w:type="gramEnd"/>
       <w:r>
         <w:t>,égal</w:t>
       </w:r>
+      <w:proofErr w:type="spellEnd"/>
       <w:r>
         <w:t>]</w:t>
       </w:r>
@@ -5435,19 +5801,7 @@
         <w:t xml:space="preserve">Une fois l’ensemble des formulaire remplis, les résultats seront agrégés dans un fichier Excel. </w:t>
       </w:r>
       <w:r>
-        <w:t>Lors des analyses statistiques il est toujours préférable d’éliminer les réponses aberrantes. En faisant une formule de Gauss sur les réponses fournies par les étudiants, on pourra facilement se rendre compte si certaines valeurs ne</w:t>
-      </w:r>
-      <w:r>
-        <w:t xml:space="preserve"> sont</w:t>
-      </w:r>
-      <w:r>
-        <w:t xml:space="preserve"> pas </w:t>
-      </w:r>
-      <w:r>
-        <w:t xml:space="preserve">à </w:t>
-      </w:r>
-      <w:r>
-        <w:t xml:space="preserve">prendre en compte. </w:t>
+        <w:t xml:space="preserve">Lors des analyses statistiques il est toujours préférable d’éliminer les réponses aberrantes. En faisant une formule de Gauss sur les réponses fournies par les étudiants, on pourra facilement se rendre compte si certaines valeurs sont à ne pas prendre en compte. </w:t>
       </w:r>
     </w:p>
     <w:p>
@@ -5600,10 +5954,7 @@
         <w:t xml:space="preserve">ela contribue grandement </w:t>
       </w:r>
       <w:r>
-        <w:t xml:space="preserve">aux dérèglements </w:t>
-      </w:r>
-      <w:r>
-        <w:t>écologique</w:t>
+        <w:t>aux dérèglements écologiques</w:t>
       </w:r>
       <w:r>
         <w:t>, comment diminuer ces derniers ?</w:t>
@@ -5722,7 +6073,15 @@
         <w:fldChar w:fldCharType="end"/>
       </w:r>
       <w:r>
-        <w:t xml:space="preserve"> présente sur le site du concepteur. Cette dernière nous fourni l’information qu’il y a 3 types de message que l’on peut envoyer à l’API. Chacun avec son </w:t>
+        <w:t xml:space="preserve"> présente sur le site du concepteur. Cette dernière nous </w:t>
+      </w:r>
+      <w:proofErr w:type="spellStart"/>
+      <w:r>
+        <w:t>fourni</w:t>
+      </w:r>
+      <w:proofErr w:type="spellEnd"/>
+      <w:r>
+        <w:t xml:space="preserve"> l’information qu’il y a 3 types de message que l’on peut envoyer à l’API. Chacun avec son </w:t>
       </w:r>
       <w:r>
         <w:t>impact propre :</w:t>
@@ -6134,6 +6493,7 @@
           <w:lang w:eastAsia="fr-CH"/>
         </w:rPr>
       </w:pPr>
+      <w:proofErr w:type="gramStart"/>
       <w:r>
         <w:rPr>
           <w:rFonts w:ascii="Consolas" w:eastAsia="Times New Roman" w:hAnsi="Consolas" w:cs="Times New Roman"/>
@@ -6144,6 +6504,7 @@
         </w:rPr>
         <w:t>messages</w:t>
       </w:r>
+      <w:proofErr w:type="gramEnd"/>
       <w:r>
         <w:rPr>
           <w:rFonts w:ascii="Consolas" w:eastAsia="Times New Roman" w:hAnsi="Consolas" w:cs="Times New Roman"/>
@@ -6186,7 +6547,30 @@
           <w:szCs w:val="14"/>
           <w:lang w:eastAsia="fr-CH"/>
         </w:rPr>
-        <w:t>"role"</w:t>
+        <w:t>"</w:t>
+      </w:r>
+      <w:proofErr w:type="spellStart"/>
+      <w:r>
+        <w:rPr>
+          <w:rFonts w:ascii="Consolas" w:eastAsia="Times New Roman" w:hAnsi="Consolas" w:cs="Times New Roman"/>
+          <w:color w:val="A31515"/>
+          <w:sz w:val="14"/>
+          <w:szCs w:val="14"/>
+          <w:lang w:eastAsia="fr-CH"/>
+        </w:rPr>
+        <w:t>role</w:t>
+      </w:r>
+      <w:proofErr w:type="spellEnd"/>
+      <w:proofErr w:type="gramStart"/>
+      <w:r>
+        <w:rPr>
+          <w:rFonts w:ascii="Consolas" w:eastAsia="Times New Roman" w:hAnsi="Consolas" w:cs="Times New Roman"/>
+          <w:color w:val="A31515"/>
+          <w:sz w:val="14"/>
+          <w:szCs w:val="14"/>
+          <w:lang w:eastAsia="fr-CH"/>
+        </w:rPr>
+        <w:t>"</w:t>
       </w:r>
       <w:r>
         <w:rPr>
@@ -6196,6 +6580,57 @@
           <w:szCs w:val="14"/>
           <w:lang w:eastAsia="fr-CH"/>
         </w:rPr>
+        <w:t>:</w:t>
+      </w:r>
+      <w:proofErr w:type="gramEnd"/>
+      <w:r>
+        <w:rPr>
+          <w:rFonts w:ascii="Consolas" w:eastAsia="Times New Roman" w:hAnsi="Consolas" w:cs="Times New Roman"/>
+          <w:color w:val="000000"/>
+          <w:sz w:val="14"/>
+          <w:szCs w:val="14"/>
+          <w:lang w:eastAsia="fr-CH"/>
+        </w:rPr>
+        <w:t xml:space="preserve"> </w:t>
+      </w:r>
+      <w:r>
+        <w:rPr>
+          <w:rFonts w:ascii="Consolas" w:eastAsia="Times New Roman" w:hAnsi="Consolas" w:cs="Times New Roman"/>
+          <w:color w:val="A31515"/>
+          <w:sz w:val="14"/>
+          <w:szCs w:val="14"/>
+          <w:lang w:eastAsia="fr-CH"/>
+        </w:rPr>
+        <w:t>"system"</w:t>
+      </w:r>
+      <w:r>
+        <w:rPr>
+          <w:rFonts w:ascii="Consolas" w:eastAsia="Times New Roman" w:hAnsi="Consolas" w:cs="Times New Roman"/>
+          <w:color w:val="000000"/>
+          <w:sz w:val="14"/>
+          <w:szCs w:val="14"/>
+          <w:lang w:eastAsia="fr-CH"/>
+        </w:rPr>
+        <w:t xml:space="preserve">, </w:t>
+      </w:r>
+      <w:r>
+        <w:rPr>
+          <w:rFonts w:ascii="Consolas" w:eastAsia="Times New Roman" w:hAnsi="Consolas" w:cs="Times New Roman"/>
+          <w:color w:val="A31515"/>
+          <w:sz w:val="14"/>
+          <w:szCs w:val="14"/>
+          <w:lang w:eastAsia="fr-CH"/>
+        </w:rPr>
+        <w:t>"content"</w:t>
+      </w:r>
+      <w:r>
+        <w:rPr>
+          <w:rFonts w:ascii="Consolas" w:eastAsia="Times New Roman" w:hAnsi="Consolas" w:cs="Times New Roman"/>
+          <w:color w:val="000000"/>
+          <w:sz w:val="14"/>
+          <w:szCs w:val="14"/>
+          <w:lang w:eastAsia="fr-CH"/>
+        </w:rPr>
         <w:t xml:space="preserve">: </w:t>
       </w:r>
       <w:r>
@@ -6206,47 +6641,205 @@
           <w:szCs w:val="14"/>
           <w:lang w:eastAsia="fr-CH"/>
         </w:rPr>
-        <w:t>"system"</w:t>
-      </w:r>
-      <w:r>
-        <w:rPr>
-          <w:rFonts w:ascii="Consolas" w:eastAsia="Times New Roman" w:hAnsi="Consolas" w:cs="Times New Roman"/>
-          <w:color w:val="000000"/>
-          <w:sz w:val="14"/>
-          <w:szCs w:val="14"/>
-          <w:lang w:eastAsia="fr-CH"/>
-        </w:rPr>
-        <w:t xml:space="preserve">, </w:t>
-      </w:r>
-      <w:r>
-        <w:rPr>
-          <w:rFonts w:ascii="Consolas" w:eastAsia="Times New Roman" w:hAnsi="Consolas" w:cs="Times New Roman"/>
-          <w:color w:val="A31515"/>
-          <w:sz w:val="14"/>
-          <w:szCs w:val="14"/>
-          <w:lang w:eastAsia="fr-CH"/>
-        </w:rPr>
-        <w:t>"content"</w:t>
-      </w:r>
-      <w:r>
-        <w:rPr>
-          <w:rFonts w:ascii="Consolas" w:eastAsia="Times New Roman" w:hAnsi="Consolas" w:cs="Times New Roman"/>
-          <w:color w:val="000000"/>
-          <w:sz w:val="14"/>
-          <w:szCs w:val="14"/>
-          <w:lang w:eastAsia="fr-CH"/>
-        </w:rPr>
-        <w:t xml:space="preserve">: </w:t>
-      </w:r>
-      <w:r>
-        <w:rPr>
-          <w:rFonts w:ascii="Consolas" w:eastAsia="Times New Roman" w:hAnsi="Consolas" w:cs="Times New Roman"/>
-          <w:color w:val="A31515"/>
-          <w:sz w:val="14"/>
-          <w:szCs w:val="14"/>
-          <w:lang w:eastAsia="fr-CH"/>
-        </w:rPr>
-        <w:t>"You are an API who genarate python's exercises for advenced french student, the format of your answer must be JSON"</w:t>
+        <w:t xml:space="preserve">"You are an API </w:t>
+      </w:r>
+      <w:proofErr w:type="spellStart"/>
+      <w:r>
+        <w:rPr>
+          <w:rFonts w:ascii="Consolas" w:eastAsia="Times New Roman" w:hAnsi="Consolas" w:cs="Times New Roman"/>
+          <w:color w:val="A31515"/>
+          <w:sz w:val="14"/>
+          <w:szCs w:val="14"/>
+          <w:lang w:eastAsia="fr-CH"/>
+        </w:rPr>
+        <w:t>who</w:t>
+      </w:r>
+      <w:proofErr w:type="spellEnd"/>
+      <w:r>
+        <w:rPr>
+          <w:rFonts w:ascii="Consolas" w:eastAsia="Times New Roman" w:hAnsi="Consolas" w:cs="Times New Roman"/>
+          <w:color w:val="A31515"/>
+          <w:sz w:val="14"/>
+          <w:szCs w:val="14"/>
+          <w:lang w:eastAsia="fr-CH"/>
+        </w:rPr>
+        <w:t xml:space="preserve"> </w:t>
+      </w:r>
+      <w:proofErr w:type="spellStart"/>
+      <w:r>
+        <w:rPr>
+          <w:rFonts w:ascii="Consolas" w:eastAsia="Times New Roman" w:hAnsi="Consolas" w:cs="Times New Roman"/>
+          <w:color w:val="A31515"/>
+          <w:sz w:val="14"/>
+          <w:szCs w:val="14"/>
+          <w:lang w:eastAsia="fr-CH"/>
+        </w:rPr>
+        <w:t>genarate</w:t>
+      </w:r>
+      <w:proofErr w:type="spellEnd"/>
+      <w:r>
+        <w:rPr>
+          <w:rFonts w:ascii="Consolas" w:eastAsia="Times New Roman" w:hAnsi="Consolas" w:cs="Times New Roman"/>
+          <w:color w:val="A31515"/>
+          <w:sz w:val="14"/>
+          <w:szCs w:val="14"/>
+          <w:lang w:eastAsia="fr-CH"/>
+        </w:rPr>
+        <w:t xml:space="preserve"> </w:t>
+      </w:r>
+      <w:proofErr w:type="spellStart"/>
+      <w:r>
+        <w:rPr>
+          <w:rFonts w:ascii="Consolas" w:eastAsia="Times New Roman" w:hAnsi="Consolas" w:cs="Times New Roman"/>
+          <w:color w:val="A31515"/>
+          <w:sz w:val="14"/>
+          <w:szCs w:val="14"/>
+          <w:lang w:eastAsia="fr-CH"/>
+        </w:rPr>
+        <w:t>python's</w:t>
+      </w:r>
+      <w:proofErr w:type="spellEnd"/>
+      <w:r>
+        <w:rPr>
+          <w:rFonts w:ascii="Consolas" w:eastAsia="Times New Roman" w:hAnsi="Consolas" w:cs="Times New Roman"/>
+          <w:color w:val="A31515"/>
+          <w:sz w:val="14"/>
+          <w:szCs w:val="14"/>
+          <w:lang w:eastAsia="fr-CH"/>
+        </w:rPr>
+        <w:t xml:space="preserve"> </w:t>
+      </w:r>
+      <w:proofErr w:type="spellStart"/>
+      <w:r>
+        <w:rPr>
+          <w:rFonts w:ascii="Consolas" w:eastAsia="Times New Roman" w:hAnsi="Consolas" w:cs="Times New Roman"/>
+          <w:color w:val="A31515"/>
+          <w:sz w:val="14"/>
+          <w:szCs w:val="14"/>
+          <w:lang w:eastAsia="fr-CH"/>
+        </w:rPr>
+        <w:t>exercises</w:t>
+      </w:r>
+      <w:proofErr w:type="spellEnd"/>
+      <w:r>
+        <w:rPr>
+          <w:rFonts w:ascii="Consolas" w:eastAsia="Times New Roman" w:hAnsi="Consolas" w:cs="Times New Roman"/>
+          <w:color w:val="A31515"/>
+          <w:sz w:val="14"/>
+          <w:szCs w:val="14"/>
+          <w:lang w:eastAsia="fr-CH"/>
+        </w:rPr>
+        <w:t xml:space="preserve"> for </w:t>
+      </w:r>
+      <w:proofErr w:type="spellStart"/>
+      <w:r>
+        <w:rPr>
+          <w:rFonts w:ascii="Consolas" w:eastAsia="Times New Roman" w:hAnsi="Consolas" w:cs="Times New Roman"/>
+          <w:color w:val="A31515"/>
+          <w:sz w:val="14"/>
+          <w:szCs w:val="14"/>
+          <w:lang w:eastAsia="fr-CH"/>
+        </w:rPr>
+        <w:t>advenced</w:t>
+      </w:r>
+      <w:proofErr w:type="spellEnd"/>
+      <w:r>
+        <w:rPr>
+          <w:rFonts w:ascii="Consolas" w:eastAsia="Times New Roman" w:hAnsi="Consolas" w:cs="Times New Roman"/>
+          <w:color w:val="A31515"/>
+          <w:sz w:val="14"/>
+          <w:szCs w:val="14"/>
+          <w:lang w:eastAsia="fr-CH"/>
+        </w:rPr>
+        <w:t xml:space="preserve"> french </w:t>
+      </w:r>
+      <w:proofErr w:type="spellStart"/>
+      <w:r>
+        <w:rPr>
+          <w:rFonts w:ascii="Consolas" w:eastAsia="Times New Roman" w:hAnsi="Consolas" w:cs="Times New Roman"/>
+          <w:color w:val="A31515"/>
+          <w:sz w:val="14"/>
+          <w:szCs w:val="14"/>
+          <w:lang w:eastAsia="fr-CH"/>
+        </w:rPr>
+        <w:t>student</w:t>
+      </w:r>
+      <w:proofErr w:type="spellEnd"/>
+      <w:r>
+        <w:rPr>
+          <w:rFonts w:ascii="Consolas" w:eastAsia="Times New Roman" w:hAnsi="Consolas" w:cs="Times New Roman"/>
+          <w:color w:val="A31515"/>
+          <w:sz w:val="14"/>
+          <w:szCs w:val="14"/>
+          <w:lang w:eastAsia="fr-CH"/>
+        </w:rPr>
+        <w:t xml:space="preserve">, the format of </w:t>
+      </w:r>
+      <w:proofErr w:type="spellStart"/>
+      <w:r>
+        <w:rPr>
+          <w:rFonts w:ascii="Consolas" w:eastAsia="Times New Roman" w:hAnsi="Consolas" w:cs="Times New Roman"/>
+          <w:color w:val="A31515"/>
+          <w:sz w:val="14"/>
+          <w:szCs w:val="14"/>
+          <w:lang w:eastAsia="fr-CH"/>
+        </w:rPr>
+        <w:t>your</w:t>
+      </w:r>
+      <w:proofErr w:type="spellEnd"/>
+      <w:r>
+        <w:rPr>
+          <w:rFonts w:ascii="Consolas" w:eastAsia="Times New Roman" w:hAnsi="Consolas" w:cs="Times New Roman"/>
+          <w:color w:val="A31515"/>
+          <w:sz w:val="14"/>
+          <w:szCs w:val="14"/>
+          <w:lang w:eastAsia="fr-CH"/>
+        </w:rPr>
+        <w:t xml:space="preserve"> </w:t>
+      </w:r>
+      <w:proofErr w:type="spellStart"/>
+      <w:r>
+        <w:rPr>
+          <w:rFonts w:ascii="Consolas" w:eastAsia="Times New Roman" w:hAnsi="Consolas" w:cs="Times New Roman"/>
+          <w:color w:val="A31515"/>
+          <w:sz w:val="14"/>
+          <w:szCs w:val="14"/>
+          <w:lang w:eastAsia="fr-CH"/>
+        </w:rPr>
+        <w:t>answer</w:t>
+      </w:r>
+      <w:proofErr w:type="spellEnd"/>
+      <w:r>
+        <w:rPr>
+          <w:rFonts w:ascii="Consolas" w:eastAsia="Times New Roman" w:hAnsi="Consolas" w:cs="Times New Roman"/>
+          <w:color w:val="A31515"/>
+          <w:sz w:val="14"/>
+          <w:szCs w:val="14"/>
+          <w:lang w:eastAsia="fr-CH"/>
+        </w:rPr>
+        <w:t xml:space="preserve"> must </w:t>
+      </w:r>
+      <w:proofErr w:type="spellStart"/>
+      <w:r>
+        <w:rPr>
+          <w:rFonts w:ascii="Consolas" w:eastAsia="Times New Roman" w:hAnsi="Consolas" w:cs="Times New Roman"/>
+          <w:color w:val="A31515"/>
+          <w:sz w:val="14"/>
+          <w:szCs w:val="14"/>
+          <w:lang w:eastAsia="fr-CH"/>
+        </w:rPr>
+        <w:t>be</w:t>
+      </w:r>
+      <w:proofErr w:type="spellEnd"/>
+      <w:r>
+        <w:rPr>
+          <w:rFonts w:ascii="Consolas" w:eastAsia="Times New Roman" w:hAnsi="Consolas" w:cs="Times New Roman"/>
+          <w:color w:val="A31515"/>
+          <w:sz w:val="14"/>
+          <w:szCs w:val="14"/>
+          <w:lang w:eastAsia="fr-CH"/>
+        </w:rPr>
+        <w:t xml:space="preserve"> JSON"</w:t>
       </w:r>
       <w:r>
         <w:rPr>
@@ -6290,7 +6883,30 @@
           <w:szCs w:val="14"/>
           <w:lang w:eastAsia="fr-CH"/>
         </w:rPr>
-        <w:t>"role"</w:t>
+        <w:t>"</w:t>
+      </w:r>
+      <w:proofErr w:type="spellStart"/>
+      <w:r>
+        <w:rPr>
+          <w:rFonts w:ascii="Consolas" w:eastAsia="Times New Roman" w:hAnsi="Consolas" w:cs="Times New Roman"/>
+          <w:color w:val="A31515"/>
+          <w:sz w:val="14"/>
+          <w:szCs w:val="14"/>
+          <w:lang w:eastAsia="fr-CH"/>
+        </w:rPr>
+        <w:t>role</w:t>
+      </w:r>
+      <w:proofErr w:type="spellEnd"/>
+      <w:proofErr w:type="gramStart"/>
+      <w:r>
+        <w:rPr>
+          <w:rFonts w:ascii="Consolas" w:eastAsia="Times New Roman" w:hAnsi="Consolas" w:cs="Times New Roman"/>
+          <w:color w:val="A31515"/>
+          <w:sz w:val="14"/>
+          <w:szCs w:val="14"/>
+          <w:lang w:eastAsia="fr-CH"/>
+        </w:rPr>
+        <w:t>"</w:t>
       </w:r>
       <w:r>
         <w:rPr>
@@ -6300,6 +6916,57 @@
           <w:szCs w:val="14"/>
           <w:lang w:eastAsia="fr-CH"/>
         </w:rPr>
+        <w:t>:</w:t>
+      </w:r>
+      <w:proofErr w:type="gramEnd"/>
+      <w:r>
+        <w:rPr>
+          <w:rFonts w:ascii="Consolas" w:eastAsia="Times New Roman" w:hAnsi="Consolas" w:cs="Times New Roman"/>
+          <w:color w:val="000000"/>
+          <w:sz w:val="14"/>
+          <w:szCs w:val="14"/>
+          <w:lang w:eastAsia="fr-CH"/>
+        </w:rPr>
+        <w:t xml:space="preserve"> </w:t>
+      </w:r>
+      <w:r>
+        <w:rPr>
+          <w:rFonts w:ascii="Consolas" w:eastAsia="Times New Roman" w:hAnsi="Consolas" w:cs="Times New Roman"/>
+          <w:color w:val="A31515"/>
+          <w:sz w:val="14"/>
+          <w:szCs w:val="14"/>
+          <w:lang w:eastAsia="fr-CH"/>
+        </w:rPr>
+        <w:t>"system"</w:t>
+      </w:r>
+      <w:r>
+        <w:rPr>
+          <w:rFonts w:ascii="Consolas" w:eastAsia="Times New Roman" w:hAnsi="Consolas" w:cs="Times New Roman"/>
+          <w:color w:val="000000"/>
+          <w:sz w:val="14"/>
+          <w:szCs w:val="14"/>
+          <w:lang w:eastAsia="fr-CH"/>
+        </w:rPr>
+        <w:t xml:space="preserve">, </w:t>
+      </w:r>
+      <w:r>
+        <w:rPr>
+          <w:rFonts w:ascii="Consolas" w:eastAsia="Times New Roman" w:hAnsi="Consolas" w:cs="Times New Roman"/>
+          <w:color w:val="A31515"/>
+          <w:sz w:val="14"/>
+          <w:szCs w:val="14"/>
+          <w:lang w:eastAsia="fr-CH"/>
+        </w:rPr>
+        <w:t>"content"</w:t>
+      </w:r>
+      <w:r>
+        <w:rPr>
+          <w:rFonts w:ascii="Consolas" w:eastAsia="Times New Roman" w:hAnsi="Consolas" w:cs="Times New Roman"/>
+          <w:color w:val="000000"/>
+          <w:sz w:val="14"/>
+          <w:szCs w:val="14"/>
+          <w:lang w:eastAsia="fr-CH"/>
+        </w:rPr>
         <w:t xml:space="preserve">: </w:t>
       </w:r>
       <w:r>
@@ -6310,12 +6977,170 @@
           <w:szCs w:val="14"/>
           <w:lang w:eastAsia="fr-CH"/>
         </w:rPr>
-        <w:t>"system"</w:t>
-      </w:r>
-      <w:r>
-        <w:rPr>
-          <w:rFonts w:ascii="Consolas" w:eastAsia="Times New Roman" w:hAnsi="Consolas" w:cs="Times New Roman"/>
-          <w:color w:val="000000"/>
+        <w:t xml:space="preserve">"The JSON must </w:t>
+      </w:r>
+      <w:proofErr w:type="spellStart"/>
+      <w:r>
+        <w:rPr>
+          <w:rFonts w:ascii="Consolas" w:eastAsia="Times New Roman" w:hAnsi="Consolas" w:cs="Times New Roman"/>
+          <w:color w:val="A31515"/>
+          <w:sz w:val="14"/>
+          <w:szCs w:val="14"/>
+          <w:lang w:eastAsia="fr-CH"/>
+        </w:rPr>
+        <w:t>be</w:t>
+      </w:r>
+      <w:proofErr w:type="spellEnd"/>
+      <w:r>
+        <w:rPr>
+          <w:rFonts w:ascii="Consolas" w:eastAsia="Times New Roman" w:hAnsi="Consolas" w:cs="Times New Roman"/>
+          <w:color w:val="A31515"/>
+          <w:sz w:val="14"/>
+          <w:szCs w:val="14"/>
+          <w:lang w:eastAsia="fr-CH"/>
+        </w:rPr>
+        <w:t xml:space="preserve"> </w:t>
+      </w:r>
+      <w:proofErr w:type="spellStart"/>
+      <w:r>
+        <w:rPr>
+          <w:rFonts w:ascii="Consolas" w:eastAsia="Times New Roman" w:hAnsi="Consolas" w:cs="Times New Roman"/>
+          <w:color w:val="A31515"/>
+          <w:sz w:val="14"/>
+          <w:szCs w:val="14"/>
+          <w:lang w:eastAsia="fr-CH"/>
+        </w:rPr>
+        <w:t>formated</w:t>
+      </w:r>
+      <w:proofErr w:type="spellEnd"/>
+      <w:r>
+        <w:rPr>
+          <w:rFonts w:ascii="Consolas" w:eastAsia="Times New Roman" w:hAnsi="Consolas" w:cs="Times New Roman"/>
+          <w:color w:val="A31515"/>
+          <w:sz w:val="14"/>
+          <w:szCs w:val="14"/>
+          <w:lang w:eastAsia="fr-CH"/>
+        </w:rPr>
+        <w:t xml:space="preserve"> like: { </w:t>
+      </w:r>
+      <w:r>
+        <w:rPr>
+          <w:rFonts w:ascii="Consolas" w:eastAsia="Times New Roman" w:hAnsi="Consolas" w:cs="Times New Roman"/>
+          <w:color w:val="EE0000"/>
+          <w:sz w:val="14"/>
+          <w:szCs w:val="14"/>
+          <w:lang w:eastAsia="fr-CH"/>
+        </w:rPr>
+        <w:t>\"</w:t>
+      </w:r>
+      <w:proofErr w:type="spellStart"/>
+      <w:r>
+        <w:rPr>
+          <w:rFonts w:ascii="Consolas" w:eastAsia="Times New Roman" w:hAnsi="Consolas" w:cs="Times New Roman"/>
+          <w:color w:val="A31515"/>
+          <w:sz w:val="14"/>
+          <w:szCs w:val="14"/>
+          <w:lang w:eastAsia="fr-CH"/>
+        </w:rPr>
+        <w:t>exercises</w:t>
+      </w:r>
+      <w:proofErr w:type="spellEnd"/>
+      <w:r>
+        <w:rPr>
+          <w:rFonts w:ascii="Consolas" w:eastAsia="Times New Roman" w:hAnsi="Consolas" w:cs="Times New Roman"/>
+          <w:color w:val="EE0000"/>
+          <w:sz w:val="14"/>
+          <w:szCs w:val="14"/>
+          <w:lang w:eastAsia="fr-CH"/>
+        </w:rPr>
+        <w:t>\"</w:t>
+      </w:r>
+      <w:r>
+        <w:rPr>
+          <w:rFonts w:ascii="Consolas" w:eastAsia="Times New Roman" w:hAnsi="Consolas" w:cs="Times New Roman"/>
+          <w:color w:val="A31515"/>
+          <w:sz w:val="14"/>
+          <w:szCs w:val="14"/>
+          <w:lang w:eastAsia="fr-CH"/>
+        </w:rPr>
+        <w:t xml:space="preserve">:[ { </w:t>
+      </w:r>
+      <w:r>
+        <w:rPr>
+          <w:rFonts w:ascii="Consolas" w:eastAsia="Times New Roman" w:hAnsi="Consolas" w:cs="Times New Roman"/>
+          <w:color w:val="EE0000"/>
+          <w:sz w:val="14"/>
+          <w:szCs w:val="14"/>
+          <w:lang w:eastAsia="fr-CH"/>
+        </w:rPr>
+        <w:t>\"</w:t>
+      </w:r>
+      <w:proofErr w:type="spellStart"/>
+      <w:r>
+        <w:rPr>
+          <w:rFonts w:ascii="Consolas" w:eastAsia="Times New Roman" w:hAnsi="Consolas" w:cs="Times New Roman"/>
+          <w:color w:val="A31515"/>
+          <w:sz w:val="14"/>
+          <w:szCs w:val="14"/>
+          <w:lang w:eastAsia="fr-CH"/>
+        </w:rPr>
+        <w:t>number</w:t>
+      </w:r>
+      <w:proofErr w:type="spellEnd"/>
+      <w:r>
+        <w:rPr>
+          <w:rFonts w:ascii="Consolas" w:eastAsia="Times New Roman" w:hAnsi="Consolas" w:cs="Times New Roman"/>
+          <w:color w:val="EE0000"/>
+          <w:sz w:val="14"/>
+          <w:szCs w:val="14"/>
+          <w:lang w:eastAsia="fr-CH"/>
+        </w:rPr>
+        <w:t>\"</w:t>
+      </w:r>
+      <w:r>
+        <w:rPr>
+          <w:rFonts w:ascii="Consolas" w:eastAsia="Times New Roman" w:hAnsi="Consolas" w:cs="Times New Roman"/>
+          <w:color w:val="A31515"/>
+          <w:sz w:val="14"/>
+          <w:szCs w:val="14"/>
+          <w:lang w:eastAsia="fr-CH"/>
+        </w:rPr>
+        <w:t xml:space="preserve">: </w:t>
+      </w:r>
+      <w:r>
+        <w:rPr>
+          <w:rFonts w:ascii="Consolas" w:eastAsia="Times New Roman" w:hAnsi="Consolas" w:cs="Times New Roman"/>
+          <w:color w:val="EE0000"/>
+          <w:sz w:val="14"/>
+          <w:szCs w:val="14"/>
+          <w:lang w:eastAsia="fr-CH"/>
+        </w:rPr>
+        <w:t>\"</w:t>
+      </w:r>
+      <w:r>
+        <w:rPr>
+          <w:rFonts w:ascii="Consolas" w:eastAsia="Times New Roman" w:hAnsi="Consolas" w:cs="Times New Roman"/>
+          <w:color w:val="A31515"/>
+          <w:sz w:val="14"/>
+          <w:szCs w:val="14"/>
+          <w:lang w:eastAsia="fr-CH"/>
+        </w:rPr>
+        <w:t>...</w:t>
+      </w:r>
+      <w:r>
+        <w:rPr>
+          <w:rFonts w:ascii="Consolas" w:eastAsia="Times New Roman" w:hAnsi="Consolas" w:cs="Times New Roman"/>
+          <w:color w:val="EE0000"/>
+          <w:sz w:val="14"/>
+          <w:szCs w:val="14"/>
+          <w:lang w:eastAsia="fr-CH"/>
+        </w:rPr>
+        <w:t>\"</w:t>
+      </w:r>
+      <w:r>
+        <w:rPr>
+          <w:rFonts w:ascii="Consolas" w:eastAsia="Times New Roman" w:hAnsi="Consolas" w:cs="Times New Roman"/>
+          <w:color w:val="A31515"/>
           <w:sz w:val="14"/>
           <w:szCs w:val="14"/>
           <w:lang w:eastAsia="fr-CH"/>
@@ -6325,17 +7150,37 @@
       <w:r>
         <w:rPr>
           <w:rFonts w:ascii="Consolas" w:eastAsia="Times New Roman" w:hAnsi="Consolas" w:cs="Times New Roman"/>
-          <w:color w:val="A31515"/>
-          <w:sz w:val="14"/>
-          <w:szCs w:val="14"/>
-          <w:lang w:eastAsia="fr-CH"/>
-        </w:rPr>
-        <w:t>"content"</w:t>
-      </w:r>
-      <w:r>
-        <w:rPr>
-          <w:rFonts w:ascii="Consolas" w:eastAsia="Times New Roman" w:hAnsi="Consolas" w:cs="Times New Roman"/>
-          <w:color w:val="000000"/>
+          <w:color w:val="EE0000"/>
+          <w:sz w:val="14"/>
+          <w:szCs w:val="14"/>
+          <w:lang w:eastAsia="fr-CH"/>
+        </w:rPr>
+        <w:t>\"</w:t>
+      </w:r>
+      <w:r>
+        <w:rPr>
+          <w:rFonts w:ascii="Consolas" w:eastAsia="Times New Roman" w:hAnsi="Consolas" w:cs="Times New Roman"/>
+          <w:color w:val="A31515"/>
+          <w:sz w:val="14"/>
+          <w:szCs w:val="14"/>
+          <w:lang w:eastAsia="fr-CH"/>
+        </w:rPr>
+        <w:t>type</w:t>
+      </w:r>
+      <w:r>
+        <w:rPr>
+          <w:rFonts w:ascii="Consolas" w:eastAsia="Times New Roman" w:hAnsi="Consolas" w:cs="Times New Roman"/>
+          <w:color w:val="EE0000"/>
+          <w:sz w:val="14"/>
+          <w:szCs w:val="14"/>
+          <w:lang w:eastAsia="fr-CH"/>
+        </w:rPr>
+        <w:t>\"</w:t>
+      </w:r>
+      <w:r>
+        <w:rPr>
+          <w:rFonts w:ascii="Consolas" w:eastAsia="Times New Roman" w:hAnsi="Consolas" w:cs="Times New Roman"/>
+          <w:color w:val="A31515"/>
           <w:sz w:val="14"/>
           <w:szCs w:val="14"/>
           <w:lang w:eastAsia="fr-CH"/>
@@ -6345,16 +7190,6 @@
       <w:r>
         <w:rPr>
           <w:rFonts w:ascii="Consolas" w:eastAsia="Times New Roman" w:hAnsi="Consolas" w:cs="Times New Roman"/>
-          <w:color w:val="A31515"/>
-          <w:sz w:val="14"/>
-          <w:szCs w:val="14"/>
-          <w:lang w:eastAsia="fr-CH"/>
-        </w:rPr>
-        <w:t xml:space="preserve">"The JSON must be formated like: { </w:t>
-      </w:r>
-      <w:r>
-        <w:rPr>
-          <w:rFonts w:ascii="Consolas" w:eastAsia="Times New Roman" w:hAnsi="Consolas" w:cs="Times New Roman"/>
           <w:color w:val="EE0000"/>
           <w:sz w:val="14"/>
           <w:szCs w:val="14"/>
@@ -6370,7 +7205,7 @@
           <w:szCs w:val="14"/>
           <w:lang w:eastAsia="fr-CH"/>
         </w:rPr>
-        <w:t>exercises</w:t>
+        <w:t>...</w:t>
       </w:r>
       <w:r>
         <w:rPr>
@@ -6390,7 +7225,7 @@
           <w:szCs w:val="14"/>
           <w:lang w:eastAsia="fr-CH"/>
         </w:rPr>
-        <w:t xml:space="preserve">:[ { </w:t>
+        <w:t xml:space="preserve">, </w:t>
       </w:r>
       <w:r>
         <w:rPr>
@@ -6402,16 +7237,18 @@
         </w:rPr>
         <w:t>\"</w:t>
       </w:r>
-      <w:r>
-        <w:rPr>
-          <w:rFonts w:ascii="Consolas" w:eastAsia="Times New Roman" w:hAnsi="Consolas" w:cs="Times New Roman"/>
-          <w:color w:val="A31515"/>
-          <w:sz w:val="14"/>
-          <w:szCs w:val="14"/>
-          <w:lang w:eastAsia="fr-CH"/>
-        </w:rPr>
-        <w:t>number</w:t>
-      </w:r>
+      <w:proofErr w:type="spellStart"/>
+      <w:r>
+        <w:rPr>
+          <w:rFonts w:ascii="Consolas" w:eastAsia="Times New Roman" w:hAnsi="Consolas" w:cs="Times New Roman"/>
+          <w:color w:val="A31515"/>
+          <w:sz w:val="14"/>
+          <w:szCs w:val="14"/>
+          <w:lang w:eastAsia="fr-CH"/>
+        </w:rPr>
+        <w:t>difficulty</w:t>
+      </w:r>
+      <w:proofErr w:type="spellEnd"/>
       <w:r>
         <w:rPr>
           <w:rFonts w:ascii="Consolas" w:eastAsia="Times New Roman" w:hAnsi="Consolas" w:cs="Times New Roman"/>
@@ -6490,7 +7327,7 @@
           <w:szCs w:val="14"/>
           <w:lang w:eastAsia="fr-CH"/>
         </w:rPr>
-        <w:t>type</w:t>
+        <w:t>question</w:t>
       </w:r>
       <w:r>
         <w:rPr>
@@ -6562,166 +7399,7 @@
         </w:rPr>
         <w:t>\"</w:t>
       </w:r>
-      <w:r>
-        <w:rPr>
-          <w:rFonts w:ascii="Consolas" w:eastAsia="Times New Roman" w:hAnsi="Consolas" w:cs="Times New Roman"/>
-          <w:color w:val="A31515"/>
-          <w:sz w:val="14"/>
-          <w:szCs w:val="14"/>
-          <w:lang w:eastAsia="fr-CH"/>
-        </w:rPr>
-        <w:t>difficulty</w:t>
-      </w:r>
-      <w:r>
-        <w:rPr>
-          <w:rFonts w:ascii="Consolas" w:eastAsia="Times New Roman" w:hAnsi="Consolas" w:cs="Times New Roman"/>
-          <w:color w:val="EE0000"/>
-          <w:sz w:val="14"/>
-          <w:szCs w:val="14"/>
-          <w:lang w:eastAsia="fr-CH"/>
-        </w:rPr>
-        <w:t>\"</w:t>
-      </w:r>
-      <w:r>
-        <w:rPr>
-          <w:rFonts w:ascii="Consolas" w:eastAsia="Times New Roman" w:hAnsi="Consolas" w:cs="Times New Roman"/>
-          <w:color w:val="A31515"/>
-          <w:sz w:val="14"/>
-          <w:szCs w:val="14"/>
-          <w:lang w:eastAsia="fr-CH"/>
-        </w:rPr>
-        <w:t xml:space="preserve">: </w:t>
-      </w:r>
-      <w:r>
-        <w:rPr>
-          <w:rFonts w:ascii="Consolas" w:eastAsia="Times New Roman" w:hAnsi="Consolas" w:cs="Times New Roman"/>
-          <w:color w:val="EE0000"/>
-          <w:sz w:val="14"/>
-          <w:szCs w:val="14"/>
-          <w:lang w:eastAsia="fr-CH"/>
-        </w:rPr>
-        <w:t>\"</w:t>
-      </w:r>
-      <w:r>
-        <w:rPr>
-          <w:rFonts w:ascii="Consolas" w:eastAsia="Times New Roman" w:hAnsi="Consolas" w:cs="Times New Roman"/>
-          <w:color w:val="A31515"/>
-          <w:sz w:val="14"/>
-          <w:szCs w:val="14"/>
-          <w:lang w:eastAsia="fr-CH"/>
-        </w:rPr>
-        <w:t>...</w:t>
-      </w:r>
-      <w:r>
-        <w:rPr>
-          <w:rFonts w:ascii="Consolas" w:eastAsia="Times New Roman" w:hAnsi="Consolas" w:cs="Times New Roman"/>
-          <w:color w:val="EE0000"/>
-          <w:sz w:val="14"/>
-          <w:szCs w:val="14"/>
-          <w:lang w:eastAsia="fr-CH"/>
-        </w:rPr>
-        <w:t>\"</w:t>
-      </w:r>
-      <w:r>
-        <w:rPr>
-          <w:rFonts w:ascii="Consolas" w:eastAsia="Times New Roman" w:hAnsi="Consolas" w:cs="Times New Roman"/>
-          <w:color w:val="A31515"/>
-          <w:sz w:val="14"/>
-          <w:szCs w:val="14"/>
-          <w:lang w:eastAsia="fr-CH"/>
-        </w:rPr>
-        <w:t xml:space="preserve">, </w:t>
-      </w:r>
-      <w:r>
-        <w:rPr>
-          <w:rFonts w:ascii="Consolas" w:eastAsia="Times New Roman" w:hAnsi="Consolas" w:cs="Times New Roman"/>
-          <w:color w:val="EE0000"/>
-          <w:sz w:val="14"/>
-          <w:szCs w:val="14"/>
-          <w:lang w:eastAsia="fr-CH"/>
-        </w:rPr>
-        <w:t>\"</w:t>
-      </w:r>
-      <w:r>
-        <w:rPr>
-          <w:rFonts w:ascii="Consolas" w:eastAsia="Times New Roman" w:hAnsi="Consolas" w:cs="Times New Roman"/>
-          <w:color w:val="A31515"/>
-          <w:sz w:val="14"/>
-          <w:szCs w:val="14"/>
-          <w:lang w:eastAsia="fr-CH"/>
-        </w:rPr>
-        <w:t>question</w:t>
-      </w:r>
-      <w:r>
-        <w:rPr>
-          <w:rFonts w:ascii="Consolas" w:eastAsia="Times New Roman" w:hAnsi="Consolas" w:cs="Times New Roman"/>
-          <w:color w:val="EE0000"/>
-          <w:sz w:val="14"/>
-          <w:szCs w:val="14"/>
-          <w:lang w:eastAsia="fr-CH"/>
-        </w:rPr>
-        <w:t>\"</w:t>
-      </w:r>
-      <w:r>
-        <w:rPr>
-          <w:rFonts w:ascii="Consolas" w:eastAsia="Times New Roman" w:hAnsi="Consolas" w:cs="Times New Roman"/>
-          <w:color w:val="A31515"/>
-          <w:sz w:val="14"/>
-          <w:szCs w:val="14"/>
-          <w:lang w:eastAsia="fr-CH"/>
-        </w:rPr>
-        <w:t xml:space="preserve">: </w:t>
-      </w:r>
-      <w:r>
-        <w:rPr>
-          <w:rFonts w:ascii="Consolas" w:eastAsia="Times New Roman" w:hAnsi="Consolas" w:cs="Times New Roman"/>
-          <w:color w:val="EE0000"/>
-          <w:sz w:val="14"/>
-          <w:szCs w:val="14"/>
-          <w:lang w:eastAsia="fr-CH"/>
-        </w:rPr>
-        <w:t>\"</w:t>
-      </w:r>
-      <w:r>
-        <w:rPr>
-          <w:rFonts w:ascii="Consolas" w:eastAsia="Times New Roman" w:hAnsi="Consolas" w:cs="Times New Roman"/>
-          <w:color w:val="A31515"/>
-          <w:sz w:val="14"/>
-          <w:szCs w:val="14"/>
-          <w:lang w:eastAsia="fr-CH"/>
-        </w:rPr>
-        <w:t>...</w:t>
-      </w:r>
-      <w:r>
-        <w:rPr>
-          <w:rFonts w:ascii="Consolas" w:eastAsia="Times New Roman" w:hAnsi="Consolas" w:cs="Times New Roman"/>
-          <w:color w:val="EE0000"/>
-          <w:sz w:val="14"/>
-          <w:szCs w:val="14"/>
-          <w:lang w:eastAsia="fr-CH"/>
-        </w:rPr>
-        <w:t>\"</w:t>
-      </w:r>
-      <w:r>
-        <w:rPr>
-          <w:rFonts w:ascii="Consolas" w:eastAsia="Times New Roman" w:hAnsi="Consolas" w:cs="Times New Roman"/>
-          <w:color w:val="A31515"/>
-          <w:sz w:val="14"/>
-          <w:szCs w:val="14"/>
-          <w:lang w:eastAsia="fr-CH"/>
-        </w:rPr>
-        <w:t xml:space="preserve">, </w:t>
-      </w:r>
-      <w:r>
-        <w:rPr>
-          <w:rFonts w:ascii="Consolas" w:eastAsia="Times New Roman" w:hAnsi="Consolas" w:cs="Times New Roman"/>
-          <w:color w:val="EE0000"/>
-          <w:sz w:val="14"/>
-          <w:szCs w:val="14"/>
-          <w:lang w:eastAsia="fr-CH"/>
-        </w:rPr>
-        <w:t>\"</w:t>
-      </w:r>
+      <w:proofErr w:type="spellStart"/>
       <w:r>
         <w:rPr>
           <w:rFonts w:ascii="Consolas" w:eastAsia="Times New Roman" w:hAnsi="Consolas" w:cs="Times New Roman"/>
@@ -6732,6 +7410,7 @@
         </w:rPr>
         <w:t>answer</w:t>
       </w:r>
+      <w:proofErr w:type="spellEnd"/>
       <w:r>
         <w:rPr>
           <w:rFonts w:ascii="Consolas" w:eastAsia="Times New Roman" w:hAnsi="Consolas" w:cs="Times New Roman"/>
@@ -6834,7 +7513,30 @@
           <w:szCs w:val="14"/>
           <w:lang w:eastAsia="fr-CH"/>
         </w:rPr>
-        <w:t>"role"</w:t>
+        <w:t>"</w:t>
+      </w:r>
+      <w:proofErr w:type="spellStart"/>
+      <w:r>
+        <w:rPr>
+          <w:rFonts w:ascii="Consolas" w:eastAsia="Times New Roman" w:hAnsi="Consolas" w:cs="Times New Roman"/>
+          <w:color w:val="A31515"/>
+          <w:sz w:val="14"/>
+          <w:szCs w:val="14"/>
+          <w:lang w:eastAsia="fr-CH"/>
+        </w:rPr>
+        <w:t>role</w:t>
+      </w:r>
+      <w:proofErr w:type="spellEnd"/>
+      <w:proofErr w:type="gramStart"/>
+      <w:r>
+        <w:rPr>
+          <w:rFonts w:ascii="Consolas" w:eastAsia="Times New Roman" w:hAnsi="Consolas" w:cs="Times New Roman"/>
+          <w:color w:val="A31515"/>
+          <w:sz w:val="14"/>
+          <w:szCs w:val="14"/>
+          <w:lang w:eastAsia="fr-CH"/>
+        </w:rPr>
+        <w:t>"</w:t>
       </w:r>
       <w:r>
         <w:rPr>
@@ -6844,6 +7546,57 @@
           <w:szCs w:val="14"/>
           <w:lang w:eastAsia="fr-CH"/>
         </w:rPr>
+        <w:t>:</w:t>
+      </w:r>
+      <w:proofErr w:type="gramEnd"/>
+      <w:r>
+        <w:rPr>
+          <w:rFonts w:ascii="Consolas" w:eastAsia="Times New Roman" w:hAnsi="Consolas" w:cs="Times New Roman"/>
+          <w:color w:val="000000"/>
+          <w:sz w:val="14"/>
+          <w:szCs w:val="14"/>
+          <w:lang w:eastAsia="fr-CH"/>
+        </w:rPr>
+        <w:t xml:space="preserve"> </w:t>
+      </w:r>
+      <w:r>
+        <w:rPr>
+          <w:rFonts w:ascii="Consolas" w:eastAsia="Times New Roman" w:hAnsi="Consolas" w:cs="Times New Roman"/>
+          <w:color w:val="A31515"/>
+          <w:sz w:val="14"/>
+          <w:szCs w:val="14"/>
+          <w:lang w:eastAsia="fr-CH"/>
+        </w:rPr>
+        <w:t>"system"</w:t>
+      </w:r>
+      <w:r>
+        <w:rPr>
+          <w:rFonts w:ascii="Consolas" w:eastAsia="Times New Roman" w:hAnsi="Consolas" w:cs="Times New Roman"/>
+          <w:color w:val="000000"/>
+          <w:sz w:val="14"/>
+          <w:szCs w:val="14"/>
+          <w:lang w:eastAsia="fr-CH"/>
+        </w:rPr>
+        <w:t xml:space="preserve">, </w:t>
+      </w:r>
+      <w:r>
+        <w:rPr>
+          <w:rFonts w:ascii="Consolas" w:eastAsia="Times New Roman" w:hAnsi="Consolas" w:cs="Times New Roman"/>
+          <w:color w:val="A31515"/>
+          <w:sz w:val="14"/>
+          <w:szCs w:val="14"/>
+          <w:lang w:eastAsia="fr-CH"/>
+        </w:rPr>
+        <w:t>"content"</w:t>
+      </w:r>
+      <w:r>
+        <w:rPr>
+          <w:rFonts w:ascii="Consolas" w:eastAsia="Times New Roman" w:hAnsi="Consolas" w:cs="Times New Roman"/>
+          <w:color w:val="000000"/>
+          <w:sz w:val="14"/>
+          <w:szCs w:val="14"/>
+          <w:lang w:eastAsia="fr-CH"/>
+        </w:rPr>
         <w:t xml:space="preserve">: </w:t>
       </w:r>
       <w:r>
@@ -6854,67 +7607,247 @@
           <w:szCs w:val="14"/>
           <w:lang w:eastAsia="fr-CH"/>
         </w:rPr>
-        <w:t>"system"</w:t>
-      </w:r>
-      <w:r>
-        <w:rPr>
-          <w:rFonts w:ascii="Consolas" w:eastAsia="Times New Roman" w:hAnsi="Consolas" w:cs="Times New Roman"/>
-          <w:color w:val="000000"/>
+        <w:t>"</w:t>
+      </w:r>
+      <w:proofErr w:type="spellStart"/>
+      <w:r>
+        <w:rPr>
+          <w:rFonts w:ascii="Consolas" w:eastAsia="Times New Roman" w:hAnsi="Consolas" w:cs="Times New Roman"/>
+          <w:color w:val="A31515"/>
+          <w:sz w:val="14"/>
+          <w:szCs w:val="14"/>
+          <w:lang w:eastAsia="fr-CH"/>
+        </w:rPr>
+        <w:t>Students</w:t>
+      </w:r>
+      <w:proofErr w:type="spellEnd"/>
+      <w:r>
+        <w:rPr>
+          <w:rFonts w:ascii="Consolas" w:eastAsia="Times New Roman" w:hAnsi="Consolas" w:cs="Times New Roman"/>
+          <w:color w:val="A31515"/>
+          <w:sz w:val="14"/>
+          <w:szCs w:val="14"/>
+          <w:lang w:eastAsia="fr-CH"/>
+        </w:rPr>
+        <w:t xml:space="preserve"> </w:t>
+      </w:r>
+      <w:proofErr w:type="spellStart"/>
+      <w:r>
+        <w:rPr>
+          <w:rFonts w:ascii="Consolas" w:eastAsia="Times New Roman" w:hAnsi="Consolas" w:cs="Times New Roman"/>
+          <w:color w:val="A31515"/>
+          <w:sz w:val="14"/>
+          <w:szCs w:val="14"/>
+          <w:lang w:eastAsia="fr-CH"/>
+        </w:rPr>
+        <w:t>only</w:t>
+      </w:r>
+      <w:proofErr w:type="spellEnd"/>
+      <w:r>
+        <w:rPr>
+          <w:rFonts w:ascii="Consolas" w:eastAsia="Times New Roman" w:hAnsi="Consolas" w:cs="Times New Roman"/>
+          <w:color w:val="A31515"/>
+          <w:sz w:val="14"/>
+          <w:szCs w:val="14"/>
+          <w:lang w:eastAsia="fr-CH"/>
+        </w:rPr>
+        <w:t xml:space="preserve"> know </w:t>
+      </w:r>
+      <w:r>
+        <w:rPr>
+          <w:rFonts w:ascii="Consolas" w:eastAsia="Times New Roman" w:hAnsi="Consolas" w:cs="Times New Roman"/>
+          <w:color w:val="A31515"/>
+          <w:sz w:val="14"/>
+          <w:szCs w:val="14"/>
+          <w:lang w:eastAsia="fr-CH"/>
+        </w:rPr>
+        <w:t>abouts variables</w:t>
+      </w:r>
+      <w:r>
+        <w:rPr>
+          <w:rFonts w:ascii="Consolas" w:eastAsia="Times New Roman" w:hAnsi="Consolas" w:cs="Times New Roman"/>
+          <w:color w:val="A31515"/>
+          <w:sz w:val="14"/>
+          <w:szCs w:val="14"/>
+          <w:lang w:eastAsia="fr-CH"/>
+        </w:rPr>
+        <w:t xml:space="preserve"> and </w:t>
+      </w:r>
+      <w:proofErr w:type="spellStart"/>
+      <w:r>
+        <w:rPr>
+          <w:rFonts w:ascii="Consolas" w:eastAsia="Times New Roman" w:hAnsi="Consolas" w:cs="Times New Roman"/>
+          <w:color w:val="A31515"/>
+          <w:sz w:val="14"/>
+          <w:szCs w:val="14"/>
+          <w:lang w:eastAsia="fr-CH"/>
+        </w:rPr>
+        <w:t>their</w:t>
+      </w:r>
+      <w:proofErr w:type="spellEnd"/>
+      <w:r>
+        <w:rPr>
+          <w:rFonts w:ascii="Consolas" w:eastAsia="Times New Roman" w:hAnsi="Consolas" w:cs="Times New Roman"/>
+          <w:color w:val="A31515"/>
+          <w:sz w:val="14"/>
+          <w:szCs w:val="14"/>
+          <w:lang w:eastAsia="fr-CH"/>
+        </w:rPr>
+        <w:t xml:space="preserve"> type, </w:t>
+      </w:r>
+      <w:proofErr w:type="spellStart"/>
+      <w:r>
+        <w:rPr>
+          <w:rFonts w:ascii="Consolas" w:eastAsia="Times New Roman" w:hAnsi="Consolas" w:cs="Times New Roman"/>
+          <w:color w:val="A31515"/>
+          <w:sz w:val="14"/>
+          <w:szCs w:val="14"/>
+          <w:lang w:eastAsia="fr-CH"/>
+        </w:rPr>
+        <w:t>conditional</w:t>
+      </w:r>
+      <w:proofErr w:type="spellEnd"/>
+      <w:r>
+        <w:rPr>
+          <w:rFonts w:ascii="Consolas" w:eastAsia="Times New Roman" w:hAnsi="Consolas" w:cs="Times New Roman"/>
+          <w:color w:val="A31515"/>
+          <w:sz w:val="14"/>
+          <w:szCs w:val="14"/>
+          <w:lang w:eastAsia="fr-CH"/>
+        </w:rPr>
+        <w:t xml:space="preserve"> (if, </w:t>
+      </w:r>
+      <w:proofErr w:type="spellStart"/>
+      <w:r>
+        <w:rPr>
+          <w:rFonts w:ascii="Consolas" w:eastAsia="Times New Roman" w:hAnsi="Consolas" w:cs="Times New Roman"/>
+          <w:color w:val="A31515"/>
+          <w:sz w:val="14"/>
+          <w:szCs w:val="14"/>
+          <w:lang w:eastAsia="fr-CH"/>
+        </w:rPr>
+        <w:t>elif</w:t>
+      </w:r>
+      <w:proofErr w:type="spellEnd"/>
+      <w:r>
+        <w:rPr>
+          <w:rFonts w:ascii="Consolas" w:eastAsia="Times New Roman" w:hAnsi="Consolas" w:cs="Times New Roman"/>
+          <w:color w:val="A31515"/>
           <w:sz w:val="14"/>
           <w:szCs w:val="14"/>
           <w:lang w:eastAsia="fr-CH"/>
         </w:rPr>
         <w:t xml:space="preserve">, </w:t>
       </w:r>
-      <w:r>
-        <w:rPr>
-          <w:rFonts w:ascii="Consolas" w:eastAsia="Times New Roman" w:hAnsi="Consolas" w:cs="Times New Roman"/>
-          <w:color w:val="A31515"/>
-          <w:sz w:val="14"/>
-          <w:szCs w:val="14"/>
-          <w:lang w:eastAsia="fr-CH"/>
-        </w:rPr>
-        <w:t>"content"</w:t>
-      </w:r>
-      <w:r>
-        <w:rPr>
-          <w:rFonts w:ascii="Consolas" w:eastAsia="Times New Roman" w:hAnsi="Consolas" w:cs="Times New Roman"/>
-          <w:color w:val="000000"/>
-          <w:sz w:val="14"/>
-          <w:szCs w:val="14"/>
-          <w:lang w:eastAsia="fr-CH"/>
-        </w:rPr>
-        <w:t xml:space="preserve">: </w:t>
-      </w:r>
-      <w:r>
-        <w:rPr>
-          <w:rFonts w:ascii="Consolas" w:eastAsia="Times New Roman" w:hAnsi="Consolas" w:cs="Times New Roman"/>
-          <w:color w:val="A31515"/>
-          <w:sz w:val="14"/>
-          <w:szCs w:val="14"/>
-          <w:lang w:eastAsia="fr-CH"/>
-        </w:rPr>
-        <w:t xml:space="preserve">"Students only know </w:t>
-      </w:r>
-      <w:r>
-        <w:rPr>
-          <w:rFonts w:ascii="Consolas" w:eastAsia="Times New Roman" w:hAnsi="Consolas" w:cs="Times New Roman"/>
-          <w:color w:val="A31515"/>
-          <w:sz w:val="14"/>
-          <w:szCs w:val="14"/>
-          <w:lang w:eastAsia="fr-CH"/>
-        </w:rPr>
-        <w:t>abouts variables</w:t>
-      </w:r>
-      <w:r>
-        <w:rPr>
-          <w:rFonts w:ascii="Consolas" w:eastAsia="Times New Roman" w:hAnsi="Consolas" w:cs="Times New Roman"/>
-          <w:color w:val="A31515"/>
-          <w:sz w:val="14"/>
-          <w:szCs w:val="14"/>
-          <w:lang w:eastAsia="fr-CH"/>
-        </w:rPr>
-        <w:t xml:space="preserve"> and their type, conditional (if, elif, else, match, case), mathematic function and request input to users"</w:t>
+      <w:proofErr w:type="spellStart"/>
+      <w:r>
+        <w:rPr>
+          <w:rFonts w:ascii="Consolas" w:eastAsia="Times New Roman" w:hAnsi="Consolas" w:cs="Times New Roman"/>
+          <w:color w:val="A31515"/>
+          <w:sz w:val="14"/>
+          <w:szCs w:val="14"/>
+          <w:lang w:eastAsia="fr-CH"/>
+        </w:rPr>
+        <w:t>else</w:t>
+      </w:r>
+      <w:proofErr w:type="spellEnd"/>
+      <w:r>
+        <w:rPr>
+          <w:rFonts w:ascii="Consolas" w:eastAsia="Times New Roman" w:hAnsi="Consolas" w:cs="Times New Roman"/>
+          <w:color w:val="A31515"/>
+          <w:sz w:val="14"/>
+          <w:szCs w:val="14"/>
+          <w:lang w:eastAsia="fr-CH"/>
+        </w:rPr>
+        <w:t xml:space="preserve">, match, case), </w:t>
+      </w:r>
+      <w:proofErr w:type="spellStart"/>
+      <w:r>
+        <w:rPr>
+          <w:rFonts w:ascii="Consolas" w:eastAsia="Times New Roman" w:hAnsi="Consolas" w:cs="Times New Roman"/>
+          <w:color w:val="A31515"/>
+          <w:sz w:val="14"/>
+          <w:szCs w:val="14"/>
+          <w:lang w:eastAsia="fr-CH"/>
+        </w:rPr>
+        <w:t>mathematic</w:t>
+      </w:r>
+      <w:proofErr w:type="spellEnd"/>
+      <w:r>
+        <w:rPr>
+          <w:rFonts w:ascii="Consolas" w:eastAsia="Times New Roman" w:hAnsi="Consolas" w:cs="Times New Roman"/>
+          <w:color w:val="A31515"/>
+          <w:sz w:val="14"/>
+          <w:szCs w:val="14"/>
+          <w:lang w:eastAsia="fr-CH"/>
+        </w:rPr>
+        <w:t xml:space="preserve"> </w:t>
+      </w:r>
+      <w:proofErr w:type="spellStart"/>
+      <w:r>
+        <w:rPr>
+          <w:rFonts w:ascii="Consolas" w:eastAsia="Times New Roman" w:hAnsi="Consolas" w:cs="Times New Roman"/>
+          <w:color w:val="A31515"/>
+          <w:sz w:val="14"/>
+          <w:szCs w:val="14"/>
+          <w:lang w:eastAsia="fr-CH"/>
+        </w:rPr>
+        <w:t>function</w:t>
+      </w:r>
+      <w:proofErr w:type="spellEnd"/>
+      <w:r>
+        <w:rPr>
+          <w:rFonts w:ascii="Consolas" w:eastAsia="Times New Roman" w:hAnsi="Consolas" w:cs="Times New Roman"/>
+          <w:color w:val="A31515"/>
+          <w:sz w:val="14"/>
+          <w:szCs w:val="14"/>
+          <w:lang w:eastAsia="fr-CH"/>
+        </w:rPr>
+        <w:t xml:space="preserve"> and </w:t>
+      </w:r>
+      <w:proofErr w:type="spellStart"/>
+      <w:r>
+        <w:rPr>
+          <w:rFonts w:ascii="Consolas" w:eastAsia="Times New Roman" w:hAnsi="Consolas" w:cs="Times New Roman"/>
+          <w:color w:val="A31515"/>
+          <w:sz w:val="14"/>
+          <w:szCs w:val="14"/>
+          <w:lang w:eastAsia="fr-CH"/>
+        </w:rPr>
+        <w:t>request</w:t>
+      </w:r>
+      <w:proofErr w:type="spellEnd"/>
+      <w:r>
+        <w:rPr>
+          <w:rFonts w:ascii="Consolas" w:eastAsia="Times New Roman" w:hAnsi="Consolas" w:cs="Times New Roman"/>
+          <w:color w:val="A31515"/>
+          <w:sz w:val="14"/>
+          <w:szCs w:val="14"/>
+          <w:lang w:eastAsia="fr-CH"/>
+        </w:rPr>
+        <w:t xml:space="preserve"> input to </w:t>
+      </w:r>
+      <w:proofErr w:type="spellStart"/>
+      <w:r>
+        <w:rPr>
+          <w:rFonts w:ascii="Consolas" w:eastAsia="Times New Roman" w:hAnsi="Consolas" w:cs="Times New Roman"/>
+          <w:color w:val="A31515"/>
+          <w:sz w:val="14"/>
+          <w:szCs w:val="14"/>
+          <w:lang w:eastAsia="fr-CH"/>
+        </w:rPr>
+        <w:t>users</w:t>
+      </w:r>
+      <w:proofErr w:type="spellEnd"/>
+      <w:r>
+        <w:rPr>
+          <w:rFonts w:ascii="Consolas" w:eastAsia="Times New Roman" w:hAnsi="Consolas" w:cs="Times New Roman"/>
+          <w:color w:val="A31515"/>
+          <w:sz w:val="14"/>
+          <w:szCs w:val="14"/>
+          <w:lang w:eastAsia="fr-CH"/>
+        </w:rPr>
+        <w:t>"</w:t>
       </w:r>
       <w:r>
         <w:rPr>
@@ -6958,7 +7891,30 @@
           <w:szCs w:val="14"/>
           <w:lang w:eastAsia="fr-CH"/>
         </w:rPr>
-        <w:t>"role"</w:t>
+        <w:t>"</w:t>
+      </w:r>
+      <w:proofErr w:type="spellStart"/>
+      <w:r>
+        <w:rPr>
+          <w:rFonts w:ascii="Consolas" w:eastAsia="Times New Roman" w:hAnsi="Consolas" w:cs="Times New Roman"/>
+          <w:color w:val="A31515"/>
+          <w:sz w:val="14"/>
+          <w:szCs w:val="14"/>
+          <w:lang w:eastAsia="fr-CH"/>
+        </w:rPr>
+        <w:t>role</w:t>
+      </w:r>
+      <w:proofErr w:type="spellEnd"/>
+      <w:proofErr w:type="gramStart"/>
+      <w:r>
+        <w:rPr>
+          <w:rFonts w:ascii="Consolas" w:eastAsia="Times New Roman" w:hAnsi="Consolas" w:cs="Times New Roman"/>
+          <w:color w:val="A31515"/>
+          <w:sz w:val="14"/>
+          <w:szCs w:val="14"/>
+          <w:lang w:eastAsia="fr-CH"/>
+        </w:rPr>
+        <w:t>"</w:t>
       </w:r>
       <w:r>
         <w:rPr>
@@ -6968,6 +7924,57 @@
           <w:szCs w:val="14"/>
           <w:lang w:eastAsia="fr-CH"/>
         </w:rPr>
+        <w:t>:</w:t>
+      </w:r>
+      <w:proofErr w:type="gramEnd"/>
+      <w:r>
+        <w:rPr>
+          <w:rFonts w:ascii="Consolas" w:eastAsia="Times New Roman" w:hAnsi="Consolas" w:cs="Times New Roman"/>
+          <w:color w:val="000000"/>
+          <w:sz w:val="14"/>
+          <w:szCs w:val="14"/>
+          <w:lang w:eastAsia="fr-CH"/>
+        </w:rPr>
+        <w:t xml:space="preserve"> </w:t>
+      </w:r>
+      <w:r>
+        <w:rPr>
+          <w:rFonts w:ascii="Consolas" w:eastAsia="Times New Roman" w:hAnsi="Consolas" w:cs="Times New Roman"/>
+          <w:color w:val="A31515"/>
+          <w:sz w:val="14"/>
+          <w:szCs w:val="14"/>
+          <w:lang w:eastAsia="fr-CH"/>
+        </w:rPr>
+        <w:t>"system"</w:t>
+      </w:r>
+      <w:r>
+        <w:rPr>
+          <w:rFonts w:ascii="Consolas" w:eastAsia="Times New Roman" w:hAnsi="Consolas" w:cs="Times New Roman"/>
+          <w:color w:val="000000"/>
+          <w:sz w:val="14"/>
+          <w:szCs w:val="14"/>
+          <w:lang w:eastAsia="fr-CH"/>
+        </w:rPr>
+        <w:t xml:space="preserve">, </w:t>
+      </w:r>
+      <w:r>
+        <w:rPr>
+          <w:rFonts w:ascii="Consolas" w:eastAsia="Times New Roman" w:hAnsi="Consolas" w:cs="Times New Roman"/>
+          <w:color w:val="A31515"/>
+          <w:sz w:val="14"/>
+          <w:szCs w:val="14"/>
+          <w:lang w:eastAsia="fr-CH"/>
+        </w:rPr>
+        <w:t>"content"</w:t>
+      </w:r>
+      <w:r>
+        <w:rPr>
+          <w:rFonts w:ascii="Consolas" w:eastAsia="Times New Roman" w:hAnsi="Consolas" w:cs="Times New Roman"/>
+          <w:color w:val="000000"/>
+          <w:sz w:val="14"/>
+          <w:szCs w:val="14"/>
+          <w:lang w:eastAsia="fr-CH"/>
+        </w:rPr>
         <w:t xml:space="preserve">: </w:t>
       </w:r>
       <w:r>
@@ -6978,47 +7985,139 @@
           <w:szCs w:val="14"/>
           <w:lang w:eastAsia="fr-CH"/>
         </w:rPr>
-        <w:t>"system"</w:t>
-      </w:r>
-      <w:r>
-        <w:rPr>
-          <w:rFonts w:ascii="Consolas" w:eastAsia="Times New Roman" w:hAnsi="Consolas" w:cs="Times New Roman"/>
-          <w:color w:val="000000"/>
-          <w:sz w:val="14"/>
-          <w:szCs w:val="14"/>
-          <w:lang w:eastAsia="fr-CH"/>
-        </w:rPr>
-        <w:t xml:space="preserve">, </w:t>
-      </w:r>
-      <w:r>
-        <w:rPr>
-          <w:rFonts w:ascii="Consolas" w:eastAsia="Times New Roman" w:hAnsi="Consolas" w:cs="Times New Roman"/>
-          <w:color w:val="A31515"/>
-          <w:sz w:val="14"/>
-          <w:szCs w:val="14"/>
-          <w:lang w:eastAsia="fr-CH"/>
-        </w:rPr>
-        <w:t>"content"</w:t>
-      </w:r>
-      <w:r>
-        <w:rPr>
-          <w:rFonts w:ascii="Consolas" w:eastAsia="Times New Roman" w:hAnsi="Consolas" w:cs="Times New Roman"/>
-          <w:color w:val="000000"/>
-          <w:sz w:val="14"/>
-          <w:szCs w:val="14"/>
-          <w:lang w:eastAsia="fr-CH"/>
-        </w:rPr>
-        <w:t xml:space="preserve">: </w:t>
-      </w:r>
-      <w:r>
-        <w:rPr>
-          <w:rFonts w:ascii="Consolas" w:eastAsia="Times New Roman" w:hAnsi="Consolas" w:cs="Times New Roman"/>
-          <w:color w:val="A31515"/>
-          <w:sz w:val="14"/>
-          <w:szCs w:val="14"/>
-          <w:lang w:eastAsia="fr-CH"/>
-        </w:rPr>
-        <w:t>"Please avoid exercice who need loop or list to answerd"</w:t>
+        <w:t>"</w:t>
+      </w:r>
+      <w:proofErr w:type="spellStart"/>
+      <w:r>
+        <w:rPr>
+          <w:rFonts w:ascii="Consolas" w:eastAsia="Times New Roman" w:hAnsi="Consolas" w:cs="Times New Roman"/>
+          <w:color w:val="A31515"/>
+          <w:sz w:val="14"/>
+          <w:szCs w:val="14"/>
+          <w:lang w:eastAsia="fr-CH"/>
+        </w:rPr>
+        <w:t>Please</w:t>
+      </w:r>
+      <w:proofErr w:type="spellEnd"/>
+      <w:r>
+        <w:rPr>
+          <w:rFonts w:ascii="Consolas" w:eastAsia="Times New Roman" w:hAnsi="Consolas" w:cs="Times New Roman"/>
+          <w:color w:val="A31515"/>
+          <w:sz w:val="14"/>
+          <w:szCs w:val="14"/>
+          <w:lang w:eastAsia="fr-CH"/>
+        </w:rPr>
+        <w:t xml:space="preserve"> </w:t>
+      </w:r>
+      <w:proofErr w:type="spellStart"/>
+      <w:r>
+        <w:rPr>
+          <w:rFonts w:ascii="Consolas" w:eastAsia="Times New Roman" w:hAnsi="Consolas" w:cs="Times New Roman"/>
+          <w:color w:val="A31515"/>
+          <w:sz w:val="14"/>
+          <w:szCs w:val="14"/>
+          <w:lang w:eastAsia="fr-CH"/>
+        </w:rPr>
+        <w:t>avoid</w:t>
+      </w:r>
+      <w:proofErr w:type="spellEnd"/>
+      <w:r>
+        <w:rPr>
+          <w:rFonts w:ascii="Consolas" w:eastAsia="Times New Roman" w:hAnsi="Consolas" w:cs="Times New Roman"/>
+          <w:color w:val="A31515"/>
+          <w:sz w:val="14"/>
+          <w:szCs w:val="14"/>
+          <w:lang w:eastAsia="fr-CH"/>
+        </w:rPr>
+        <w:t xml:space="preserve"> exercice </w:t>
+      </w:r>
+      <w:proofErr w:type="spellStart"/>
+      <w:r>
+        <w:rPr>
+          <w:rFonts w:ascii="Consolas" w:eastAsia="Times New Roman" w:hAnsi="Consolas" w:cs="Times New Roman"/>
+          <w:color w:val="A31515"/>
+          <w:sz w:val="14"/>
+          <w:szCs w:val="14"/>
+          <w:lang w:eastAsia="fr-CH"/>
+        </w:rPr>
+        <w:t>who</w:t>
+      </w:r>
+      <w:proofErr w:type="spellEnd"/>
+      <w:r>
+        <w:rPr>
+          <w:rFonts w:ascii="Consolas" w:eastAsia="Times New Roman" w:hAnsi="Consolas" w:cs="Times New Roman"/>
+          <w:color w:val="A31515"/>
+          <w:sz w:val="14"/>
+          <w:szCs w:val="14"/>
+          <w:lang w:eastAsia="fr-CH"/>
+        </w:rPr>
+        <w:t xml:space="preserve"> </w:t>
+      </w:r>
+      <w:proofErr w:type="spellStart"/>
+      <w:r>
+        <w:rPr>
+          <w:rFonts w:ascii="Consolas" w:eastAsia="Times New Roman" w:hAnsi="Consolas" w:cs="Times New Roman"/>
+          <w:color w:val="A31515"/>
+          <w:sz w:val="14"/>
+          <w:szCs w:val="14"/>
+          <w:lang w:eastAsia="fr-CH"/>
+        </w:rPr>
+        <w:t>need</w:t>
+      </w:r>
+      <w:proofErr w:type="spellEnd"/>
+      <w:r>
+        <w:rPr>
+          <w:rFonts w:ascii="Consolas" w:eastAsia="Times New Roman" w:hAnsi="Consolas" w:cs="Times New Roman"/>
+          <w:color w:val="A31515"/>
+          <w:sz w:val="14"/>
+          <w:szCs w:val="14"/>
+          <w:lang w:eastAsia="fr-CH"/>
+        </w:rPr>
+        <w:t xml:space="preserve"> </w:t>
+      </w:r>
+      <w:proofErr w:type="spellStart"/>
+      <w:r>
+        <w:rPr>
+          <w:rFonts w:ascii="Consolas" w:eastAsia="Times New Roman" w:hAnsi="Consolas" w:cs="Times New Roman"/>
+          <w:color w:val="A31515"/>
+          <w:sz w:val="14"/>
+          <w:szCs w:val="14"/>
+          <w:lang w:eastAsia="fr-CH"/>
+        </w:rPr>
+        <w:t>loop</w:t>
+      </w:r>
+      <w:proofErr w:type="spellEnd"/>
+      <w:r>
+        <w:rPr>
+          <w:rFonts w:ascii="Consolas" w:eastAsia="Times New Roman" w:hAnsi="Consolas" w:cs="Times New Roman"/>
+          <w:color w:val="A31515"/>
+          <w:sz w:val="14"/>
+          <w:szCs w:val="14"/>
+          <w:lang w:eastAsia="fr-CH"/>
+        </w:rPr>
+        <w:t xml:space="preserve"> or list to </w:t>
+      </w:r>
+      <w:proofErr w:type="spellStart"/>
+      <w:r>
+        <w:rPr>
+          <w:rFonts w:ascii="Consolas" w:eastAsia="Times New Roman" w:hAnsi="Consolas" w:cs="Times New Roman"/>
+          <w:color w:val="A31515"/>
+          <w:sz w:val="14"/>
+          <w:szCs w:val="14"/>
+          <w:lang w:eastAsia="fr-CH"/>
+        </w:rPr>
+        <w:t>answerd</w:t>
+      </w:r>
+      <w:proofErr w:type="spellEnd"/>
+      <w:r>
+        <w:rPr>
+          <w:rFonts w:ascii="Consolas" w:eastAsia="Times New Roman" w:hAnsi="Consolas" w:cs="Times New Roman"/>
+          <w:color w:val="A31515"/>
+          <w:sz w:val="14"/>
+          <w:szCs w:val="14"/>
+          <w:lang w:eastAsia="fr-CH"/>
+        </w:rPr>
+        <w:t>"</w:t>
       </w:r>
       <w:r>
         <w:rPr>
@@ -7062,7 +8161,30 @@
           <w:szCs w:val="14"/>
           <w:lang w:eastAsia="fr-CH"/>
         </w:rPr>
-        <w:t>"role"</w:t>
+        <w:t>"</w:t>
+      </w:r>
+      <w:proofErr w:type="spellStart"/>
+      <w:r>
+        <w:rPr>
+          <w:rFonts w:ascii="Consolas" w:eastAsia="Times New Roman" w:hAnsi="Consolas" w:cs="Times New Roman"/>
+          <w:color w:val="A31515"/>
+          <w:sz w:val="14"/>
+          <w:szCs w:val="14"/>
+          <w:lang w:eastAsia="fr-CH"/>
+        </w:rPr>
+        <w:t>role</w:t>
+      </w:r>
+      <w:proofErr w:type="spellEnd"/>
+      <w:proofErr w:type="gramStart"/>
+      <w:r>
+        <w:rPr>
+          <w:rFonts w:ascii="Consolas" w:eastAsia="Times New Roman" w:hAnsi="Consolas" w:cs="Times New Roman"/>
+          <w:color w:val="A31515"/>
+          <w:sz w:val="14"/>
+          <w:szCs w:val="14"/>
+          <w:lang w:eastAsia="fr-CH"/>
+        </w:rPr>
+        <w:t>"</w:t>
       </w:r>
       <w:r>
         <w:rPr>
@@ -7072,7 +8194,18 @@
           <w:szCs w:val="14"/>
           <w:lang w:eastAsia="fr-CH"/>
         </w:rPr>
-        <w:t xml:space="preserve">: </w:t>
+        <w:t>:</w:t>
+      </w:r>
+      <w:proofErr w:type="gramEnd"/>
+      <w:r>
+        <w:rPr>
+          <w:rFonts w:ascii="Consolas" w:eastAsia="Times New Roman" w:hAnsi="Consolas" w:cs="Times New Roman"/>
+          <w:color w:val="000000"/>
+          <w:sz w:val="14"/>
+          <w:szCs w:val="14"/>
+          <w:lang w:eastAsia="fr-CH"/>
+        </w:rPr>
+        <w:t xml:space="preserve"> </w:t>
       </w:r>
       <w:r>
         <w:rPr>
@@ -7102,7 +8235,18 @@
           <w:szCs w:val="14"/>
           <w:lang w:eastAsia="fr-CH"/>
         </w:rPr>
-        <w:t>"content"</w:t>
+        <w:t>"</w:t>
+      </w:r>
+      <w:proofErr w:type="spellStart"/>
+      <w:r>
+        <w:rPr>
+          <w:rFonts w:ascii="Consolas" w:eastAsia="Times New Roman" w:hAnsi="Consolas" w:cs="Times New Roman"/>
+          <w:color w:val="A31515"/>
+          <w:sz w:val="14"/>
+          <w:szCs w:val="14"/>
+          <w:lang w:eastAsia="fr-CH"/>
+        </w:rPr>
+        <w:t>content"</w:t>
       </w:r>
       <w:r>
         <w:rPr>
@@ -7122,7 +8266,40 @@
           <w:szCs w:val="14"/>
           <w:lang w:eastAsia="fr-CH"/>
         </w:rPr>
-        <w:t>"Python use indentation and not ';' to determine end of line"</w:t>
+        <w:t>"Python</w:t>
+      </w:r>
+      <w:proofErr w:type="spellEnd"/>
+      <w:r>
+        <w:rPr>
+          <w:rFonts w:ascii="Consolas" w:eastAsia="Times New Roman" w:hAnsi="Consolas" w:cs="Times New Roman"/>
+          <w:color w:val="A31515"/>
+          <w:sz w:val="14"/>
+          <w:szCs w:val="14"/>
+          <w:lang w:eastAsia="fr-CH"/>
+        </w:rPr>
+        <w:t xml:space="preserve"> use indentation and not ';' to </w:t>
+      </w:r>
+      <w:proofErr w:type="spellStart"/>
+      <w:r>
+        <w:rPr>
+          <w:rFonts w:ascii="Consolas" w:eastAsia="Times New Roman" w:hAnsi="Consolas" w:cs="Times New Roman"/>
+          <w:color w:val="A31515"/>
+          <w:sz w:val="14"/>
+          <w:szCs w:val="14"/>
+          <w:lang w:eastAsia="fr-CH"/>
+        </w:rPr>
+        <w:t>determine</w:t>
+      </w:r>
+      <w:proofErr w:type="spellEnd"/>
+      <w:r>
+        <w:rPr>
+          <w:rFonts w:ascii="Consolas" w:eastAsia="Times New Roman" w:hAnsi="Consolas" w:cs="Times New Roman"/>
+          <w:color w:val="A31515"/>
+          <w:sz w:val="14"/>
+          <w:szCs w:val="14"/>
+          <w:lang w:eastAsia="fr-CH"/>
+        </w:rPr>
+        <w:t xml:space="preserve"> end of line"</w:t>
       </w:r>
       <w:r>
         <w:rPr>
@@ -7166,7 +8343,30 @@
           <w:szCs w:val="14"/>
           <w:lang w:eastAsia="fr-CH"/>
         </w:rPr>
-        <w:t>"role"</w:t>
+        <w:t>"</w:t>
+      </w:r>
+      <w:proofErr w:type="spellStart"/>
+      <w:r>
+        <w:rPr>
+          <w:rFonts w:ascii="Consolas" w:eastAsia="Times New Roman" w:hAnsi="Consolas" w:cs="Times New Roman"/>
+          <w:color w:val="A31515"/>
+          <w:sz w:val="14"/>
+          <w:szCs w:val="14"/>
+          <w:lang w:eastAsia="fr-CH"/>
+        </w:rPr>
+        <w:t>role</w:t>
+      </w:r>
+      <w:proofErr w:type="spellEnd"/>
+      <w:proofErr w:type="gramStart"/>
+      <w:r>
+        <w:rPr>
+          <w:rFonts w:ascii="Consolas" w:eastAsia="Times New Roman" w:hAnsi="Consolas" w:cs="Times New Roman"/>
+          <w:color w:val="A31515"/>
+          <w:sz w:val="14"/>
+          <w:szCs w:val="14"/>
+          <w:lang w:eastAsia="fr-CH"/>
+        </w:rPr>
+        <w:t>"</w:t>
       </w:r>
       <w:r>
         <w:rPr>
@@ -7176,6 +8376,57 @@
           <w:szCs w:val="14"/>
           <w:lang w:eastAsia="fr-CH"/>
         </w:rPr>
+        <w:t>:</w:t>
+      </w:r>
+      <w:proofErr w:type="gramEnd"/>
+      <w:r>
+        <w:rPr>
+          <w:rFonts w:ascii="Consolas" w:eastAsia="Times New Roman" w:hAnsi="Consolas" w:cs="Times New Roman"/>
+          <w:color w:val="000000"/>
+          <w:sz w:val="14"/>
+          <w:szCs w:val="14"/>
+          <w:lang w:eastAsia="fr-CH"/>
+        </w:rPr>
+        <w:t xml:space="preserve"> </w:t>
+      </w:r>
+      <w:r>
+        <w:rPr>
+          <w:rFonts w:ascii="Consolas" w:eastAsia="Times New Roman" w:hAnsi="Consolas" w:cs="Times New Roman"/>
+          <w:color w:val="A31515"/>
+          <w:sz w:val="14"/>
+          <w:szCs w:val="14"/>
+          <w:lang w:eastAsia="fr-CH"/>
+        </w:rPr>
+        <w:t>"system"</w:t>
+      </w:r>
+      <w:r>
+        <w:rPr>
+          <w:rFonts w:ascii="Consolas" w:eastAsia="Times New Roman" w:hAnsi="Consolas" w:cs="Times New Roman"/>
+          <w:color w:val="000000"/>
+          <w:sz w:val="14"/>
+          <w:szCs w:val="14"/>
+          <w:lang w:eastAsia="fr-CH"/>
+        </w:rPr>
+        <w:t xml:space="preserve">, </w:t>
+      </w:r>
+      <w:r>
+        <w:rPr>
+          <w:rFonts w:ascii="Consolas" w:eastAsia="Times New Roman" w:hAnsi="Consolas" w:cs="Times New Roman"/>
+          <w:color w:val="A31515"/>
+          <w:sz w:val="14"/>
+          <w:szCs w:val="14"/>
+          <w:lang w:eastAsia="fr-CH"/>
+        </w:rPr>
+        <w:t>"content"</w:t>
+      </w:r>
+      <w:r>
+        <w:rPr>
+          <w:rFonts w:ascii="Consolas" w:eastAsia="Times New Roman" w:hAnsi="Consolas" w:cs="Times New Roman"/>
+          <w:color w:val="000000"/>
+          <w:sz w:val="14"/>
+          <w:szCs w:val="14"/>
+          <w:lang w:eastAsia="fr-CH"/>
+        </w:rPr>
         <w:t xml:space="preserve">: </w:t>
       </w:r>
       <w:r>
@@ -7186,47 +8437,95 @@
           <w:szCs w:val="14"/>
           <w:lang w:eastAsia="fr-CH"/>
         </w:rPr>
-        <w:t>"system"</w:t>
-      </w:r>
-      <w:r>
-        <w:rPr>
-          <w:rFonts w:ascii="Consolas" w:eastAsia="Times New Roman" w:hAnsi="Consolas" w:cs="Times New Roman"/>
-          <w:color w:val="000000"/>
-          <w:sz w:val="14"/>
-          <w:szCs w:val="14"/>
-          <w:lang w:eastAsia="fr-CH"/>
-        </w:rPr>
-        <w:t xml:space="preserve">, </w:t>
-      </w:r>
-      <w:r>
-        <w:rPr>
-          <w:rFonts w:ascii="Consolas" w:eastAsia="Times New Roman" w:hAnsi="Consolas" w:cs="Times New Roman"/>
-          <w:color w:val="A31515"/>
-          <w:sz w:val="14"/>
-          <w:szCs w:val="14"/>
-          <w:lang w:eastAsia="fr-CH"/>
-        </w:rPr>
-        <w:t>"content"</w:t>
-      </w:r>
-      <w:r>
-        <w:rPr>
-          <w:rFonts w:ascii="Consolas" w:eastAsia="Times New Roman" w:hAnsi="Consolas" w:cs="Times New Roman"/>
-          <w:color w:val="000000"/>
-          <w:sz w:val="14"/>
-          <w:szCs w:val="14"/>
-          <w:lang w:eastAsia="fr-CH"/>
-        </w:rPr>
-        <w:t xml:space="preserve">: </w:t>
-      </w:r>
-      <w:r>
-        <w:rPr>
-          <w:rFonts w:ascii="Consolas" w:eastAsia="Times New Roman" w:hAnsi="Consolas" w:cs="Times New Roman"/>
-          <w:color w:val="A31515"/>
-          <w:sz w:val="14"/>
-          <w:szCs w:val="14"/>
-          <w:lang w:eastAsia="fr-CH"/>
-        </w:rPr>
-        <w:t>"Difficulty has to be a number from 1 to 5"</w:t>
+        <w:t>"</w:t>
+      </w:r>
+      <w:proofErr w:type="spellStart"/>
+      <w:r>
+        <w:rPr>
+          <w:rFonts w:ascii="Consolas" w:eastAsia="Times New Roman" w:hAnsi="Consolas" w:cs="Times New Roman"/>
+          <w:color w:val="A31515"/>
+          <w:sz w:val="14"/>
+          <w:szCs w:val="14"/>
+          <w:lang w:eastAsia="fr-CH"/>
+        </w:rPr>
+        <w:t>Difficulty</w:t>
+      </w:r>
+      <w:proofErr w:type="spellEnd"/>
+      <w:r>
+        <w:rPr>
+          <w:rFonts w:ascii="Consolas" w:eastAsia="Times New Roman" w:hAnsi="Consolas" w:cs="Times New Roman"/>
+          <w:color w:val="A31515"/>
+          <w:sz w:val="14"/>
+          <w:szCs w:val="14"/>
+          <w:lang w:eastAsia="fr-CH"/>
+        </w:rPr>
+        <w:t xml:space="preserve"> has to </w:t>
+      </w:r>
+      <w:proofErr w:type="spellStart"/>
+      <w:r>
+        <w:rPr>
+          <w:rFonts w:ascii="Consolas" w:eastAsia="Times New Roman" w:hAnsi="Consolas" w:cs="Times New Roman"/>
+          <w:color w:val="A31515"/>
+          <w:sz w:val="14"/>
+          <w:szCs w:val="14"/>
+          <w:lang w:eastAsia="fr-CH"/>
+        </w:rPr>
+        <w:t>be</w:t>
+      </w:r>
+      <w:proofErr w:type="spellEnd"/>
+      <w:r>
+        <w:rPr>
+          <w:rFonts w:ascii="Consolas" w:eastAsia="Times New Roman" w:hAnsi="Consolas" w:cs="Times New Roman"/>
+          <w:color w:val="A31515"/>
+          <w:sz w:val="14"/>
+          <w:szCs w:val="14"/>
+          <w:lang w:eastAsia="fr-CH"/>
+        </w:rPr>
+        <w:t xml:space="preserve"> a </w:t>
+      </w:r>
+      <w:proofErr w:type="spellStart"/>
+      <w:r>
+        <w:rPr>
+          <w:rFonts w:ascii="Consolas" w:eastAsia="Times New Roman" w:hAnsi="Consolas" w:cs="Times New Roman"/>
+          <w:color w:val="A31515"/>
+          <w:sz w:val="14"/>
+          <w:szCs w:val="14"/>
+          <w:lang w:eastAsia="fr-CH"/>
+        </w:rPr>
+        <w:t>number</w:t>
+      </w:r>
+      <w:proofErr w:type="spellEnd"/>
+      <w:r>
+        <w:rPr>
+          <w:rFonts w:ascii="Consolas" w:eastAsia="Times New Roman" w:hAnsi="Consolas" w:cs="Times New Roman"/>
+          <w:color w:val="A31515"/>
+          <w:sz w:val="14"/>
+          <w:szCs w:val="14"/>
+          <w:lang w:eastAsia="fr-CH"/>
+        </w:rPr>
+        <w:t xml:space="preserve"> </w:t>
+      </w:r>
+      <w:proofErr w:type="spellStart"/>
+      <w:r>
+        <w:rPr>
+          <w:rFonts w:ascii="Consolas" w:eastAsia="Times New Roman" w:hAnsi="Consolas" w:cs="Times New Roman"/>
+          <w:color w:val="A31515"/>
+          <w:sz w:val="14"/>
+          <w:szCs w:val="14"/>
+          <w:lang w:eastAsia="fr-CH"/>
+        </w:rPr>
+        <w:t>from</w:t>
+      </w:r>
+      <w:proofErr w:type="spellEnd"/>
+      <w:r>
+        <w:rPr>
+          <w:rFonts w:ascii="Consolas" w:eastAsia="Times New Roman" w:hAnsi="Consolas" w:cs="Times New Roman"/>
+          <w:color w:val="A31515"/>
+          <w:sz w:val="14"/>
+          <w:szCs w:val="14"/>
+          <w:lang w:eastAsia="fr-CH"/>
+        </w:rPr>
+        <w:t xml:space="preserve"> 1 to 5"</w:t>
       </w:r>
       <w:r>
         <w:rPr>
@@ -7270,7 +8569,30 @@
           <w:szCs w:val="14"/>
           <w:lang w:eastAsia="fr-CH"/>
         </w:rPr>
-        <w:t>"role"</w:t>
+        <w:t>"</w:t>
+      </w:r>
+      <w:proofErr w:type="spellStart"/>
+      <w:r>
+        <w:rPr>
+          <w:rFonts w:ascii="Consolas" w:eastAsia="Times New Roman" w:hAnsi="Consolas" w:cs="Times New Roman"/>
+          <w:color w:val="A31515"/>
+          <w:sz w:val="14"/>
+          <w:szCs w:val="14"/>
+          <w:lang w:eastAsia="fr-CH"/>
+        </w:rPr>
+        <w:t>role</w:t>
+      </w:r>
+      <w:proofErr w:type="spellEnd"/>
+      <w:proofErr w:type="gramStart"/>
+      <w:r>
+        <w:rPr>
+          <w:rFonts w:ascii="Consolas" w:eastAsia="Times New Roman" w:hAnsi="Consolas" w:cs="Times New Roman"/>
+          <w:color w:val="A31515"/>
+          <w:sz w:val="14"/>
+          <w:szCs w:val="14"/>
+          <w:lang w:eastAsia="fr-CH"/>
+        </w:rPr>
+        <w:t>"</w:t>
       </w:r>
       <w:r>
         <w:rPr>
@@ -7280,6 +8602,57 @@
           <w:szCs w:val="14"/>
           <w:lang w:eastAsia="fr-CH"/>
         </w:rPr>
+        <w:t>:</w:t>
+      </w:r>
+      <w:proofErr w:type="gramEnd"/>
+      <w:r>
+        <w:rPr>
+          <w:rFonts w:ascii="Consolas" w:eastAsia="Times New Roman" w:hAnsi="Consolas" w:cs="Times New Roman"/>
+          <w:color w:val="000000"/>
+          <w:sz w:val="14"/>
+          <w:szCs w:val="14"/>
+          <w:lang w:eastAsia="fr-CH"/>
+        </w:rPr>
+        <w:t xml:space="preserve"> </w:t>
+      </w:r>
+      <w:r>
+        <w:rPr>
+          <w:rFonts w:ascii="Consolas" w:eastAsia="Times New Roman" w:hAnsi="Consolas" w:cs="Times New Roman"/>
+          <w:color w:val="A31515"/>
+          <w:sz w:val="14"/>
+          <w:szCs w:val="14"/>
+          <w:lang w:eastAsia="fr-CH"/>
+        </w:rPr>
+        <w:t>"system"</w:t>
+      </w:r>
+      <w:r>
+        <w:rPr>
+          <w:rFonts w:ascii="Consolas" w:eastAsia="Times New Roman" w:hAnsi="Consolas" w:cs="Times New Roman"/>
+          <w:color w:val="000000"/>
+          <w:sz w:val="14"/>
+          <w:szCs w:val="14"/>
+          <w:lang w:eastAsia="fr-CH"/>
+        </w:rPr>
+        <w:t xml:space="preserve">, </w:t>
+      </w:r>
+      <w:r>
+        <w:rPr>
+          <w:rFonts w:ascii="Consolas" w:eastAsia="Times New Roman" w:hAnsi="Consolas" w:cs="Times New Roman"/>
+          <w:color w:val="A31515"/>
+          <w:sz w:val="14"/>
+          <w:szCs w:val="14"/>
+          <w:lang w:eastAsia="fr-CH"/>
+        </w:rPr>
+        <w:t>"content"</w:t>
+      </w:r>
+      <w:r>
+        <w:rPr>
+          <w:rFonts w:ascii="Consolas" w:eastAsia="Times New Roman" w:hAnsi="Consolas" w:cs="Times New Roman"/>
+          <w:color w:val="000000"/>
+          <w:sz w:val="14"/>
+          <w:szCs w:val="14"/>
+          <w:lang w:eastAsia="fr-CH"/>
+        </w:rPr>
         <w:t xml:space="preserve">: </w:t>
       </w:r>
       <w:r>
@@ -7290,47 +8663,95 @@
           <w:szCs w:val="14"/>
           <w:lang w:eastAsia="fr-CH"/>
         </w:rPr>
-        <w:t>"system"</w:t>
-      </w:r>
-      <w:r>
-        <w:rPr>
-          <w:rFonts w:ascii="Consolas" w:eastAsia="Times New Roman" w:hAnsi="Consolas" w:cs="Times New Roman"/>
-          <w:color w:val="000000"/>
-          <w:sz w:val="14"/>
-          <w:szCs w:val="14"/>
-          <w:lang w:eastAsia="fr-CH"/>
-        </w:rPr>
-        <w:t xml:space="preserve">, </w:t>
-      </w:r>
-      <w:r>
-        <w:rPr>
-          <w:rFonts w:ascii="Consolas" w:eastAsia="Times New Roman" w:hAnsi="Consolas" w:cs="Times New Roman"/>
-          <w:color w:val="A31515"/>
-          <w:sz w:val="14"/>
-          <w:szCs w:val="14"/>
-          <w:lang w:eastAsia="fr-CH"/>
-        </w:rPr>
-        <w:t>"content"</w:t>
-      </w:r>
-      <w:r>
-        <w:rPr>
-          <w:rFonts w:ascii="Consolas" w:eastAsia="Times New Roman" w:hAnsi="Consolas" w:cs="Times New Roman"/>
-          <w:color w:val="000000"/>
-          <w:sz w:val="14"/>
-          <w:szCs w:val="14"/>
-          <w:lang w:eastAsia="fr-CH"/>
-        </w:rPr>
-        <w:t xml:space="preserve">: </w:t>
-      </w:r>
-      <w:r>
-        <w:rPr>
-          <w:rFonts w:ascii="Consolas" w:eastAsia="Times New Roman" w:hAnsi="Consolas" w:cs="Times New Roman"/>
-          <w:color w:val="A31515"/>
-          <w:sz w:val="14"/>
-          <w:szCs w:val="14"/>
-          <w:lang w:eastAsia="fr-CH"/>
-        </w:rPr>
-        <w:t>"Number has to be a the number of the exercise"</w:t>
+        <w:t>"</w:t>
+      </w:r>
+      <w:proofErr w:type="spellStart"/>
+      <w:r>
+        <w:rPr>
+          <w:rFonts w:ascii="Consolas" w:eastAsia="Times New Roman" w:hAnsi="Consolas" w:cs="Times New Roman"/>
+          <w:color w:val="A31515"/>
+          <w:sz w:val="14"/>
+          <w:szCs w:val="14"/>
+          <w:lang w:eastAsia="fr-CH"/>
+        </w:rPr>
+        <w:t>Number</w:t>
+      </w:r>
+      <w:proofErr w:type="spellEnd"/>
+      <w:r>
+        <w:rPr>
+          <w:rFonts w:ascii="Consolas" w:eastAsia="Times New Roman" w:hAnsi="Consolas" w:cs="Times New Roman"/>
+          <w:color w:val="A31515"/>
+          <w:sz w:val="14"/>
+          <w:szCs w:val="14"/>
+          <w:lang w:eastAsia="fr-CH"/>
+        </w:rPr>
+        <w:t xml:space="preserve"> has to </w:t>
+      </w:r>
+      <w:proofErr w:type="spellStart"/>
+      <w:r>
+        <w:rPr>
+          <w:rFonts w:ascii="Consolas" w:eastAsia="Times New Roman" w:hAnsi="Consolas" w:cs="Times New Roman"/>
+          <w:color w:val="A31515"/>
+          <w:sz w:val="14"/>
+          <w:szCs w:val="14"/>
+          <w:lang w:eastAsia="fr-CH"/>
+        </w:rPr>
+        <w:t>be</w:t>
+      </w:r>
+      <w:proofErr w:type="spellEnd"/>
+      <w:r>
+        <w:rPr>
+          <w:rFonts w:ascii="Consolas" w:eastAsia="Times New Roman" w:hAnsi="Consolas" w:cs="Times New Roman"/>
+          <w:color w:val="A31515"/>
+          <w:sz w:val="14"/>
+          <w:szCs w:val="14"/>
+          <w:lang w:eastAsia="fr-CH"/>
+        </w:rPr>
+        <w:t xml:space="preserve"> a the </w:t>
+      </w:r>
+      <w:proofErr w:type="spellStart"/>
+      <w:r>
+        <w:rPr>
+          <w:rFonts w:ascii="Consolas" w:eastAsia="Times New Roman" w:hAnsi="Consolas" w:cs="Times New Roman"/>
+          <w:color w:val="A31515"/>
+          <w:sz w:val="14"/>
+          <w:szCs w:val="14"/>
+          <w:lang w:eastAsia="fr-CH"/>
+        </w:rPr>
+        <w:t>number</w:t>
+      </w:r>
+      <w:proofErr w:type="spellEnd"/>
+      <w:r>
+        <w:rPr>
+          <w:rFonts w:ascii="Consolas" w:eastAsia="Times New Roman" w:hAnsi="Consolas" w:cs="Times New Roman"/>
+          <w:color w:val="A31515"/>
+          <w:sz w:val="14"/>
+          <w:szCs w:val="14"/>
+          <w:lang w:eastAsia="fr-CH"/>
+        </w:rPr>
+        <w:t xml:space="preserve"> of the </w:t>
+      </w:r>
+      <w:proofErr w:type="spellStart"/>
+      <w:r>
+        <w:rPr>
+          <w:rFonts w:ascii="Consolas" w:eastAsia="Times New Roman" w:hAnsi="Consolas" w:cs="Times New Roman"/>
+          <w:color w:val="A31515"/>
+          <w:sz w:val="14"/>
+          <w:szCs w:val="14"/>
+          <w:lang w:eastAsia="fr-CH"/>
+        </w:rPr>
+        <w:t>exercise</w:t>
+      </w:r>
+      <w:proofErr w:type="spellEnd"/>
+      <w:r>
+        <w:rPr>
+          <w:rFonts w:ascii="Consolas" w:eastAsia="Times New Roman" w:hAnsi="Consolas" w:cs="Times New Roman"/>
+          <w:color w:val="A31515"/>
+          <w:sz w:val="14"/>
+          <w:szCs w:val="14"/>
+          <w:lang w:eastAsia="fr-CH"/>
+        </w:rPr>
+        <w:t>"</w:t>
       </w:r>
       <w:r>
         <w:rPr>
@@ -7374,7 +8795,30 @@
           <w:szCs w:val="14"/>
           <w:lang w:eastAsia="fr-CH"/>
         </w:rPr>
-        <w:t>"role"</w:t>
+        <w:t>"</w:t>
+      </w:r>
+      <w:proofErr w:type="spellStart"/>
+      <w:r>
+        <w:rPr>
+          <w:rFonts w:ascii="Consolas" w:eastAsia="Times New Roman" w:hAnsi="Consolas" w:cs="Times New Roman"/>
+          <w:color w:val="A31515"/>
+          <w:sz w:val="14"/>
+          <w:szCs w:val="14"/>
+          <w:lang w:eastAsia="fr-CH"/>
+        </w:rPr>
+        <w:t>role</w:t>
+      </w:r>
+      <w:proofErr w:type="spellEnd"/>
+      <w:proofErr w:type="gramStart"/>
+      <w:r>
+        <w:rPr>
+          <w:rFonts w:ascii="Consolas" w:eastAsia="Times New Roman" w:hAnsi="Consolas" w:cs="Times New Roman"/>
+          <w:color w:val="A31515"/>
+          <w:sz w:val="14"/>
+          <w:szCs w:val="14"/>
+          <w:lang w:eastAsia="fr-CH"/>
+        </w:rPr>
+        <w:t>"</w:t>
       </w:r>
       <w:r>
         <w:rPr>
@@ -7384,6 +8828,57 @@
           <w:szCs w:val="14"/>
           <w:lang w:eastAsia="fr-CH"/>
         </w:rPr>
+        <w:t>:</w:t>
+      </w:r>
+      <w:proofErr w:type="gramEnd"/>
+      <w:r>
+        <w:rPr>
+          <w:rFonts w:ascii="Consolas" w:eastAsia="Times New Roman" w:hAnsi="Consolas" w:cs="Times New Roman"/>
+          <w:color w:val="000000"/>
+          <w:sz w:val="14"/>
+          <w:szCs w:val="14"/>
+          <w:lang w:eastAsia="fr-CH"/>
+        </w:rPr>
+        <w:t xml:space="preserve"> </w:t>
+      </w:r>
+      <w:r>
+        <w:rPr>
+          <w:rFonts w:ascii="Consolas" w:eastAsia="Times New Roman" w:hAnsi="Consolas" w:cs="Times New Roman"/>
+          <w:color w:val="A31515"/>
+          <w:sz w:val="14"/>
+          <w:szCs w:val="14"/>
+          <w:lang w:eastAsia="fr-CH"/>
+        </w:rPr>
+        <w:t>"user"</w:t>
+      </w:r>
+      <w:r>
+        <w:rPr>
+          <w:rFonts w:ascii="Consolas" w:eastAsia="Times New Roman" w:hAnsi="Consolas" w:cs="Times New Roman"/>
+          <w:color w:val="000000"/>
+          <w:sz w:val="14"/>
+          <w:szCs w:val="14"/>
+          <w:lang w:eastAsia="fr-CH"/>
+        </w:rPr>
+        <w:t xml:space="preserve">, </w:t>
+      </w:r>
+      <w:r>
+        <w:rPr>
+          <w:rFonts w:ascii="Consolas" w:eastAsia="Times New Roman" w:hAnsi="Consolas" w:cs="Times New Roman"/>
+          <w:color w:val="A31515"/>
+          <w:sz w:val="14"/>
+          <w:szCs w:val="14"/>
+          <w:lang w:eastAsia="fr-CH"/>
+        </w:rPr>
+        <w:t>"content"</w:t>
+      </w:r>
+      <w:r>
+        <w:rPr>
+          <w:rFonts w:ascii="Consolas" w:eastAsia="Times New Roman" w:hAnsi="Consolas" w:cs="Times New Roman"/>
+          <w:color w:val="000000"/>
+          <w:sz w:val="14"/>
+          <w:szCs w:val="14"/>
+          <w:lang w:eastAsia="fr-CH"/>
+        </w:rPr>
         <w:t xml:space="preserve">: </w:t>
       </w:r>
       <w:r>
@@ -7394,47 +8889,95 @@
           <w:szCs w:val="14"/>
           <w:lang w:eastAsia="fr-CH"/>
         </w:rPr>
-        <w:t>"user"</w:t>
-      </w:r>
-      <w:r>
-        <w:rPr>
-          <w:rFonts w:ascii="Consolas" w:eastAsia="Times New Roman" w:hAnsi="Consolas" w:cs="Times New Roman"/>
-          <w:color w:val="000000"/>
-          <w:sz w:val="14"/>
-          <w:szCs w:val="14"/>
-          <w:lang w:eastAsia="fr-CH"/>
-        </w:rPr>
-        <w:t xml:space="preserve">, </w:t>
-      </w:r>
-      <w:r>
-        <w:rPr>
-          <w:rFonts w:ascii="Consolas" w:eastAsia="Times New Roman" w:hAnsi="Consolas" w:cs="Times New Roman"/>
-          <w:color w:val="A31515"/>
-          <w:sz w:val="14"/>
-          <w:szCs w:val="14"/>
-          <w:lang w:eastAsia="fr-CH"/>
-        </w:rPr>
-        <w:t>"content"</w:t>
-      </w:r>
-      <w:r>
-        <w:rPr>
-          <w:rFonts w:ascii="Consolas" w:eastAsia="Times New Roman" w:hAnsi="Consolas" w:cs="Times New Roman"/>
-          <w:color w:val="000000"/>
-          <w:sz w:val="14"/>
-          <w:szCs w:val="14"/>
-          <w:lang w:eastAsia="fr-CH"/>
-        </w:rPr>
-        <w:t xml:space="preserve">: </w:t>
-      </w:r>
-      <w:r>
-        <w:rPr>
-          <w:rFonts w:ascii="Consolas" w:eastAsia="Times New Roman" w:hAnsi="Consolas" w:cs="Times New Roman"/>
-          <w:color w:val="A31515"/>
-          <w:sz w:val="14"/>
-          <w:szCs w:val="14"/>
-          <w:lang w:eastAsia="fr-CH"/>
-        </w:rPr>
-        <w:t xml:space="preserve">"Can you generate 3 tehorical exercises, 3 </w:t>
+        <w:t xml:space="preserve">"Can </w:t>
+      </w:r>
+      <w:proofErr w:type="spellStart"/>
+      <w:r>
+        <w:rPr>
+          <w:rFonts w:ascii="Consolas" w:eastAsia="Times New Roman" w:hAnsi="Consolas" w:cs="Times New Roman"/>
+          <w:color w:val="A31515"/>
+          <w:sz w:val="14"/>
+          <w:szCs w:val="14"/>
+          <w:lang w:eastAsia="fr-CH"/>
+        </w:rPr>
+        <w:t>you</w:t>
+      </w:r>
+      <w:proofErr w:type="spellEnd"/>
+      <w:r>
+        <w:rPr>
+          <w:rFonts w:ascii="Consolas" w:eastAsia="Times New Roman" w:hAnsi="Consolas" w:cs="Times New Roman"/>
+          <w:color w:val="A31515"/>
+          <w:sz w:val="14"/>
+          <w:szCs w:val="14"/>
+          <w:lang w:eastAsia="fr-CH"/>
+        </w:rPr>
+        <w:t xml:space="preserve"> </w:t>
+      </w:r>
+      <w:proofErr w:type="spellStart"/>
+      <w:r>
+        <w:rPr>
+          <w:rFonts w:ascii="Consolas" w:eastAsia="Times New Roman" w:hAnsi="Consolas" w:cs="Times New Roman"/>
+          <w:color w:val="A31515"/>
+          <w:sz w:val="14"/>
+          <w:szCs w:val="14"/>
+          <w:lang w:eastAsia="fr-CH"/>
+        </w:rPr>
+        <w:t>generate</w:t>
+      </w:r>
+      <w:proofErr w:type="spellEnd"/>
+      <w:r>
+        <w:rPr>
+          <w:rFonts w:ascii="Consolas" w:eastAsia="Times New Roman" w:hAnsi="Consolas" w:cs="Times New Roman"/>
+          <w:color w:val="A31515"/>
+          <w:sz w:val="14"/>
+          <w:szCs w:val="14"/>
+          <w:lang w:eastAsia="fr-CH"/>
+        </w:rPr>
+        <w:t xml:space="preserve"> 3 </w:t>
+      </w:r>
+      <w:proofErr w:type="spellStart"/>
+      <w:r>
+        <w:rPr>
+          <w:rFonts w:ascii="Consolas" w:eastAsia="Times New Roman" w:hAnsi="Consolas" w:cs="Times New Roman"/>
+          <w:color w:val="A31515"/>
+          <w:sz w:val="14"/>
+          <w:szCs w:val="14"/>
+          <w:lang w:eastAsia="fr-CH"/>
+        </w:rPr>
+        <w:t>tehorical</w:t>
+      </w:r>
+      <w:proofErr w:type="spellEnd"/>
+      <w:r>
+        <w:rPr>
+          <w:rFonts w:ascii="Consolas" w:eastAsia="Times New Roman" w:hAnsi="Consolas" w:cs="Times New Roman"/>
+          <w:color w:val="A31515"/>
+          <w:sz w:val="14"/>
+          <w:szCs w:val="14"/>
+          <w:lang w:eastAsia="fr-CH"/>
+        </w:rPr>
+        <w:t xml:space="preserve"> </w:t>
+      </w:r>
+      <w:proofErr w:type="spellStart"/>
+      <w:r>
+        <w:rPr>
+          <w:rFonts w:ascii="Consolas" w:eastAsia="Times New Roman" w:hAnsi="Consolas" w:cs="Times New Roman"/>
+          <w:color w:val="A31515"/>
+          <w:sz w:val="14"/>
+          <w:szCs w:val="14"/>
+          <w:lang w:eastAsia="fr-CH"/>
+        </w:rPr>
+        <w:t>exercises</w:t>
+      </w:r>
+      <w:proofErr w:type="spellEnd"/>
+      <w:r>
+        <w:rPr>
+          <w:rFonts w:ascii="Consolas" w:eastAsia="Times New Roman" w:hAnsi="Consolas" w:cs="Times New Roman"/>
+          <w:color w:val="A31515"/>
+          <w:sz w:val="14"/>
+          <w:szCs w:val="14"/>
+          <w:lang w:eastAsia="fr-CH"/>
+        </w:rPr>
+        <w:t xml:space="preserve">, 3 </w:t>
       </w:r>
       <w:r>
         <w:rPr>
@@ -7446,15 +8989,49 @@
         </w:rPr>
         <w:t>\"</w:t>
       </w:r>
-      <w:r>
-        <w:rPr>
-          <w:rFonts w:ascii="Consolas" w:eastAsia="Times New Roman" w:hAnsi="Consolas" w:cs="Times New Roman"/>
-          <w:color w:val="A31515"/>
-          <w:sz w:val="14"/>
-          <w:szCs w:val="14"/>
-          <w:lang w:eastAsia="fr-CH"/>
-        </w:rPr>
-        <w:t>What print this code</w:t>
+      <w:proofErr w:type="spellStart"/>
+      <w:r>
+        <w:rPr>
+          <w:rFonts w:ascii="Consolas" w:eastAsia="Times New Roman" w:hAnsi="Consolas" w:cs="Times New Roman"/>
+          <w:color w:val="A31515"/>
+          <w:sz w:val="14"/>
+          <w:szCs w:val="14"/>
+          <w:lang w:eastAsia="fr-CH"/>
+        </w:rPr>
+        <w:t>What</w:t>
+      </w:r>
+      <w:proofErr w:type="spellEnd"/>
+      <w:r>
+        <w:rPr>
+          <w:rFonts w:ascii="Consolas" w:eastAsia="Times New Roman" w:hAnsi="Consolas" w:cs="Times New Roman"/>
+          <w:color w:val="A31515"/>
+          <w:sz w:val="14"/>
+          <w:szCs w:val="14"/>
+          <w:lang w:eastAsia="fr-CH"/>
+        </w:rPr>
+        <w:t xml:space="preserve"> print </w:t>
+      </w:r>
+      <w:proofErr w:type="spellStart"/>
+      <w:r>
+        <w:rPr>
+          <w:rFonts w:ascii="Consolas" w:eastAsia="Times New Roman" w:hAnsi="Consolas" w:cs="Times New Roman"/>
+          <w:color w:val="A31515"/>
+          <w:sz w:val="14"/>
+          <w:szCs w:val="14"/>
+          <w:lang w:eastAsia="fr-CH"/>
+        </w:rPr>
+        <w:t>this</w:t>
+      </w:r>
+      <w:proofErr w:type="spellEnd"/>
+      <w:r>
+        <w:rPr>
+          <w:rFonts w:ascii="Consolas" w:eastAsia="Times New Roman" w:hAnsi="Consolas" w:cs="Times New Roman"/>
+          <w:color w:val="A31515"/>
+          <w:sz w:val="14"/>
+          <w:szCs w:val="14"/>
+          <w:lang w:eastAsia="fr-CH"/>
+        </w:rPr>
+        <w:t xml:space="preserve"> code</w:t>
       </w:r>
       <w:r>
         <w:rPr>
@@ -7474,7 +9051,161 @@
           <w:szCs w:val="14"/>
           <w:lang w:eastAsia="fr-CH"/>
         </w:rPr>
-        <w:t>, 5 practical exercises in french ? Difficulty should increase on each category"</w:t>
+        <w:t xml:space="preserve">, 5 </w:t>
+      </w:r>
+      <w:proofErr w:type="spellStart"/>
+      <w:r>
+        <w:rPr>
+          <w:rFonts w:ascii="Consolas" w:eastAsia="Times New Roman" w:hAnsi="Consolas" w:cs="Times New Roman"/>
+          <w:color w:val="A31515"/>
+          <w:sz w:val="14"/>
+          <w:szCs w:val="14"/>
+          <w:lang w:eastAsia="fr-CH"/>
+        </w:rPr>
+        <w:t>practical</w:t>
+      </w:r>
+      <w:proofErr w:type="spellEnd"/>
+      <w:r>
+        <w:rPr>
+          <w:rFonts w:ascii="Consolas" w:eastAsia="Times New Roman" w:hAnsi="Consolas" w:cs="Times New Roman"/>
+          <w:color w:val="A31515"/>
+          <w:sz w:val="14"/>
+          <w:szCs w:val="14"/>
+          <w:lang w:eastAsia="fr-CH"/>
+        </w:rPr>
+        <w:t xml:space="preserve"> </w:t>
+      </w:r>
+      <w:proofErr w:type="spellStart"/>
+      <w:r>
+        <w:rPr>
+          <w:rFonts w:ascii="Consolas" w:eastAsia="Times New Roman" w:hAnsi="Consolas" w:cs="Times New Roman"/>
+          <w:color w:val="A31515"/>
+          <w:sz w:val="14"/>
+          <w:szCs w:val="14"/>
+          <w:lang w:eastAsia="fr-CH"/>
+        </w:rPr>
+        <w:t>exercises</w:t>
+      </w:r>
+      <w:proofErr w:type="spellEnd"/>
+      <w:r>
+        <w:rPr>
+          <w:rFonts w:ascii="Consolas" w:eastAsia="Times New Roman" w:hAnsi="Consolas" w:cs="Times New Roman"/>
+          <w:color w:val="A31515"/>
+          <w:sz w:val="14"/>
+          <w:szCs w:val="14"/>
+          <w:lang w:eastAsia="fr-CH"/>
+        </w:rPr>
+        <w:t xml:space="preserve"> in french ? </w:t>
+      </w:r>
+      <w:proofErr w:type="spellStart"/>
+      <w:r>
+        <w:rPr>
+          <w:rFonts w:ascii="Consolas" w:eastAsia="Times New Roman" w:hAnsi="Consolas" w:cs="Times New Roman"/>
+          <w:color w:val="A31515"/>
+          <w:sz w:val="14"/>
+          <w:szCs w:val="14"/>
+          <w:lang w:eastAsia="fr-CH"/>
+        </w:rPr>
+        <w:t>Difficulty</w:t>
+      </w:r>
+      <w:proofErr w:type="spellEnd"/>
+      <w:r>
+        <w:rPr>
+          <w:rFonts w:ascii="Consolas" w:eastAsia="Times New Roman" w:hAnsi="Consolas" w:cs="Times New Roman"/>
+          <w:color w:val="A31515"/>
+          <w:sz w:val="14"/>
+          <w:szCs w:val="14"/>
+          <w:lang w:eastAsia="fr-CH"/>
+        </w:rPr>
+        <w:t xml:space="preserve"> </w:t>
+      </w:r>
+      <w:proofErr w:type="spellStart"/>
+      <w:r>
+        <w:rPr>
+          <w:rFonts w:ascii="Consolas" w:eastAsia="Times New Roman" w:hAnsi="Consolas" w:cs="Times New Roman"/>
+          <w:color w:val="A31515"/>
+          <w:sz w:val="14"/>
+          <w:szCs w:val="14"/>
+          <w:lang w:eastAsia="fr-CH"/>
+        </w:rPr>
+        <w:t>should</w:t>
+      </w:r>
+      <w:proofErr w:type="spellEnd"/>
+      <w:r>
+        <w:rPr>
+          <w:rFonts w:ascii="Consolas" w:eastAsia="Times New Roman" w:hAnsi="Consolas" w:cs="Times New Roman"/>
+          <w:color w:val="A31515"/>
+          <w:sz w:val="14"/>
+          <w:szCs w:val="14"/>
+          <w:lang w:eastAsia="fr-CH"/>
+        </w:rPr>
+        <w:t xml:space="preserve"> </w:t>
+      </w:r>
+      <w:proofErr w:type="spellStart"/>
+      <w:r>
+        <w:rPr>
+          <w:rFonts w:ascii="Consolas" w:eastAsia="Times New Roman" w:hAnsi="Consolas" w:cs="Times New Roman"/>
+          <w:color w:val="A31515"/>
+          <w:sz w:val="14"/>
+          <w:szCs w:val="14"/>
+          <w:lang w:eastAsia="fr-CH"/>
+        </w:rPr>
+        <w:t>increase</w:t>
+      </w:r>
+      <w:proofErr w:type="spellEnd"/>
+      <w:r>
+        <w:rPr>
+          <w:rFonts w:ascii="Consolas" w:eastAsia="Times New Roman" w:hAnsi="Consolas" w:cs="Times New Roman"/>
+          <w:color w:val="A31515"/>
+          <w:sz w:val="14"/>
+          <w:szCs w:val="14"/>
+          <w:lang w:eastAsia="fr-CH"/>
+        </w:rPr>
+        <w:t xml:space="preserve"> on </w:t>
+      </w:r>
+      <w:proofErr w:type="spellStart"/>
+      <w:r>
+        <w:rPr>
+          <w:rFonts w:ascii="Consolas" w:eastAsia="Times New Roman" w:hAnsi="Consolas" w:cs="Times New Roman"/>
+          <w:color w:val="A31515"/>
+          <w:sz w:val="14"/>
+          <w:szCs w:val="14"/>
+          <w:lang w:eastAsia="fr-CH"/>
+        </w:rPr>
+        <w:t>each</w:t>
+      </w:r>
+      <w:proofErr w:type="spellEnd"/>
+      <w:r>
+        <w:rPr>
+          <w:rFonts w:ascii="Consolas" w:eastAsia="Times New Roman" w:hAnsi="Consolas" w:cs="Times New Roman"/>
+          <w:color w:val="A31515"/>
+          <w:sz w:val="14"/>
+          <w:szCs w:val="14"/>
+          <w:lang w:eastAsia="fr-CH"/>
+        </w:rPr>
+        <w:t xml:space="preserve"> </w:t>
+      </w:r>
+      <w:proofErr w:type="spellStart"/>
+      <w:r>
+        <w:rPr>
+          <w:rFonts w:ascii="Consolas" w:eastAsia="Times New Roman" w:hAnsi="Consolas" w:cs="Times New Roman"/>
+          <w:color w:val="A31515"/>
+          <w:sz w:val="14"/>
+          <w:szCs w:val="14"/>
+          <w:lang w:eastAsia="fr-CH"/>
+        </w:rPr>
+        <w:t>category</w:t>
+      </w:r>
+      <w:proofErr w:type="spellEnd"/>
+      <w:r>
+        <w:rPr>
+          <w:rFonts w:ascii="Consolas" w:eastAsia="Times New Roman" w:hAnsi="Consolas" w:cs="Times New Roman"/>
+          <w:color w:val="A31515"/>
+          <w:sz w:val="14"/>
+          <w:szCs w:val="14"/>
+          <w:lang w:eastAsia="fr-CH"/>
+        </w:rPr>
+        <w:t>"</w:t>
       </w:r>
       <w:r>
         <w:rPr>
@@ -7582,6 +9313,7 @@
       <w:r>
         <w:t xml:space="preserve">Pour assurer un fonctionnement optimal, il aura été demandé à l’intelligence artificiel de structure au maximum sa réponse. Ainsi il suffira de </w:t>
       </w:r>
+      <w:proofErr w:type="spellStart"/>
       <w:r>
         <w:rPr>
           <w:i/>
@@ -7603,6 +9335,7 @@
         </w:rPr>
         <w:t>er</w:t>
       </w:r>
+      <w:proofErr w:type="spellEnd"/>
       <w:r>
         <w:t xml:space="preserve"> (transformer du texte en objet utilisable par le programme) la réponse et d’extraire les informations suivantes par exercices :</w:t>
       </w:r>
@@ -7936,6 +9669,29 @@
     </w:p>
     <w:p>
       <w:pPr>
+        <w:jc w:val="both"/>
+      </w:pPr>
+      <w:r>
+        <w:t>A des fins de sécurité, le mot de passe du compte SMTP servant à envoyer les mails sera demandé lors de chaque envoi de mails, ainsi le mot de passe</w:t>
+      </w:r>
+      <w:r>
+        <w:t xml:space="preserve"> </w:t>
+      </w:r>
+      <w:r>
+        <w:t>ne sera pas stocké « en dur » dans le code source.</w:t>
+      </w:r>
+      <w:r>
+        <w:t xml:space="preserve"> Cela signifie que si une personne mal attentionnée récupère le code source il ne pourra pas envoyer de mail au nom de l’</w:t>
+      </w:r>
+      <w:r>
+        <w:t>enseignant</w:t>
+      </w:r>
+      <w:r>
+        <w:t>.</w:t>
+      </w:r>
+    </w:p>
+    <w:p>
+      <w:pPr>
         <w:pStyle w:val="Titre2"/>
       </w:pPr>
       <w:bookmarkStart w:id="21" w:name="_Toc154128220"/>
@@ -8050,11 +9806,16 @@
       <w:r>
         <w:t xml:space="preserve"> seront testés, puis l’opérateur vérifiera que tous les </w:t>
       </w:r>
+      <w:proofErr w:type="gramStart"/>
       <w:r>
         <w:t>e-</w:t>
       </w:r>
       <w:r>
-        <w:t xml:space="preserve">mails envoyés soient conformes aux attentes et correspondent </w:t>
+        <w:t>mails</w:t>
+      </w:r>
+      <w:proofErr w:type="gramEnd"/>
+      <w:r>
+        <w:t xml:space="preserve"> envoyés soient conformes aux attentes et correspondent </w:t>
       </w:r>
       <w:r>
         <w:t>aux séries générées</w:t>
@@ -8101,13 +9862,7 @@
         <w:jc w:val="both"/>
       </w:pPr>
       <w:r>
-        <w:t xml:space="preserve">Dans le cadre du dernier cours de l’année 2023, un formulaire a été soumis à l’ensemble de la classe, ce dernier permettra de se positionner sur la réussite de ce projet ou pas. Puis les résultats attendus </w:t>
-      </w:r>
-      <w:r>
-        <w:t xml:space="preserve">seront comparé </w:t>
-      </w:r>
-      <w:r>
-        <w:t>aux résultats réels.</w:t>
+        <w:t>Dans le cadre du dernier cours de l’année 2023, un formulaire a été soumis à l’ensemble de la classe, ce dernier permettra de se positionner sur la réussite de ce projet ou pas. Puis il sera comparé les résultats attendus aux résultats réels.</w:t>
       </w:r>
     </w:p>
     <w:p>
@@ -8180,10 +9935,10 @@
           <w:lang w:eastAsia="fr-CH"/>
         </w:rPr>
         <w:drawing>
-          <wp:inline distT="0" distB="0" distL="0" distR="0" wp14:anchorId="0298BF3E" wp14:editId="47D317EC">
-            <wp:extent cx="4136805" cy="1669640"/>
-            <wp:effectExtent l="0" t="0" r="0" b="6985"/>
-            <wp:docPr id="918724497" name="Image 1" descr="Une image contenant texte, capture d’écran, Police, nombre&#10;&#10;Description générée automatiquement"/>
+          <wp:inline distT="0" distB="0" distL="0" distR="0" wp14:anchorId="5A6985A8" wp14:editId="7885585F">
+            <wp:extent cx="3360420" cy="1424940"/>
+            <wp:effectExtent l="0" t="0" r="0" b="3810"/>
+            <wp:docPr id="1722058111" name="Image 1"/>
             <wp:cNvGraphicFramePr>
               <a:graphicFrameLocks xmlns:a="http://schemas.openxmlformats.org/drawingml/2006/main" noChangeAspect="1"/>
             </wp:cNvGraphicFramePr>
@@ -8191,23 +9946,36 @@
               <a:graphicData uri="http://schemas.openxmlformats.org/drawingml/2006/picture">
                 <pic:pic xmlns:pic="http://schemas.openxmlformats.org/drawingml/2006/picture">
                   <pic:nvPicPr>
-                    <pic:cNvPr id="918724497" name="Image 1" descr="Une image contenant texte, capture d’écran, Police, nombre&#10;&#10;Description générée automatiquement"/>
-                    <pic:cNvPicPr/>
+                    <pic:cNvPr id="0" name="Picture 1"/>
+                    <pic:cNvPicPr>
+                      <a:picLocks noChangeAspect="1" noChangeArrowheads="1"/>
+                    </pic:cNvPicPr>
                   </pic:nvPicPr>
                   <pic:blipFill>
-                    <a:blip r:embed="rId15"/>
+                    <a:blip r:embed="rId15">
+                      <a:extLst>
+                        <a:ext uri="{28A0092B-C50C-407E-A947-70E740481C1C}">
+                          <a14:useLocalDpi xmlns:a14="http://schemas.microsoft.com/office/drawing/2010/main" val="0"/>
+                        </a:ext>
+                      </a:extLst>
+                    </a:blip>
+                    <a:srcRect/>
                     <a:stretch>
                       <a:fillRect/>
                     </a:stretch>
                   </pic:blipFill>
-                  <pic:spPr>
+                  <pic:spPr bwMode="auto">
                     <a:xfrm>
                       <a:off x="0" y="0"/>
-                      <a:ext cx="4150538" cy="1675183"/>
+                      <a:ext cx="3360420" cy="1424940"/>
                     </a:xfrm>
                     <a:prstGeom prst="rect">
                       <a:avLst/>
                     </a:prstGeom>
+                    <a:noFill/>
+                    <a:ln>
+                      <a:noFill/>
+                    </a:ln>
                   </pic:spPr>
                 </pic:pic>
               </a:graphicData>
@@ -8219,7 +9987,7 @@
     <w:p>
       <w:pPr>
         <w:spacing w:after="0" w:line="240" w:lineRule="auto"/>
-        <w:jc w:val="both"/>
+        <w:jc w:val="center"/>
         <w:rPr>
           <w:rFonts w:ascii="Times New Roman" w:eastAsia="Times New Roman" w:hAnsi="Times New Roman" w:cs="Times New Roman"/>
           <w:sz w:val="24"/>
@@ -8230,10 +9998,81 @@
     </w:p>
     <w:p>
       <w:pPr>
+        <w:spacing w:after="0" w:line="240" w:lineRule="auto"/>
         <w:jc w:val="both"/>
-      </w:pPr>
-      <w:r>
-        <w:t xml:space="preserve">En analysant ces données, on peut se rendre compte que la majorité des élèves ont préférés les exercices provenant du professeur, cependant 2 élèves ont préférées les exercices provenant du support de cours. </w:t>
+        <w:rPr>
+          <w:rFonts w:ascii="Times New Roman" w:eastAsia="Times New Roman" w:hAnsi="Times New Roman" w:cs="Times New Roman"/>
+          <w:sz w:val="24"/>
+          <w:szCs w:val="24"/>
+          <w:lang w:eastAsia="fr-CH"/>
+        </w:rPr>
+      </w:pPr>
+      <w:r>
+        <w:rPr>
+          <w:noProof/>
+        </w:rPr>
+        <w:drawing>
+          <wp:anchor distT="0" distB="0" distL="114300" distR="114300" simplePos="0" relativeHeight="251662336" behindDoc="0" locked="0" layoutInCell="1" allowOverlap="1" wp14:anchorId="3687196B" wp14:editId="56DEE07F">
+            <wp:simplePos x="0" y="0"/>
+            <wp:positionH relativeFrom="margin">
+              <wp:align>right</wp:align>
+            </wp:positionH>
+            <wp:positionV relativeFrom="paragraph">
+              <wp:posOffset>53975</wp:posOffset>
+            </wp:positionV>
+            <wp:extent cx="1453515" cy="967740"/>
+            <wp:effectExtent l="0" t="0" r="0" b="3810"/>
+            <wp:wrapSquare wrapText="bothSides"/>
+            <wp:docPr id="1379454118" name="Image 4"/>
+            <wp:cNvGraphicFramePr>
+              <a:graphicFrameLocks xmlns:a="http://schemas.openxmlformats.org/drawingml/2006/main" noChangeAspect="1"/>
+            </wp:cNvGraphicFramePr>
+            <a:graphic xmlns:a="http://schemas.openxmlformats.org/drawingml/2006/main">
+              <a:graphicData uri="http://schemas.openxmlformats.org/drawingml/2006/picture">
+                <pic:pic xmlns:pic="http://schemas.openxmlformats.org/drawingml/2006/picture">
+                  <pic:nvPicPr>
+                    <pic:cNvPr id="0" name="Picture 4"/>
+                    <pic:cNvPicPr>
+                      <a:picLocks noChangeAspect="1" noChangeArrowheads="1"/>
+                    </pic:cNvPicPr>
+                  </pic:nvPicPr>
+                  <pic:blipFill>
+                    <a:blip r:embed="rId16">
+                      <a:extLst>
+                        <a:ext uri="{28A0092B-C50C-407E-A947-70E740481C1C}">
+                          <a14:useLocalDpi xmlns:a14="http://schemas.microsoft.com/office/drawing/2010/main" val="0"/>
+                        </a:ext>
+                      </a:extLst>
+                    </a:blip>
+                    <a:srcRect/>
+                    <a:stretch>
+                      <a:fillRect/>
+                    </a:stretch>
+                  </pic:blipFill>
+                  <pic:spPr bwMode="auto">
+                    <a:xfrm>
+                      <a:off x="0" y="0"/>
+                      <a:ext cx="1453515" cy="967740"/>
+                    </a:xfrm>
+                    <a:prstGeom prst="rect">
+                      <a:avLst/>
+                    </a:prstGeom>
+                    <a:noFill/>
+                    <a:ln>
+                      <a:noFill/>
+                    </a:ln>
+                  </pic:spPr>
+                </pic:pic>
+              </a:graphicData>
+            </a:graphic>
+            <wp14:sizeRelH relativeFrom="margin">
+              <wp14:pctWidth>0</wp14:pctWidth>
+            </wp14:sizeRelH>
+            <wp14:sizeRelV relativeFrom="margin">
+              <wp14:pctHeight>0</wp14:pctHeight>
+            </wp14:sizeRelV>
+          </wp:anchor>
+        </w:drawing>
       </w:r>
     </w:p>
     <w:p>
@@ -8241,16 +10080,45 @@
         <w:jc w:val="both"/>
       </w:pPr>
       <w:r>
+        <w:t xml:space="preserve">En analysant ces données, on peut se rendre compte que la majorité des élèves ont préférés les exercices provenant du professeur, cependant </w:t>
+      </w:r>
+      <w:r>
+        <w:t>un</w:t>
+      </w:r>
+      <w:r>
+        <w:t xml:space="preserve"> élève </w:t>
+      </w:r>
+      <w:r>
+        <w:t>a</w:t>
+      </w:r>
+      <w:r>
+        <w:t xml:space="preserve"> préféré</w:t>
+      </w:r>
+      <w:r>
+        <w:t xml:space="preserve"> </w:t>
+      </w:r>
+      <w:r>
+        <w:t>les exercices provenant du support de cours</w:t>
+      </w:r>
+      <w:r>
+        <w:t xml:space="preserve"> et un autre n’a pas d’avis</w:t>
+      </w:r>
+      <w:r>
+        <w:t xml:space="preserve">. </w:t>
+      </w:r>
+      <w:r>
+        <w:br/>
+      </w:r>
+    </w:p>
+    <w:p>
+      <w:pPr>
+        <w:jc w:val="both"/>
+      </w:pPr>
+      <w:r>
         <w:t>Pour expliquer ce phénomène, il faut se pencher sur le parcours de chacun. Il est important de rappeler que deux types de profil peuvent accéder à cette formation, des informaticiens ainsi que des employés de commerce.</w:t>
       </w:r>
       <w:r>
-        <w:t xml:space="preserve"> Les deux personnes préférant le support de cours sont des employés de commerce. Alors que le reste de la classe qui a préféré les exercices du professeur sont des informaticiens. Sur la base de cette expérience ont peu déduire que les exercices de l’enseignant générés par l’intelligence artificielle sont plus adaptés aux élèves ayant un</w:t>
-      </w:r>
-      <w:r>
-        <w:t xml:space="preserve">e formation </w:t>
-      </w:r>
-      <w:r>
-        <w:t>d’informaticien. Ceci fait sens, car le support de cours « accompagne » plus les élèves dans la création des éléments de base (boucles, conditions, fonctions, …) alors que les exercices de l’IA sont plus évolués demandant une abstraction supplémentaire.</w:t>
+        <w:t xml:space="preserve"> Les deux personnes préférant le support de cours sont des employés de commerce. Alors que le reste de la classe qui a préféré les exercices du professeur sont des informaticiens. Sur la base de cette expérience ont peu déduire que les exercices de l’enseignant générés par l’intelligence artificielle sont plus adaptés aux élèves ayant un background d’informaticien. Ceci fait sens, car le support de cours « accompagne » plus les élèves dans la création des éléments de base (boucles, conditions, fonctions, …) alors que les exercices de l’IA sont plus évolués demandant une abstraction supplémentaire.</w:t>
       </w:r>
     </w:p>
     <w:p>
@@ -8266,7 +10134,15 @@
         <w:jc w:val="both"/>
       </w:pPr>
       <w:r>
-        <w:t>Les résultats sont relativement correspondant, comme attendu, la majorité de la classe a favorablement apprécié les exercices provenant le l’intelligence artificielle comparés à ceux provenant du support de cours.</w:t>
+        <w:t xml:space="preserve">Les résultats sont relativement correspondant, comme attendu, la majorité de la classe a favorablement apprécié les exercices provenant </w:t>
+      </w:r>
+      <w:proofErr w:type="spellStart"/>
+      <w:r>
+        <w:t>le</w:t>
+      </w:r>
+      <w:proofErr w:type="spellEnd"/>
+      <w:r>
+        <w:t xml:space="preserve"> l’intelligence artificielle comparés à ceux provenant du support de cours.</w:t>
       </w:r>
     </w:p>
     <w:p>
@@ -8482,7 +10358,15 @@
         <w:jc w:val="both"/>
       </w:pPr>
       <w:r>
-        <w:t xml:space="preserve">L’intelligence artificielle a selon moi un bel avenir dans le monde de l’éducation que se soit pour la génération d’exercice notamment mais également dans la possibilité de réexpliquer la matière d’un autre point de vue que l’enseignant. </w:t>
+        <w:t xml:space="preserve">L’intelligence artificielle a selon moi un bel avenir dans le monde de l’éducation que </w:t>
+      </w:r>
+      <w:proofErr w:type="spellStart"/>
+      <w:r>
+        <w:t>se</w:t>
+      </w:r>
+      <w:proofErr w:type="spellEnd"/>
+      <w:r>
+        <w:t xml:space="preserve"> soit pour la génération d’exercice notamment mais également dans la possibilité de réexpliquer la matière d’un autre point de vue que l’enseignant. </w:t>
       </w:r>
     </w:p>
     <w:p>
@@ -8540,7 +10424,15 @@
         <w:t xml:space="preserve">D’un point de vue personnel, j’ai grandement apprécié </w:t>
       </w:r>
       <w:r>
-        <w:t>mon expérience en tant qu’enseignant au près de 9 élèves motivés et très participants. La création de cet algorithme de génération d’exercice, m’a fait me rendre compte de la facilité avec laquelle il est possible de créer des séries exercices en un rien de temps. Cependant, je ne pense pas que le métier d’enseignant soit mis en danger, j’ai remarqué que les étudiants étaient bien plus attentifs et à l’écoute devant une vrai</w:t>
+        <w:t xml:space="preserve">mon expérience en tant qu’enseignant </w:t>
+      </w:r>
+      <w:proofErr w:type="spellStart"/>
+      <w:r>
+        <w:t>au près</w:t>
+      </w:r>
+      <w:proofErr w:type="spellEnd"/>
+      <w:r>
+        <w:t xml:space="preserve"> de 9 élèves motivés et très participants. La création de cet algorithme de génération d’exercice, m’a fait me rendre compte de la facilité avec laquelle il est possible de créer des séries exercices en un rien de temps. Cependant, je ne pense pas que le métier d’enseignant soit mis en danger, j’ai remarqué que les étudiants étaient bien plus attentifs et à l’écoute devant une vrai</w:t>
       </w:r>
       <w:r>
         <w:t>e</w:t>
@@ -8557,7 +10449,7 @@
         <w:t>J</w:t>
       </w:r>
       <w:r>
-        <w:t>e remercie les personnes responsables de la section informatique de gestion de l’école supérieure de Lausanne pour m’avoir offert cette possibilité d’enseignement. Ainsi que les enseignants Damien Rosat, Michael Perret et Alain Bovet de la haute école ARC pour leur suivi et leurs apports constructif tout au long de la rédaction de ce rapport.</w:t>
+        <w:t>e remercie les personnes responsables de la section informatique de gestion de l’école supérieure de Lausanne pour m’avoir offert cette possibilité d’enseignements. Ainsi que les enseignants Damien Rosat, Michael Perret et Alain Bovet de la haute école ARC pour leur suivi et leurs apports constructif tout au long de la rédaction de ce rapport.</w:t>
       </w:r>
     </w:p>
     <w:p>
@@ -8612,7 +10504,28 @@
         <w:fldChar w:fldCharType="separate"/>
       </w:r>
       <w:r>
-        <w:t xml:space="preserve">AI and education: guidance for policy-makers - UNESCO Bibliothèque Numérique, [en ligne]. Disponible à l’adresse : https://unesdoc.unesco.org/ark:/48223/pf0000376709 [consulté le 9 novembre 2023]. </w:t>
+        <w:t xml:space="preserve">AI and </w:t>
+      </w:r>
+      <w:proofErr w:type="spellStart"/>
+      <w:proofErr w:type="gramStart"/>
+      <w:r>
+        <w:t>education</w:t>
+      </w:r>
+      <w:proofErr w:type="spellEnd"/>
+      <w:r>
+        <w:t>:</w:t>
+      </w:r>
+      <w:proofErr w:type="gramEnd"/>
+      <w:r>
+        <w:t xml:space="preserve"> guidance for </w:t>
+      </w:r>
+      <w:proofErr w:type="spellStart"/>
+      <w:r>
+        <w:t>policy-makers</w:t>
+      </w:r>
+      <w:proofErr w:type="spellEnd"/>
+      <w:r>
+        <w:t xml:space="preserve"> - UNESCO Bibliothèque Numérique, [en ligne]. Disponible à l’adresse : https://unesdoc.unesco.org/ark:/48223/pf0000376709 [consulté le 9 novembre 2023]. </w:t>
       </w:r>
     </w:p>
     <w:p>
@@ -8620,7 +10533,15 @@
         <w:pStyle w:val="Bibliographie"/>
       </w:pPr>
       <w:r>
-        <w:t xml:space="preserve">Beijing Consensus on Artificial Intelligence and Education - UNESCO Bibliothèque Numérique, [en ligne]. Disponible à l’adresse : https://unesdoc.unesco.org/ark:/48223/pf0000368303 [consulté le 9 novembre 2023]. </w:t>
+        <w:t xml:space="preserve">Beijing Consensus on </w:t>
+      </w:r>
+      <w:proofErr w:type="spellStart"/>
+      <w:r>
+        <w:t>Artificial</w:t>
+      </w:r>
+      <w:proofErr w:type="spellEnd"/>
+      <w:r>
+        <w:t xml:space="preserve"> Intelligence and Education - UNESCO Bibliothèque Numérique, [en ligne]. Disponible à l’adresse : https://unesdoc.unesco.org/ark:/48223/pf0000368303 [consulté le 9 novembre 2023]. </w:t>
       </w:r>
     </w:p>
     <w:p>
@@ -8656,7 +10577,15 @@
         <w:t> </w:t>
       </w:r>
       <w:r>
-        <w:t xml:space="preserve">10.18162/fp.2021.a230. </w:t>
+        <w:t>10.18162/</w:t>
+      </w:r>
+      <w:proofErr w:type="gramStart"/>
+      <w:r>
+        <w:t>fp.2021.a</w:t>
+      </w:r>
+      <w:proofErr w:type="gramEnd"/>
+      <w:r>
+        <w:t xml:space="preserve">230. </w:t>
       </w:r>
     </w:p>
     <w:p>
@@ -8680,7 +10609,7 @@
         <w:pStyle w:val="Bibliographie"/>
       </w:pPr>
       <w:r>
-        <w:t xml:space="preserve">I.—COMPUTING MACHINERY AND INTELLIGENCE | Mind | Oxford Academic, [en ligne]. Disponible à l’adresse : https://academic.oup.com/mind/article/LIX/236/433/986238 [consulté le 11 novembre 2023]. </w:t>
+        <w:t xml:space="preserve">HES-SO - Intégrité scientifique - Haute école, [en ligne]. Disponible à l’adresse : https://www.hes-so.ch/recherche-innovation/integrite-scientifique [consulté le 14 janvier 2024]. </w:t>
       </w:r>
     </w:p>
     <w:p>
@@ -8688,6 +10617,22 @@
         <w:pStyle w:val="Bibliographie"/>
       </w:pPr>
       <w:r>
+        <w:t xml:space="preserve">I.—COMPUTING MACHINERY AND INTELLIGENCE | </w:t>
+      </w:r>
+      <w:proofErr w:type="spellStart"/>
+      <w:r>
+        <w:t>Mind</w:t>
+      </w:r>
+      <w:proofErr w:type="spellEnd"/>
+      <w:r>
+        <w:t xml:space="preserve"> | Oxford Academic, [en ligne]. Disponible à l’adresse : https://academic.oup.com/mind/article/LIX/236/433/986238 [consulté le 11 novembre 2023]. </w:t>
+      </w:r>
+    </w:p>
+    <w:p>
+      <w:pPr>
+        <w:pStyle w:val="Bibliographie"/>
+      </w:pPr>
+      <w:r>
         <w:t xml:space="preserve">L’intelligence artificielle dans l’éducation, [en ligne]. Disponible à l’adresse : https://fr.unesco.org/themes/tic-education/intelligence-artificielle [consulté le 9 novembre 2023]. </w:t>
       </w:r>
     </w:p>
@@ -8703,16 +10648,50 @@
       <w:pPr>
         <w:pStyle w:val="Bibliographie"/>
       </w:pPr>
-      <w:r>
-        <w:t xml:space="preserve">OpenAI Platform, [en ligne]. Disponible à l’adresse : https://platform.openai.com [consulté le 12 novembre 2023]. </w:t>
+      <w:proofErr w:type="spellStart"/>
+      <w:r>
+        <w:t>OpenAI</w:t>
+      </w:r>
+      <w:proofErr w:type="spellEnd"/>
+      <w:r>
+        <w:t xml:space="preserve"> Platform, [en ligne]. Disponible à l’adresse : https://platform.openai.com [consulté le 12 novembre 2023]. </w:t>
       </w:r>
     </w:p>
     <w:p>
       <w:pPr>
         <w:pStyle w:val="Bibliographie"/>
       </w:pPr>
-      <w:r>
-        <w:t xml:space="preserve">What are the Advantages and Disadvantages of AI in Education?, [en ligne]. Disponible à l’adresse : https://www.careerera.com/blog/advantages-and-disadvantages-of-ai-in-education [consulté le 9 novembre 2023]. </w:t>
+      <w:proofErr w:type="spellStart"/>
+      <w:r>
+        <w:t>What</w:t>
+      </w:r>
+      <w:proofErr w:type="spellEnd"/>
+      <w:r>
+        <w:t xml:space="preserve"> are the </w:t>
+      </w:r>
+      <w:proofErr w:type="spellStart"/>
+      <w:r>
+        <w:t>Advantages</w:t>
+      </w:r>
+      <w:proofErr w:type="spellEnd"/>
+      <w:r>
+        <w:t xml:space="preserve"> and </w:t>
+      </w:r>
+      <w:proofErr w:type="spellStart"/>
+      <w:r>
+        <w:t>Disadvantages</w:t>
+      </w:r>
+      <w:proofErr w:type="spellEnd"/>
+      <w:r>
+        <w:t xml:space="preserve"> of AI in </w:t>
+      </w:r>
+      <w:proofErr w:type="gramStart"/>
+      <w:r>
+        <w:t>Education?,</w:t>
+      </w:r>
+      <w:proofErr w:type="gramEnd"/>
+      <w:r>
+        <w:t xml:space="preserve"> [en ligne]. Disponible à l’adresse : https://www.careerera.com/blog/advantages-and-disadvantages-of-ai-in-education [consulté le 9 novembre 2023]. </w:t>
       </w:r>
     </w:p>
     <w:p>
@@ -8720,14 +10699,84 @@
         <w:pStyle w:val="Bibliographie"/>
       </w:pPr>
       <w:r>
-        <w:t xml:space="preserve">ZHANG, Ke et ASLAN, Ayse Begum, 2021. AI technologies for education: Recent research &amp; future directions. </w:t>
+        <w:lastRenderedPageBreak/>
+        <w:t xml:space="preserve">ZHANG, </w:t>
+      </w:r>
+      <w:proofErr w:type="spellStart"/>
+      <w:r>
+        <w:t>Ke</w:t>
+      </w:r>
+      <w:proofErr w:type="spellEnd"/>
+      <w:r>
+        <w:t xml:space="preserve"> et ASLAN, Ayse Begum, 2021. AI technologies for </w:t>
+      </w:r>
+      <w:proofErr w:type="spellStart"/>
+      <w:proofErr w:type="gramStart"/>
+      <w:r>
+        <w:t>education</w:t>
+      </w:r>
+      <w:proofErr w:type="spellEnd"/>
+      <w:r>
+        <w:t>:</w:t>
+      </w:r>
+      <w:proofErr w:type="gramEnd"/>
+      <w:r>
+        <w:t xml:space="preserve"> </w:t>
+      </w:r>
+      <w:proofErr w:type="spellStart"/>
+      <w:r>
+        <w:t>Recent</w:t>
+      </w:r>
+      <w:proofErr w:type="spellEnd"/>
+      <w:r>
+        <w:t xml:space="preserve"> </w:t>
+      </w:r>
+      <w:proofErr w:type="spellStart"/>
+      <w:r>
+        <w:t>research</w:t>
+      </w:r>
+      <w:proofErr w:type="spellEnd"/>
+      <w:r>
+        <w:t xml:space="preserve"> &amp; future directions. </w:t>
       </w:r>
       <w:r>
         <w:rPr>
           <w:i/>
           <w:iCs/>
         </w:rPr>
-        <w:t>Computers and Education: Artificial Intelligence</w:t>
+        <w:t xml:space="preserve">Computers and </w:t>
+      </w:r>
+      <w:proofErr w:type="gramStart"/>
+      <w:r>
+        <w:rPr>
+          <w:i/>
+          <w:iCs/>
+        </w:rPr>
+        <w:t>Education:</w:t>
+      </w:r>
+      <w:proofErr w:type="gramEnd"/>
+      <w:r>
+        <w:rPr>
+          <w:i/>
+          <w:iCs/>
+        </w:rPr>
+        <w:t xml:space="preserve"> </w:t>
+      </w:r>
+      <w:proofErr w:type="spellStart"/>
+      <w:r>
+        <w:rPr>
+          <w:i/>
+          <w:iCs/>
+        </w:rPr>
+        <w:t>Artificial</w:t>
+      </w:r>
+      <w:proofErr w:type="spellEnd"/>
+      <w:r>
+        <w:rPr>
+          <w:i/>
+          <w:iCs/>
+        </w:rPr>
+        <w:t xml:space="preserve"> Intelligence</w:t>
       </w:r>
       <w:r>
         <w:t xml:space="preserve">. Vol. 2, p. 100025. DOI 10.1016/j.caeai.2021.100025. </w:t>
@@ -8739,9 +10788,9 @@
       </w:r>
     </w:p>
     <w:sectPr>
-      <w:headerReference w:type="default" r:id="rId16"/>
-      <w:headerReference w:type="first" r:id="rId17"/>
-      <w:footerReference w:type="first" r:id="rId18"/>
+      <w:headerReference w:type="default" r:id="rId17"/>
+      <w:headerReference w:type="first" r:id="rId18"/>
+      <w:footerReference w:type="first" r:id="rId19"/>
       <w:pgSz w:w="11906" w:h="16838"/>
       <w:pgMar w:top="1985" w:right="2835" w:bottom="1418" w:left="1418" w:header="709" w:footer="709" w:gutter="0"/>
       <w:pgNumType w:start="0"/>
@@ -10537,6 +12586,118 @@
     </w:lvl>
   </w:abstractNum>
   <w:abstractNum w:abstractNumId="13" w15:restartNumberingAfterBreak="0">
+    <w:nsid w:val="3A67449E"/>
+    <w:multiLevelType w:val="hybridMultilevel"/>
+    <w:tmpl w:val="4F40B1B8"/>
+    <w:lvl w:ilvl="0" w:tplc="C0B0B626">
+      <w:numFmt w:val="bullet"/>
+      <w:lvlText w:val="-"/>
+      <w:lvlJc w:val="left"/>
+      <w:pPr>
+        <w:ind w:left="720" w:hanging="360"/>
+      </w:pPr>
+      <w:rPr>
+        <w:rFonts w:ascii="Calibri" w:eastAsiaTheme="minorHAnsi" w:hAnsi="Calibri" w:cs="Calibri" w:hint="default"/>
+      </w:rPr>
+    </w:lvl>
+    <w:lvl w:ilvl="1" w:tplc="100C0003" w:tentative="1">
+      <w:start w:val="1"/>
+      <w:numFmt w:val="bullet"/>
+      <w:lvlText w:val="o"/>
+      <w:lvlJc w:val="left"/>
+      <w:pPr>
+        <w:ind w:left="1440" w:hanging="360"/>
+      </w:pPr>
+      <w:rPr>
+        <w:rFonts w:ascii="Courier New" w:hAnsi="Courier New" w:cs="Courier New" w:hint="default"/>
+      </w:rPr>
+    </w:lvl>
+    <w:lvl w:ilvl="2" w:tplc="100C0005" w:tentative="1">
+      <w:start w:val="1"/>
+      <w:numFmt w:val="bullet"/>
+      <w:lvlText w:val=""/>
+      <w:lvlJc w:val="left"/>
+      <w:pPr>
+        <w:ind w:left="2160" w:hanging="360"/>
+      </w:pPr>
+      <w:rPr>
+        <w:rFonts w:ascii="Wingdings" w:hAnsi="Wingdings" w:hint="default"/>
+      </w:rPr>
+    </w:lvl>
+    <w:lvl w:ilvl="3" w:tplc="100C0001" w:tentative="1">
+      <w:start w:val="1"/>
+      <w:numFmt w:val="bullet"/>
+      <w:lvlText w:val=""/>
+      <w:lvlJc w:val="left"/>
+      <w:pPr>
+        <w:ind w:left="2880" w:hanging="360"/>
+      </w:pPr>
+      <w:rPr>
+        <w:rFonts w:ascii="Symbol" w:hAnsi="Symbol" w:hint="default"/>
+      </w:rPr>
+    </w:lvl>
+    <w:lvl w:ilvl="4" w:tplc="100C0003" w:tentative="1">
+      <w:start w:val="1"/>
+      <w:numFmt w:val="bullet"/>
+      <w:lvlText w:val="o"/>
+      <w:lvlJc w:val="left"/>
+      <w:pPr>
+        <w:ind w:left="3600" w:hanging="360"/>
+      </w:pPr>
+      <w:rPr>
+        <w:rFonts w:ascii="Courier New" w:hAnsi="Courier New" w:cs="Courier New" w:hint="default"/>
+      </w:rPr>
+    </w:lvl>
+    <w:lvl w:ilvl="5" w:tplc="100C0005" w:tentative="1">
+      <w:start w:val="1"/>
+      <w:numFmt w:val="bullet"/>
+      <w:lvlText w:val=""/>
+      <w:lvlJc w:val="left"/>
+      <w:pPr>
+        <w:ind w:left="4320" w:hanging="360"/>
+      </w:pPr>
+      <w:rPr>
+        <w:rFonts w:ascii="Wingdings" w:hAnsi="Wingdings" w:hint="default"/>
+      </w:rPr>
+    </w:lvl>
+    <w:lvl w:ilvl="6" w:tplc="100C0001" w:tentative="1">
+      <w:start w:val="1"/>
+      <w:numFmt w:val="bullet"/>
+      <w:lvlText w:val=""/>
+      <w:lvlJc w:val="left"/>
+      <w:pPr>
+        <w:ind w:left="5040" w:hanging="360"/>
+      </w:pPr>
+      <w:rPr>
+        <w:rFonts w:ascii="Symbol" w:hAnsi="Symbol" w:hint="default"/>
+      </w:rPr>
+    </w:lvl>
+    <w:lvl w:ilvl="7" w:tplc="100C0003" w:tentative="1">
+      <w:start w:val="1"/>
+      <w:numFmt w:val="bullet"/>
+      <w:lvlText w:val="o"/>
+      <w:lvlJc w:val="left"/>
+      <w:pPr>
+        <w:ind w:left="5760" w:hanging="360"/>
+      </w:pPr>
+      <w:rPr>
+        <w:rFonts w:ascii="Courier New" w:hAnsi="Courier New" w:cs="Courier New" w:hint="default"/>
+      </w:rPr>
+    </w:lvl>
+    <w:lvl w:ilvl="8" w:tplc="100C0005" w:tentative="1">
+      <w:start w:val="1"/>
+      <w:numFmt w:val="bullet"/>
+      <w:lvlText w:val=""/>
+      <w:lvlJc w:val="left"/>
+      <w:pPr>
+        <w:ind w:left="6480" w:hanging="360"/>
+      </w:pPr>
+      <w:rPr>
+        <w:rFonts w:ascii="Wingdings" w:hAnsi="Wingdings" w:hint="default"/>
+      </w:rPr>
+    </w:lvl>
+  </w:abstractNum>
+  <w:abstractNum w:abstractNumId="14" w15:restartNumberingAfterBreak="0">
     <w:nsid w:val="5E2E47A5"/>
     <w:multiLevelType w:val="hybridMultilevel"/>
     <w:tmpl w:val="7742BD8C"/>
@@ -10625,7 +12786,7 @@
       </w:pPr>
     </w:lvl>
   </w:abstractNum>
-  <w:abstractNum w:abstractNumId="14" w15:restartNumberingAfterBreak="0">
+  <w:abstractNum w:abstractNumId="15" w15:restartNumberingAfterBreak="0">
     <w:nsid w:val="5E6D3A08"/>
     <w:multiLevelType w:val="hybridMultilevel"/>
     <w:tmpl w:val="19CC18B0"/>
@@ -10738,7 +12899,7 @@
       </w:rPr>
     </w:lvl>
   </w:abstractNum>
-  <w:abstractNum w:abstractNumId="15" w15:restartNumberingAfterBreak="0">
+  <w:abstractNum w:abstractNumId="16" w15:restartNumberingAfterBreak="0">
     <w:nsid w:val="658F5A2A"/>
     <w:multiLevelType w:val="hybridMultilevel"/>
     <w:tmpl w:val="92264440"/>
@@ -10827,7 +12988,7 @@
       </w:pPr>
     </w:lvl>
   </w:abstractNum>
-  <w:abstractNum w:abstractNumId="16" w15:restartNumberingAfterBreak="0">
+  <w:abstractNum w:abstractNumId="17" w15:restartNumberingAfterBreak="0">
     <w:nsid w:val="67FD2B77"/>
     <w:multiLevelType w:val="hybridMultilevel"/>
     <w:tmpl w:val="5D0CF178"/>
@@ -10913,7 +13074,7 @@
       </w:pPr>
     </w:lvl>
   </w:abstractNum>
-  <w:abstractNum w:abstractNumId="17" w15:restartNumberingAfterBreak="0">
+  <w:abstractNum w:abstractNumId="18" w15:restartNumberingAfterBreak="0">
     <w:nsid w:val="6D884C14"/>
     <w:multiLevelType w:val="hybridMultilevel"/>
     <w:tmpl w:val="D88859C6"/>
@@ -11026,7 +13187,7 @@
       </w:rPr>
     </w:lvl>
   </w:abstractNum>
-  <w:abstractNum w:abstractNumId="18" w15:restartNumberingAfterBreak="0">
+  <w:abstractNum w:abstractNumId="19" w15:restartNumberingAfterBreak="0">
     <w:nsid w:val="72AE5073"/>
     <w:multiLevelType w:val="hybridMultilevel"/>
     <w:tmpl w:val="98B25AC2"/>
@@ -11112,7 +13273,7 @@
       </w:pPr>
     </w:lvl>
   </w:abstractNum>
-  <w:abstractNum w:abstractNumId="19" w15:restartNumberingAfterBreak="0">
+  <w:abstractNum w:abstractNumId="20" w15:restartNumberingAfterBreak="0">
     <w:nsid w:val="79D065A0"/>
     <w:multiLevelType w:val="hybridMultilevel"/>
     <w:tmpl w:val="112E680C"/>
@@ -11226,7 +13387,7 @@
     </w:lvl>
   </w:abstractNum>
   <w:num w:numId="1" w16cid:durableId="898903634">
-    <w:abstractNumId w:val="18"/>
+    <w:abstractNumId w:val="19"/>
   </w:num>
   <w:num w:numId="2" w16cid:durableId="1190872631">
     <w:abstractNumId w:val="1"/>
@@ -11244,16 +13405,16 @@
     <w:abstractNumId w:val="3"/>
   </w:num>
   <w:num w:numId="7" w16cid:durableId="2100712206">
-    <w:abstractNumId w:val="19"/>
+    <w:abstractNumId w:val="20"/>
   </w:num>
   <w:num w:numId="8" w16cid:durableId="1955601105">
-    <w:abstractNumId w:val="16"/>
+    <w:abstractNumId w:val="17"/>
   </w:num>
   <w:num w:numId="9" w16cid:durableId="807625265">
     <w:abstractNumId w:val="11"/>
   </w:num>
   <w:num w:numId="10" w16cid:durableId="1671133574">
-    <w:abstractNumId w:val="13"/>
+    <w:abstractNumId w:val="14"/>
   </w:num>
   <w:num w:numId="11" w16cid:durableId="801464934">
     <w:abstractNumId w:val="2"/>
@@ -11262,7 +13423,7 @@
     <w:abstractNumId w:val="6"/>
   </w:num>
   <w:num w:numId="13" w16cid:durableId="1299187787">
-    <w:abstractNumId w:val="15"/>
+    <w:abstractNumId w:val="16"/>
   </w:num>
   <w:num w:numId="14" w16cid:durableId="2147314612">
     <w:abstractNumId w:val="10"/>
@@ -11277,16 +13438,19 @@
     <w:abstractNumId w:val="5"/>
   </w:num>
   <w:num w:numId="18" w16cid:durableId="789668612">
-    <w:abstractNumId w:val="17"/>
+    <w:abstractNumId w:val="18"/>
   </w:num>
   <w:num w:numId="19" w16cid:durableId="265429856">
-    <w:abstractNumId w:val="14"/>
+    <w:abstractNumId w:val="15"/>
   </w:num>
   <w:num w:numId="20" w16cid:durableId="856843428">
     <w:abstractNumId w:val="12"/>
   </w:num>
   <w:num w:numId="21" w16cid:durableId="362747992">
     <w:abstractNumId w:val="4"/>
+  </w:num>
+  <w:num w:numId="22" w16cid:durableId="1544054612">
+    <w:abstractNumId w:val="13"/>
   </w:num>
 </w:numbering>
 </file>

</xml_diff>